<commit_message>
Work on results and results' citations
</commit_message>
<xml_diff>
--- a/manuscript/manuscript.docx
+++ b/manuscript/manuscript.docx
@@ -1715,12 +1715,7 @@
         <w:t xml:space="preserve">9,400 species in </w:t>
       </w:r>
       <w:r>
-        <w:t>c</w:t>
-      </w:r>
-      <w:bookmarkStart w:id="10" w:name="_GoBack"/>
-      <w:bookmarkEnd w:id="10"/>
-      <w:r>
-        <w:t xml:space="preserve">a. </w:t>
+        <w:t xml:space="preserve">ca. </w:t>
       </w:r>
       <w:r>
         <w:t>90,800 km</w:t>
@@ -1811,20 +1806,20 @@
         </w:rPr>
         <w:t xml:space="preserve">the </w:t>
       </w:r>
-      <w:commentRangeStart w:id="11"/>
+      <w:commentRangeStart w:id="10"/>
       <w:r>
         <w:rPr>
           <w:lang w:val="en-ZA"/>
         </w:rPr>
         <w:t xml:space="preserve">CFR </w:t>
       </w:r>
-      <w:commentRangeEnd w:id="11"/>
+      <w:commentRangeEnd w:id="10"/>
       <w:r>
         <w:rPr>
           <w:rStyle w:val="CommentReference"/>
           <w:rFonts w:ascii="Times New Roman" w:hAnsiTheme="minorHAnsi"/>
         </w:rPr>
-        <w:commentReference w:id="11"/>
+        <w:commentReference w:id="10"/>
       </w:r>
       <w:r>
         <w:rPr>
@@ -2075,7 +2070,7 @@
         <w:pStyle w:val="Heading2"/>
         <w:spacing w:line="240" w:lineRule="auto"/>
       </w:pPr>
-      <w:bookmarkStart w:id="12" w:name="comparing-regions-environmental-heteroge"/>
+      <w:bookmarkStart w:id="11" w:name="comparing-regions-environmental-heteroge"/>
       <w:r>
         <w:t>2.1</w:t>
       </w:r>
@@ -2418,26 +2413,26 @@
       <w:r>
         <w:t xml:space="preserve"> </w:t>
       </w:r>
+      <w:commentRangeStart w:id="12"/>
       <w:commentRangeStart w:id="13"/>
-      <w:commentRangeStart w:id="14"/>
       <w:r>
         <w:t>The</w:t>
       </w:r>
-      <w:commentRangeEnd w:id="13"/>
+      <w:commentRangeEnd w:id="12"/>
       <w:r>
         <w:rPr>
           <w:rStyle w:val="CommentReference"/>
           <w:rFonts w:ascii="Times New Roman" w:hAnsiTheme="minorHAnsi"/>
         </w:rPr>
-        <w:commentReference w:id="13"/>
-      </w:r>
-      <w:commentRangeEnd w:id="14"/>
+        <w:commentReference w:id="12"/>
+      </w:r>
+      <w:commentRangeEnd w:id="13"/>
       <w:r>
         <w:rPr>
           <w:rStyle w:val="CommentReference"/>
           <w:rFonts w:ascii="Times New Roman" w:hAnsiTheme="minorHAnsi"/>
         </w:rPr>
-        <w:commentReference w:id="14"/>
+        <w:commentReference w:id="13"/>
       </w:r>
       <w:r>
         <w:t xml:space="preserve"> final </w:t>
@@ -2478,7 +2473,7 @@
       <w:r>
         <w:t xml:space="preserve"> </w:t>
       </w:r>
-      <w:commentRangeStart w:id="15"/>
+      <w:commentRangeStart w:id="14"/>
       <w:r>
         <w:t>Note, we excluded occurrence data (and indeed environmental data, below) originating from coastal pixels at the 0.05</w:t>
       </w:r>
@@ -2488,13 +2483,13 @@
         </w:rPr>
         <w:t>° resolution.</w:t>
       </w:r>
-      <w:commentRangeEnd w:id="15"/>
+      <w:commentRangeEnd w:id="14"/>
       <w:r>
         <w:rPr>
           <w:rStyle w:val="CommentReference"/>
           <w:rFonts w:ascii="Times New Roman" w:hAnsiTheme="minorHAnsi"/>
         </w:rPr>
-        <w:commentReference w:id="15"/>
+        <w:commentReference w:id="14"/>
       </w:r>
     </w:p>
     <w:p>
@@ -3217,7 +3212,7 @@
       <w:r>
         <w:t>Comparing environmental heterogeneity</w:t>
       </w:r>
-      <w:bookmarkEnd w:id="12"/>
+      <w:bookmarkEnd w:id="11"/>
     </w:p>
     <w:p>
       <w:pPr>
@@ -3274,26 +3269,26 @@
       <w:r>
         <w:t xml:space="preserve">(NDVI) </w:t>
       </w:r>
+      <w:commentRangeStart w:id="15"/>
       <w:commentRangeStart w:id="16"/>
-      <w:commentRangeStart w:id="17"/>
       <w:r>
         <w:t>gradients</w:t>
       </w:r>
-      <w:commentRangeEnd w:id="16"/>
+      <w:commentRangeEnd w:id="15"/>
       <w:r>
         <w:rPr>
           <w:rStyle w:val="CommentReference"/>
           <w:rFonts w:ascii="Times New Roman" w:hAnsiTheme="minorHAnsi"/>
         </w:rPr>
-        <w:commentReference w:id="16"/>
-      </w:r>
-      <w:commentRangeEnd w:id="17"/>
+        <w:commentReference w:id="15"/>
+      </w:r>
+      <w:commentRangeEnd w:id="16"/>
       <w:r>
         <w:rPr>
           <w:rStyle w:val="CommentReference"/>
           <w:rFonts w:ascii="Times New Roman" w:hAnsiTheme="minorHAnsi"/>
         </w:rPr>
-        <w:commentReference w:id="17"/>
+        <w:commentReference w:id="16"/>
       </w:r>
       <w:r>
         <w:t xml:space="preserve">. </w:t>
@@ -3313,31 +3308,31 @@
         </w:rPr>
         <w:t xml:space="preserve"> and </w:t>
       </w:r>
+      <w:commentRangeStart w:id="17"/>
       <w:commentRangeStart w:id="18"/>
-      <w:commentRangeStart w:id="19"/>
       <w:r>
         <w:rPr>
           <w:highlight w:val="yellow"/>
         </w:rPr>
         <w:t xml:space="preserve">nominally </w:t>
       </w:r>
-      <w:commentRangeEnd w:id="18"/>
+      <w:commentRangeEnd w:id="17"/>
       <w:r>
         <w:rPr>
           <w:rStyle w:val="CommentReference"/>
           <w:rFonts w:ascii="Times New Roman" w:hAnsiTheme="minorHAnsi"/>
           <w:highlight w:val="yellow"/>
         </w:rPr>
-        <w:commentReference w:id="18"/>
-      </w:r>
-      <w:commentRangeEnd w:id="19"/>
+        <w:commentReference w:id="17"/>
+      </w:r>
+      <w:commentRangeEnd w:id="18"/>
       <w:r>
         <w:rPr>
           <w:rStyle w:val="CommentReference"/>
           <w:rFonts w:ascii="Times New Roman" w:hAnsiTheme="minorHAnsi"/>
           <w:highlight w:val="yellow"/>
         </w:rPr>
-        <w:commentReference w:id="19"/>
+        <w:commentReference w:id="18"/>
       </w:r>
       <w:r>
         <w:rPr>
@@ -3837,26 +3832,26 @@
       <w:r>
         <w:t xml:space="preserve"> environmental variables across </w:t>
       </w:r>
+      <w:commentRangeStart w:id="19"/>
       <w:commentRangeStart w:id="20"/>
-      <w:commentRangeStart w:id="21"/>
       <w:r>
         <w:t xml:space="preserve">both </w:t>
       </w:r>
-      <w:commentRangeEnd w:id="20"/>
+      <w:commentRangeEnd w:id="19"/>
       <w:r>
         <w:rPr>
           <w:rStyle w:val="CommentReference"/>
           <w:rFonts w:ascii="Times New Roman" w:hAnsiTheme="minorHAnsi"/>
         </w:rPr>
-        <w:commentReference w:id="20"/>
-      </w:r>
-      <w:commentRangeEnd w:id="21"/>
+        <w:commentReference w:id="19"/>
+      </w:r>
+      <w:commentRangeEnd w:id="20"/>
       <w:r>
         <w:rPr>
           <w:rStyle w:val="CommentReference"/>
           <w:rFonts w:ascii="Times New Roman" w:hAnsiTheme="minorHAnsi"/>
         </w:rPr>
-        <w:commentReference w:id="21"/>
+        <w:commentReference w:id="20"/>
       </w:r>
       <w:r>
         <w:t xml:space="preserve">regions, to </w:t>
@@ -3888,8 +3883,8 @@
       <w:r>
         <w:t xml:space="preserve">first </w:t>
       </w:r>
+      <w:commentRangeStart w:id="21"/>
       <w:commentRangeStart w:id="22"/>
-      <w:commentRangeStart w:id="23"/>
       <w:r>
         <w:t>log</w:t>
       </w:r>
@@ -3905,21 +3900,21 @@
       <w:r>
         <w:t xml:space="preserve">transformed </w:t>
       </w:r>
-      <w:commentRangeEnd w:id="22"/>
+      <w:commentRangeEnd w:id="21"/>
       <w:r>
         <w:rPr>
           <w:rStyle w:val="CommentReference"/>
           <w:rFonts w:ascii="Times New Roman" w:hAnsiTheme="minorHAnsi"/>
         </w:rPr>
-        <w:commentReference w:id="22"/>
-      </w:r>
-      <w:commentRangeEnd w:id="23"/>
+        <w:commentReference w:id="21"/>
+      </w:r>
+      <w:commentRangeEnd w:id="22"/>
       <w:r>
         <w:rPr>
           <w:rStyle w:val="CommentReference"/>
           <w:rFonts w:ascii="Times New Roman" w:hAnsiTheme="minorHAnsi"/>
         </w:rPr>
-        <w:commentReference w:id="23"/>
+        <w:commentReference w:id="22"/>
       </w:r>
       <w:r>
         <w:t xml:space="preserve">to ensure normality. A separate PCA was </w:t>
@@ -4208,7 +4203,7 @@
         <w:pStyle w:val="Heading2"/>
         <w:spacing w:line="240" w:lineRule="auto"/>
       </w:pPr>
-      <w:bookmarkStart w:id="24" w:name="environmental-heterogeneity-as-an-explan"/>
+      <w:bookmarkStart w:id="23" w:name="environmental-heterogeneity-as-an-explan"/>
       <w:r>
         <w:t>2.3</w:t>
       </w:r>
@@ -4221,7 +4216,7 @@
       <w:r>
         <w:t>Environmental heterogeneity as an explanation of species richness</w:t>
       </w:r>
-      <w:bookmarkEnd w:id="24"/>
+      <w:bookmarkEnd w:id="23"/>
     </w:p>
     <w:p>
       <w:pPr>
@@ -5378,20 +5373,20 @@
       <w:r>
         <w:t xml:space="preserve"> differed between the GCFR and SWAFR. Finally, </w:t>
       </w:r>
-      <w:commentRangeStart w:id="25"/>
+      <w:commentRangeStart w:id="24"/>
       <w:r>
         <w:t>to assess</w:t>
       </w:r>
       <w:r>
         <w:t xml:space="preserve"> whether the exceptional richness of hotspots is best explained by factors other than environmental heterogeneity</w:t>
       </w:r>
-      <w:commentRangeEnd w:id="25"/>
+      <w:commentRangeEnd w:id="24"/>
       <w:r>
         <w:rPr>
           <w:rStyle w:val="CommentReference"/>
           <w:rFonts w:ascii="Times New Roman" w:hAnsiTheme="minorHAnsi"/>
         </w:rPr>
-        <w:commentReference w:id="25"/>
+        <w:commentReference w:id="24"/>
       </w:r>
       <w:r>
         <w:t xml:space="preserve">, we </w:t>
@@ -5406,7 +5401,7 @@
         <w:pStyle w:val="Heading1"/>
         <w:spacing w:line="240" w:lineRule="auto"/>
       </w:pPr>
-      <w:bookmarkStart w:id="26" w:name="results"/>
+      <w:bookmarkStart w:id="25" w:name="results"/>
       <w:r>
         <w:t>3</w:t>
       </w:r>
@@ -5419,7 +5414,7 @@
       <w:r>
         <w:t>Results</w:t>
       </w:r>
-      <w:bookmarkEnd w:id="26"/>
+      <w:bookmarkEnd w:id="25"/>
     </w:p>
     <w:p>
       <w:pPr>
@@ -5502,8 +5497,8 @@
       <w:r>
         <w:t xml:space="preserve">that </w:t>
       </w:r>
+      <w:commentRangeStart w:id="26"/>
       <w:commentRangeStart w:id="27"/>
-      <w:commentRangeStart w:id="28"/>
       <w:r>
         <w:t>species</w:t>
       </w:r>
@@ -5513,24 +5508,33 @@
       <w:r>
         <w:t>per unit area is similar at the QDS</w:t>
       </w:r>
-      <w:commentRangeEnd w:id="27"/>
+      <w:commentRangeEnd w:id="26"/>
       <w:r>
         <w:rPr>
           <w:rStyle w:val="CommentReference"/>
           <w:rFonts w:ascii="Times New Roman" w:hAnsiTheme="minorHAnsi"/>
         </w:rPr>
-        <w:commentReference w:id="27"/>
-      </w:r>
-      <w:commentRangeEnd w:id="28"/>
+        <w:commentReference w:id="26"/>
+      </w:r>
+      <w:commentRangeEnd w:id="27"/>
       <w:r>
         <w:rPr>
           <w:rStyle w:val="CommentReference"/>
           <w:rFonts w:ascii="Times New Roman" w:hAnsiTheme="minorHAnsi"/>
         </w:rPr>
-        <w:commentReference w:id="28"/>
-      </w:r>
-      <w:r>
-        <w:t>- (Figure 2a;</w:t>
+        <w:commentReference w:id="27"/>
+      </w:r>
+      <w:r>
+        <w:t>- (</w:t>
+      </w:r>
+      <w:r>
+        <w:rPr>
+          <w:highlight w:val="red"/>
+        </w:rPr>
+        <w:t>Figure 2a</w:t>
+      </w:r>
+      <w:r>
+        <w:t>;</w:t>
       </w:r>
       <w:r>
         <w:rPr>
@@ -5600,41 +5604,37 @@
       <w:r>
         <w:t>), but that the GCFR is significantly more species-rich than the SWAFR at the DS-scale (</w:t>
       </w:r>
+      <w:commentRangeStart w:id="28"/>
       <w:commentRangeStart w:id="29"/>
-      <w:commentRangeStart w:id="30"/>
-      <w:r>
-        <w:rPr>
-          <w:highlight w:val="yellow"/>
-        </w:rPr>
-        <w:t>SI</w:t>
-      </w:r>
-      <w:r>
-        <w:rPr>
-          <w:highlight w:val="yellow"/>
-        </w:rPr>
-        <w:t>, Figure S1</w:t>
-      </w:r>
-      <w:r>
-        <w:rPr>
-          <w:highlight w:val="yellow"/>
-        </w:rPr>
-        <w:t>a</w:t>
-      </w:r>
-      <w:commentRangeEnd w:id="29"/>
+      <w:r>
+        <w:rPr>
+          <w:highlight w:val="red"/>
+        </w:rPr>
+        <w:t xml:space="preserve">Figure </w:t>
+      </w:r>
+      <w:commentRangeEnd w:id="28"/>
+      <w:r>
+        <w:rPr>
+          <w:highlight w:val="red"/>
+        </w:rPr>
+        <w:t>2</w:t>
+      </w:r>
       <w:r>
         <w:rPr>
           <w:rStyle w:val="CommentReference"/>
           <w:rFonts w:ascii="Times New Roman" w:hAnsiTheme="minorHAnsi"/>
-        </w:rPr>
-        <w:commentReference w:id="29"/>
-      </w:r>
-      <w:commentRangeEnd w:id="30"/>
+          <w:highlight w:val="red"/>
+        </w:rPr>
+        <w:commentReference w:id="28"/>
+      </w:r>
+      <w:commentRangeEnd w:id="29"/>
       <w:r>
         <w:rPr>
           <w:rStyle w:val="CommentReference"/>
           <w:rFonts w:ascii="Times New Roman" w:hAnsiTheme="minorHAnsi"/>
-        </w:rPr>
-        <w:commentReference w:id="30"/>
+          <w:highlight w:val="red"/>
+        </w:rPr>
+        <w:commentReference w:id="29"/>
       </w:r>
       <w:r>
         <w:t>;</w:t>
@@ -5757,7 +5757,13 @@
         <w:t xml:space="preserve"> respectively</w:t>
       </w:r>
       <w:r>
-        <w:t>; Figure 2c</w:t>
+        <w:t xml:space="preserve">; </w:t>
+      </w:r>
+      <w:r>
+        <w:rPr>
+          <w:highlight w:val="red"/>
+        </w:rPr>
+        <w:t>Figure 2c</w:t>
       </w:r>
       <w:r>
         <w:t>)</w:t>
@@ -5814,6 +5820,9 @@
         <w:t xml:space="preserve">; </w:t>
       </w:r>
       <w:r>
+        <w:rPr>
+          <w:highlight w:val="red"/>
+        </w:rPr>
         <w:t>Figure 2d</w:t>
       </w:r>
       <w:r>
@@ -5882,9 +5891,15 @@
       </w:r>
       <w:r>
         <w:rPr>
-          <w:highlight w:val="yellow"/>
-        </w:rPr>
-        <w:t>SI, Figure S1b</w:t>
+          <w:highlight w:val="red"/>
+        </w:rPr>
+        <w:t xml:space="preserve">Figure </w:t>
+      </w:r>
+      <w:r>
+        <w:rPr>
+          <w:highlight w:val="red"/>
+        </w:rPr>
+        <w:t>2</w:t>
       </w:r>
       <w:r>
         <w:t xml:space="preserve">; </w:t>
@@ -6468,8 +6483,8 @@
           <w:rFonts w:eastAsiaTheme="minorEastAsia" w:cstheme="majorBidi"/>
         </w:rPr>
       </w:pPr>
+      <w:commentRangeStart w:id="30"/>
       <w:commentRangeStart w:id="31"/>
-      <w:commentRangeStart w:id="32"/>
       <w:r>
         <w:t xml:space="preserve">The </w:t>
       </w:r>
@@ -6488,21 +6503,21 @@
         </w:rPr>
         <w:t>h</w:t>
       </w:r>
-      <w:commentRangeEnd w:id="31"/>
+      <w:commentRangeEnd w:id="30"/>
       <w:r>
         <w:rPr>
           <w:rStyle w:val="CommentReference"/>
           <w:rFonts w:ascii="Times New Roman" w:hAnsiTheme="minorHAnsi"/>
         </w:rPr>
-        <w:commentReference w:id="31"/>
-      </w:r>
-      <w:commentRangeEnd w:id="32"/>
+        <w:commentReference w:id="30"/>
+      </w:r>
+      <w:commentRangeEnd w:id="31"/>
       <w:r>
         <w:rPr>
           <w:rStyle w:val="CommentReference"/>
           <w:rFonts w:ascii="Times New Roman" w:hAnsiTheme="minorHAnsi"/>
         </w:rPr>
-        <w:commentReference w:id="32"/>
+        <w:commentReference w:id="31"/>
       </w:r>
       <w:r>
         <w:rPr>
@@ -6902,8 +6917,8 @@
       <w:r>
         <w:t>(</w:t>
       </w:r>
+      <w:commentRangeStart w:id="32"/>
       <w:commentRangeStart w:id="33"/>
-      <w:commentRangeStart w:id="34"/>
       <w:r>
         <w:rPr>
           <w:i/>
@@ -6921,21 +6936,21 @@
       <w:r>
         <w:t xml:space="preserve"> </w:t>
       </w:r>
-      <w:commentRangeEnd w:id="33"/>
+      <w:commentRangeEnd w:id="32"/>
       <w:r>
         <w:rPr>
           <w:rStyle w:val="CommentReference"/>
           <w:rFonts w:ascii="Times New Roman" w:hAnsiTheme="minorHAnsi"/>
         </w:rPr>
-        <w:commentReference w:id="33"/>
-      </w:r>
-      <w:commentRangeEnd w:id="34"/>
+        <w:commentReference w:id="32"/>
+      </w:r>
+      <w:commentRangeEnd w:id="33"/>
       <w:r>
         <w:rPr>
           <w:rStyle w:val="CommentReference"/>
           <w:rFonts w:ascii="Times New Roman" w:hAnsiTheme="minorHAnsi"/>
         </w:rPr>
-        <w:commentReference w:id="34"/>
+        <w:commentReference w:id="33"/>
       </w:r>
       <w:r>
         <w:t xml:space="preserve">= </w:t>
@@ -6949,8 +6964,8 @@
       <w:r>
         <w:t xml:space="preserve">2; </w:t>
       </w:r>
+      <w:commentRangeStart w:id="34"/>
       <w:commentRangeStart w:id="35"/>
-      <w:commentRangeStart w:id="36"/>
       <w:r>
         <w:rPr>
           <w:i/>
@@ -6968,7 +6983,7 @@
       <w:r>
         <w:t xml:space="preserve"> </w:t>
       </w:r>
-      <w:commentRangeEnd w:id="35"/>
+      <w:commentRangeEnd w:id="34"/>
       <w:r>
         <w:t>= 247.4</w:t>
       </w:r>
@@ -6977,15 +6992,15 @@
           <w:rStyle w:val="CommentReference"/>
           <w:rFonts w:ascii="Times New Roman" w:hAnsiTheme="minorHAnsi"/>
         </w:rPr>
-        <w:commentReference w:id="35"/>
-      </w:r>
-      <w:commentRangeEnd w:id="36"/>
+        <w:commentReference w:id="34"/>
+      </w:r>
+      <w:commentRangeEnd w:id="35"/>
       <w:r>
         <w:rPr>
           <w:rStyle w:val="CommentReference"/>
           <w:rFonts w:ascii="Times New Roman" w:hAnsiTheme="minorHAnsi"/>
         </w:rPr>
-        <w:commentReference w:id="36"/>
+        <w:commentReference w:id="35"/>
       </w:r>
       <w:r>
         <w:t>).</w:t>
@@ -7053,35 +7068,38 @@
         </w:rPr>
         <w:t xml:space="preserve"> (</w:t>
       </w:r>
+      <w:commentRangeStart w:id="36"/>
+      <w:r>
+        <w:rPr>
+          <w:rFonts w:eastAsiaTheme="minorEastAsia" w:cstheme="majorBidi"/>
+          <w:highlight w:val="yellow"/>
+        </w:rPr>
+        <w:t xml:space="preserve">see also SI. Figure </w:t>
+      </w:r>
       <w:commentRangeStart w:id="37"/>
       <w:r>
         <w:rPr>
           <w:rFonts w:eastAsiaTheme="minorEastAsia" w:cstheme="majorBidi"/>
-        </w:rPr>
-        <w:t xml:space="preserve">see also SI. Figure </w:t>
-      </w:r>
-      <w:commentRangeStart w:id="38"/>
-      <w:r>
-        <w:rPr>
-          <w:rFonts w:eastAsiaTheme="minorEastAsia" w:cstheme="majorBidi"/>
+          <w:highlight w:val="yellow"/>
         </w:rPr>
         <w:t>A</w:t>
       </w:r>
-      <w:commentRangeEnd w:id="38"/>
+      <w:commentRangeEnd w:id="37"/>
       <w:r>
         <w:rPr>
           <w:rStyle w:val="CommentReference"/>
           <w:rFonts w:ascii="Times New Roman" w:hAnsiTheme="minorHAnsi"/>
-        </w:rPr>
-        <w:commentReference w:id="38"/>
-      </w:r>
-      <w:commentRangeEnd w:id="37"/>
+          <w:highlight w:val="yellow"/>
+        </w:rPr>
+        <w:commentReference w:id="37"/>
+      </w:r>
+      <w:commentRangeEnd w:id="36"/>
       <w:r>
         <w:rPr>
           <w:rStyle w:val="CommentReference"/>
           <w:rFonts w:ascii="Times New Roman" w:hAnsiTheme="minorHAnsi"/>
         </w:rPr>
-        <w:commentReference w:id="37"/>
+        <w:commentReference w:id="36"/>
       </w:r>
       <w:r>
         <w:rPr>
@@ -7152,7 +7170,18 @@
         <w:t>s</w:t>
       </w:r>
       <w:r>
-        <w:t>, particularly MAP which has the greatest explanatory power in all models (SI Figure)</w:t>
+        <w:t>, particularly MAP which has the greatest explanatory power in all models (</w:t>
+      </w:r>
+      <w:bookmarkStart w:id="38" w:name="_GoBack"/>
+      <w:bookmarkEnd w:id="38"/>
+      <w:r>
+        <w:rPr>
+          <w:highlight w:val="yellow"/>
+        </w:rPr>
+        <w:t>Table S2</w:t>
+      </w:r>
+      <w:r>
+        <w:t>)</w:t>
       </w:r>
       <w:r>
         <w:t xml:space="preserve">. </w:t>
@@ -19839,7 +19868,7 @@
       </w:r>
     </w:p>
   </w:comment>
-  <w:comment w:id="11" w:author="Ruan Van Mazijk" w:date="2019-12-03T12:30:00Z" w:initials="RVM">
+  <w:comment w:id="10" w:author="Ruan Van Mazijk" w:date="2019-12-03T12:30:00Z" w:initials="RVM">
     <w:p>
       <w:pPr>
         <w:pStyle w:val="CommentText"/>
@@ -19855,7 +19884,7 @@
       </w:r>
     </w:p>
   </w:comment>
-  <w:comment w:id="13" w:author="Michael Cramer" w:date="2019-12-02T11:15:00Z" w:initials="MC">
+  <w:comment w:id="12" w:author="Michael Cramer" w:date="2019-12-02T11:15:00Z" w:initials="MC">
     <w:p>
       <w:pPr>
         <w:pStyle w:val="CommentText"/>
@@ -19871,7 +19900,7 @@
       </w:r>
     </w:p>
   </w:comment>
-  <w:comment w:id="14" w:author="Ruan Van Mazijk" w:date="2019-12-03T12:32:00Z" w:initials="RVM">
+  <w:comment w:id="13" w:author="Ruan Van Mazijk" w:date="2019-12-03T12:32:00Z" w:initials="RVM">
     <w:p>
       <w:pPr>
         <w:pStyle w:val="CommentText"/>
@@ -19893,7 +19922,7 @@
       </w:r>
     </w:p>
   </w:comment>
-  <w:comment w:id="15" w:author="Ruan Van Mazijk" w:date="2019-12-04T10:53:00Z" w:initials="RVM">
+  <w:comment w:id="14" w:author="Ruan Van Mazijk" w:date="2019-12-04T10:53:00Z" w:initials="RVM">
     <w:p>
       <w:pPr>
         <w:pStyle w:val="CommentText"/>
@@ -19909,7 +19938,7 @@
       </w:r>
     </w:p>
   </w:comment>
-  <w:comment w:id="16" w:author="Michael Cramer" w:date="2019-12-02T11:29:00Z" w:initials="MC">
+  <w:comment w:id="15" w:author="Michael Cramer" w:date="2019-12-02T11:29:00Z" w:initials="MC">
     <w:p>
       <w:pPr>
         <w:pStyle w:val="CommentText"/>
@@ -19925,7 +19954,7 @@
       </w:r>
     </w:p>
   </w:comment>
-  <w:comment w:id="17" w:author="Ruan Van Mazijk" w:date="2019-12-04T11:07:00Z" w:initials="RVM">
+  <w:comment w:id="16" w:author="Ruan Van Mazijk" w:date="2019-12-04T11:07:00Z" w:initials="RVM">
     <w:p>
       <w:pPr>
         <w:pStyle w:val="CommentText"/>
@@ -19959,7 +19988,7 @@
       </w:r>
     </w:p>
   </w:comment>
-  <w:comment w:id="18" w:author="Michael Cramer" w:date="2019-12-02T11:30:00Z" w:initials="MC">
+  <w:comment w:id="17" w:author="Michael Cramer" w:date="2019-12-02T11:30:00Z" w:initials="MC">
     <w:p>
       <w:pPr>
         <w:pStyle w:val="CommentText"/>
@@ -19991,7 +20020,7 @@
       </w:r>
     </w:p>
   </w:comment>
-  <w:comment w:id="19" w:author="Ruan Van Mazijk" w:date="2019-12-03T12:33:00Z" w:initials="RVM">
+  <w:comment w:id="18" w:author="Ruan Van Mazijk" w:date="2019-12-03T12:33:00Z" w:initials="RVM">
     <w:p>
       <w:pPr>
         <w:pStyle w:val="CommentText"/>
@@ -20013,7 +20042,7 @@
       </w:r>
     </w:p>
   </w:comment>
-  <w:comment w:id="20" w:author="Michael Cramer" w:date="2019-10-06T20:10:00Z" w:initials="MC">
+  <w:comment w:id="19" w:author="Michael Cramer" w:date="2019-10-06T20:10:00Z" w:initials="MC">
     <w:p>
       <w:pPr>
         <w:pStyle w:val="CommentText"/>
@@ -20029,7 +20058,7 @@
       </w:r>
     </w:p>
   </w:comment>
-  <w:comment w:id="21" w:author="Ruan Van Mazijk" w:date="2019-10-07T15:44:00Z" w:initials="RVM">
+  <w:comment w:id="20" w:author="Ruan Van Mazijk" w:date="2019-10-07T15:44:00Z" w:initials="RVM">
     <w:p>
       <w:pPr>
         <w:pStyle w:val="CommentText"/>
@@ -20048,7 +20077,7 @@
       </w:r>
     </w:p>
   </w:comment>
-  <w:comment w:id="22" w:author="Michael Cramer" w:date="2019-10-06T20:11:00Z" w:initials="MC">
+  <w:comment w:id="21" w:author="Michael Cramer" w:date="2019-10-06T20:11:00Z" w:initials="MC">
     <w:p>
       <w:pPr>
         <w:pStyle w:val="CommentText"/>
@@ -20076,7 +20105,7 @@
       </w:r>
     </w:p>
   </w:comment>
-  <w:comment w:id="23" w:author="Ruan Van Mazijk" w:date="2019-10-07T11:59:00Z" w:initials="RVM">
+  <w:comment w:id="22" w:author="Ruan Van Mazijk" w:date="2019-10-07T11:59:00Z" w:initials="RVM">
     <w:p>
       <w:pPr>
         <w:pStyle w:val="CommentText"/>
@@ -20101,7 +20130,7 @@
       </w:r>
     </w:p>
   </w:comment>
-  <w:comment w:id="25" w:author="Ruan Van Mazijk" w:date="2019-12-03T11:34:00Z" w:initials="RVM">
+  <w:comment w:id="24" w:author="Ruan Van Mazijk" w:date="2019-12-03T11:34:00Z" w:initials="RVM">
     <w:p>
       <w:pPr>
         <w:pStyle w:val="CommentText"/>
@@ -20117,7 +20146,7 @@
       </w:r>
     </w:p>
   </w:comment>
-  <w:comment w:id="27" w:author="Michael Cramer" w:date="2019-12-03T08:06:00Z" w:initials="MC">
+  <w:comment w:id="26" w:author="Michael Cramer" w:date="2019-12-03T08:06:00Z" w:initials="MC">
     <w:p>
       <w:pPr>
         <w:pStyle w:val="CommentText"/>
@@ -20139,7 +20168,7 @@
       </w:r>
     </w:p>
   </w:comment>
-  <w:comment w:id="28" w:author="Ruan Van Mazijk" w:date="2019-12-03T12:14:00Z" w:initials="RVM">
+  <w:comment w:id="27" w:author="Ruan Van Mazijk" w:date="2019-12-03T12:14:00Z" w:initials="RVM">
     <w:p>
       <w:pPr>
         <w:pStyle w:val="CommentText"/>
@@ -20177,7 +20206,7 @@
       </w:r>
     </w:p>
   </w:comment>
-  <w:comment w:id="29" w:author="Michael Cramer" w:date="2019-12-03T08:07:00Z" w:initials="MC">
+  <w:comment w:id="28" w:author="Michael Cramer" w:date="2019-12-03T08:07:00Z" w:initials="MC">
     <w:p>
       <w:pPr>
         <w:pStyle w:val="CommentText"/>
@@ -20193,7 +20222,7 @@
       </w:r>
     </w:p>
   </w:comment>
-  <w:comment w:id="30" w:author="Ruan Van Mazijk" w:date="2019-12-03T11:55:00Z" w:initials="RVM">
+  <w:comment w:id="29" w:author="Ruan Van Mazijk" w:date="2019-12-03T11:55:00Z" w:initials="RVM">
     <w:p>
       <w:pPr>
         <w:pStyle w:val="CommentText"/>
@@ -20209,7 +20238,7 @@
       </w:r>
     </w:p>
   </w:comment>
-  <w:comment w:id="31" w:author="Michael Cramer" w:date="2019-12-03T08:17:00Z" w:initials="MC">
+  <w:comment w:id="30" w:author="Michael Cramer" w:date="2019-12-03T08:17:00Z" w:initials="MC">
     <w:p>
       <w:pPr>
         <w:pStyle w:val="CommentText"/>
@@ -20225,7 +20254,7 @@
       </w:r>
     </w:p>
   </w:comment>
-  <w:comment w:id="32" w:author="Ruan Van Mazijk" w:date="2019-12-03T11:57:00Z" w:initials="RVM">
+  <w:comment w:id="31" w:author="Ruan Van Mazijk" w:date="2019-12-03T11:57:00Z" w:initials="RVM">
     <w:p>
       <w:pPr>
         <w:pStyle w:val="CommentText"/>
@@ -20241,7 +20270,7 @@
       </w:r>
     </w:p>
   </w:comment>
-  <w:comment w:id="33" w:author="Michael Cramer" w:date="2019-10-06T20:52:00Z" w:initials="MC">
+  <w:comment w:id="32" w:author="Michael Cramer" w:date="2019-10-06T20:52:00Z" w:initials="MC">
     <w:p>
       <w:pPr>
         <w:pStyle w:val="CommentText"/>
@@ -20257,7 +20286,7 @@
       </w:r>
     </w:p>
   </w:comment>
-  <w:comment w:id="34" w:author="Ruan Van Mazijk" w:date="2019-10-08T09:24:00Z" w:initials="RVM">
+  <w:comment w:id="33" w:author="Ruan Van Mazijk" w:date="2019-10-08T09:24:00Z" w:initials="RVM">
     <w:p>
       <w:pPr>
         <w:pStyle w:val="CommentText"/>
@@ -20273,7 +20302,7 @@
       </w:r>
     </w:p>
   </w:comment>
-  <w:comment w:id="35" w:author="Michael Cramer" w:date="2019-10-06T20:52:00Z" w:initials="MC">
+  <w:comment w:id="34" w:author="Michael Cramer" w:date="2019-10-06T20:52:00Z" w:initials="MC">
     <w:p>
       <w:pPr>
         <w:pStyle w:val="CommentText"/>
@@ -20289,7 +20318,7 @@
       </w:r>
     </w:p>
   </w:comment>
-  <w:comment w:id="36" w:author="Ruan Van Mazijk" w:date="2019-10-08T09:24:00Z" w:initials="RVM">
+  <w:comment w:id="35" w:author="Ruan Van Mazijk" w:date="2019-10-08T09:24:00Z" w:initials="RVM">
     <w:p>
       <w:pPr>
         <w:pStyle w:val="CommentText"/>
@@ -20305,7 +20334,7 @@
       </w:r>
     </w:p>
   </w:comment>
-  <w:comment w:id="38" w:author="Michael Cramer" w:date="2019-12-03T08:19:00Z" w:initials="MC">
+  <w:comment w:id="37" w:author="Michael Cramer" w:date="2019-12-03T08:19:00Z" w:initials="MC">
     <w:p>
       <w:pPr>
         <w:pStyle w:val="CommentText"/>
@@ -20321,7 +20350,7 @@
       </w:r>
     </w:p>
   </w:comment>
-  <w:comment w:id="37" w:author="Ruan Van Mazijk" w:date="2019-12-03T11:36:00Z" w:initials="RVM">
+  <w:comment w:id="36" w:author="Ruan Van Mazijk" w:date="2019-12-03T11:36:00Z" w:initials="RVM">
     <w:p>
       <w:pPr>
         <w:pStyle w:val="CommentText"/>
@@ -24650,7 +24679,7 @@
 </file>
 
 <file path=customXml/itemProps1.xml><?xml version="1.0" encoding="utf-8"?>
-<ds:datastoreItem xmlns:ds="http://schemas.openxmlformats.org/officeDocument/2006/customXml" ds:itemID="{A229D472-2DEB-5E47-A0F4-941FBF5DBB6B}">
+<ds:datastoreItem xmlns:ds="http://schemas.openxmlformats.org/officeDocument/2006/customXml" ds:itemID="{C0487301-AC5C-2746-A05B-CDD41FC5E929}">
   <ds:schemaRefs>
     <ds:schemaRef ds:uri="http://schemas.openxmlformats.org/officeDocument/2006/bibliography"/>
   </ds:schemaRefs>

</xml_diff>

<commit_message>
Work on ms, formatting, etc.
</commit_message>
<xml_diff>
--- a/manuscript/manuscript.docx
+++ b/manuscript/manuscript.docx
@@ -284,6 +284,14 @@
         </w:rPr>
         <w:t xml:space="preserve"> Floristic Region (SWAFR)</w:t>
       </w:r>
+      <w:r>
+        <w:rPr>
+          <w:bCs/>
+        </w:rPr>
+        <w:t>.</w:t>
+      </w:r>
+      <w:bookmarkStart w:id="4" w:name="_GoBack"/>
+      <w:bookmarkEnd w:id="4"/>
     </w:p>
     <w:p>
       <w:pPr>
@@ -316,6 +324,12 @@
         </w:rPr>
         <w:t>racheophytes)</w:t>
       </w:r>
+      <w:r>
+        <w:rPr>
+          <w:bCs/>
+        </w:rPr>
+        <w:t>.</w:t>
+      </w:r>
     </w:p>
     <w:p>
       <w:pPr>
@@ -581,7 +595,7 @@
       <w:r>
         <w:t xml:space="preserve"> </w:t>
       </w:r>
-      <w:commentRangeStart w:id="4"/>
+      <w:commentRangeStart w:id="5"/>
       <w:r>
         <w:t>and the</w:t>
       </w:r>
@@ -612,13 +626,13 @@
       <w:r>
         <w:t>the PCAs</w:t>
       </w:r>
-      <w:commentRangeEnd w:id="4"/>
+      <w:commentRangeEnd w:id="5"/>
       <w:r>
         <w:rPr>
           <w:rStyle w:val="CommentReference"/>
           <w:rFonts w:ascii="Times New Roman" w:hAnsiTheme="minorHAnsi"/>
         </w:rPr>
-        <w:commentReference w:id="4"/>
+        <w:commentReference w:id="5"/>
       </w:r>
       <w:r>
         <w:t xml:space="preserve">, </w:t>
@@ -998,8 +1012,8 @@
       <w:r>
         <w:t xml:space="preserve">). </w:t>
       </w:r>
-      <w:commentRangeStart w:id="5"/>
       <w:commentRangeStart w:id="6"/>
+      <w:commentRangeStart w:id="7"/>
       <w:r>
         <w:t xml:space="preserve">Likewise, </w:t>
       </w:r>
@@ -1063,21 +1077,21 @@
       <w:r>
         <w:t xml:space="preserve">). </w:t>
       </w:r>
-      <w:commentRangeEnd w:id="5"/>
+      <w:commentRangeEnd w:id="6"/>
       <w:r>
         <w:rPr>
           <w:rStyle w:val="CommentReference"/>
           <w:rFonts w:ascii="Times New Roman" w:hAnsiTheme="minorHAnsi"/>
         </w:rPr>
-        <w:commentReference w:id="5"/>
-      </w:r>
-      <w:commentRangeEnd w:id="6"/>
+        <w:commentReference w:id="6"/>
+      </w:r>
+      <w:commentRangeEnd w:id="7"/>
       <w:r>
         <w:rPr>
           <w:rStyle w:val="CommentReference"/>
           <w:rFonts w:ascii="Times New Roman" w:hAnsiTheme="minorHAnsi"/>
         </w:rPr>
-        <w:commentReference w:id="6"/>
+        <w:commentReference w:id="7"/>
       </w:r>
       <w:r>
         <w:t xml:space="preserve">Finally, </w:t>
@@ -1448,19 +1462,19 @@
       <w:r>
         <w:t xml:space="preserve">though the presence of a significant </w:t>
       </w:r>
-      <w:commentRangeStart w:id="7"/>
       <w:commentRangeStart w:id="8"/>
       <w:commentRangeStart w:id="9"/>
+      <w:commentRangeStart w:id="10"/>
       <w:r>
         <w:t xml:space="preserve">tree </w:t>
       </w:r>
-      <w:commentRangeEnd w:id="7"/>
+      <w:commentRangeEnd w:id="8"/>
       <w:r>
         <w:rPr>
           <w:rStyle w:val="CommentReference"/>
           <w:rFonts w:ascii="Times New Roman" w:hAnsiTheme="minorHAnsi"/>
         </w:rPr>
-        <w:commentReference w:id="7"/>
+        <w:commentReference w:id="8"/>
       </w:r>
       <w:r>
         <w:t>component in the SWAFR underpins a striking difference in vegetation physiognomy (</w:t>
@@ -1482,21 +1496,21 @@
       <w:r>
         <w:t xml:space="preserve">). </w:t>
       </w:r>
-      <w:commentRangeEnd w:id="8"/>
+      <w:commentRangeEnd w:id="9"/>
       <w:r>
         <w:rPr>
           <w:rStyle w:val="CommentReference"/>
           <w:rFonts w:ascii="Times New Roman" w:hAnsiTheme="minorHAnsi"/>
         </w:rPr>
-        <w:commentReference w:id="8"/>
-      </w:r>
-      <w:commentRangeEnd w:id="9"/>
+        <w:commentReference w:id="9"/>
+      </w:r>
+      <w:commentRangeEnd w:id="10"/>
       <w:r>
         <w:rPr>
           <w:rStyle w:val="CommentReference"/>
           <w:rFonts w:ascii="Times New Roman" w:hAnsiTheme="minorHAnsi"/>
         </w:rPr>
-        <w:commentReference w:id="9"/>
+        <w:commentReference w:id="10"/>
       </w:r>
       <w:r>
         <w:t xml:space="preserve">Moreover, the long-term climatic and geological stability of the two regions ensures that the native floras of both reflect long histories of assembly, extending back to the </w:t>
@@ -1806,20 +1820,20 @@
         </w:rPr>
         <w:t xml:space="preserve">the </w:t>
       </w:r>
-      <w:commentRangeStart w:id="10"/>
+      <w:commentRangeStart w:id="11"/>
       <w:r>
         <w:rPr>
           <w:lang w:val="en-ZA"/>
         </w:rPr>
         <w:t xml:space="preserve">CFR </w:t>
       </w:r>
-      <w:commentRangeEnd w:id="10"/>
+      <w:commentRangeEnd w:id="11"/>
       <w:r>
         <w:rPr>
           <w:rStyle w:val="CommentReference"/>
           <w:rFonts w:ascii="Times New Roman" w:hAnsiTheme="minorHAnsi"/>
         </w:rPr>
-        <w:commentReference w:id="10"/>
+        <w:commentReference w:id="11"/>
       </w:r>
       <w:r>
         <w:rPr>
@@ -2070,7 +2084,7 @@
         <w:pStyle w:val="Heading2"/>
         <w:spacing w:line="240" w:lineRule="auto"/>
       </w:pPr>
-      <w:bookmarkStart w:id="11" w:name="comparing-regions-environmental-heteroge"/>
+      <w:bookmarkStart w:id="12" w:name="comparing-regions-environmental-heteroge"/>
       <w:r>
         <w:t>2.1</w:t>
       </w:r>
@@ -2413,26 +2427,26 @@
       <w:r>
         <w:t xml:space="preserve"> </w:t>
       </w:r>
-      <w:commentRangeStart w:id="12"/>
       <w:commentRangeStart w:id="13"/>
+      <w:commentRangeStart w:id="14"/>
       <w:r>
         <w:t>The</w:t>
       </w:r>
-      <w:commentRangeEnd w:id="12"/>
+      <w:commentRangeEnd w:id="13"/>
       <w:r>
         <w:rPr>
           <w:rStyle w:val="CommentReference"/>
           <w:rFonts w:ascii="Times New Roman" w:hAnsiTheme="minorHAnsi"/>
         </w:rPr>
-        <w:commentReference w:id="12"/>
-      </w:r>
-      <w:commentRangeEnd w:id="13"/>
+        <w:commentReference w:id="13"/>
+      </w:r>
+      <w:commentRangeEnd w:id="14"/>
       <w:r>
         <w:rPr>
           <w:rStyle w:val="CommentReference"/>
           <w:rFonts w:ascii="Times New Roman" w:hAnsiTheme="minorHAnsi"/>
         </w:rPr>
-        <w:commentReference w:id="13"/>
+        <w:commentReference w:id="14"/>
       </w:r>
       <w:r>
         <w:t xml:space="preserve"> final </w:t>
@@ -2473,7 +2487,7 @@
       <w:r>
         <w:t xml:space="preserve"> </w:t>
       </w:r>
-      <w:commentRangeStart w:id="14"/>
+      <w:commentRangeStart w:id="15"/>
       <w:r>
         <w:t>Note, we excluded occurrence data (and indeed environmental data, below) originating from coastal pixels at the 0.05</w:t>
       </w:r>
@@ -2483,13 +2497,13 @@
         </w:rPr>
         <w:t>° resolution.</w:t>
       </w:r>
-      <w:commentRangeEnd w:id="14"/>
+      <w:commentRangeEnd w:id="15"/>
       <w:r>
         <w:rPr>
           <w:rStyle w:val="CommentReference"/>
           <w:rFonts w:ascii="Times New Roman" w:hAnsiTheme="minorHAnsi"/>
         </w:rPr>
-        <w:commentReference w:id="14"/>
+        <w:commentReference w:id="15"/>
       </w:r>
     </w:p>
     <w:p>
@@ -3212,7 +3226,7 @@
       <w:r>
         <w:t>Comparing environmental heterogeneity</w:t>
       </w:r>
-      <w:bookmarkEnd w:id="11"/>
+      <w:bookmarkEnd w:id="12"/>
     </w:p>
     <w:p>
       <w:pPr>
@@ -3269,26 +3283,26 @@
       <w:r>
         <w:t xml:space="preserve">(NDVI) </w:t>
       </w:r>
-      <w:commentRangeStart w:id="15"/>
       <w:commentRangeStart w:id="16"/>
+      <w:commentRangeStart w:id="17"/>
       <w:r>
         <w:t>gradients</w:t>
       </w:r>
-      <w:commentRangeEnd w:id="15"/>
+      <w:commentRangeEnd w:id="16"/>
       <w:r>
         <w:rPr>
           <w:rStyle w:val="CommentReference"/>
           <w:rFonts w:ascii="Times New Roman" w:hAnsiTheme="minorHAnsi"/>
         </w:rPr>
-        <w:commentReference w:id="15"/>
-      </w:r>
-      <w:commentRangeEnd w:id="16"/>
+        <w:commentReference w:id="16"/>
+      </w:r>
+      <w:commentRangeEnd w:id="17"/>
       <w:r>
         <w:rPr>
           <w:rStyle w:val="CommentReference"/>
           <w:rFonts w:ascii="Times New Roman" w:hAnsiTheme="minorHAnsi"/>
         </w:rPr>
-        <w:commentReference w:id="16"/>
+        <w:commentReference w:id="17"/>
       </w:r>
       <w:r>
         <w:t xml:space="preserve">. </w:t>
@@ -3308,31 +3322,31 @@
         </w:rPr>
         <w:t xml:space="preserve"> and </w:t>
       </w:r>
-      <w:commentRangeStart w:id="17"/>
       <w:commentRangeStart w:id="18"/>
+      <w:commentRangeStart w:id="19"/>
       <w:r>
         <w:rPr>
           <w:highlight w:val="yellow"/>
         </w:rPr>
         <w:t xml:space="preserve">nominally </w:t>
       </w:r>
-      <w:commentRangeEnd w:id="17"/>
+      <w:commentRangeEnd w:id="18"/>
       <w:r>
         <w:rPr>
           <w:rStyle w:val="CommentReference"/>
           <w:rFonts w:ascii="Times New Roman" w:hAnsiTheme="minorHAnsi"/>
           <w:highlight w:val="yellow"/>
         </w:rPr>
-        <w:commentReference w:id="17"/>
-      </w:r>
-      <w:commentRangeEnd w:id="18"/>
+        <w:commentReference w:id="18"/>
+      </w:r>
+      <w:commentRangeEnd w:id="19"/>
       <w:r>
         <w:rPr>
           <w:rStyle w:val="CommentReference"/>
           <w:rFonts w:ascii="Times New Roman" w:hAnsiTheme="minorHAnsi"/>
           <w:highlight w:val="yellow"/>
         </w:rPr>
-        <w:commentReference w:id="18"/>
+        <w:commentReference w:id="19"/>
       </w:r>
       <w:r>
         <w:rPr>
@@ -3832,26 +3846,26 @@
       <w:r>
         <w:t xml:space="preserve"> environmental variables across </w:t>
       </w:r>
-      <w:commentRangeStart w:id="19"/>
       <w:commentRangeStart w:id="20"/>
+      <w:commentRangeStart w:id="21"/>
       <w:r>
         <w:t xml:space="preserve">both </w:t>
       </w:r>
-      <w:commentRangeEnd w:id="19"/>
+      <w:commentRangeEnd w:id="20"/>
       <w:r>
         <w:rPr>
           <w:rStyle w:val="CommentReference"/>
           <w:rFonts w:ascii="Times New Roman" w:hAnsiTheme="minorHAnsi"/>
         </w:rPr>
-        <w:commentReference w:id="19"/>
-      </w:r>
-      <w:commentRangeEnd w:id="20"/>
+        <w:commentReference w:id="20"/>
+      </w:r>
+      <w:commentRangeEnd w:id="21"/>
       <w:r>
         <w:rPr>
           <w:rStyle w:val="CommentReference"/>
           <w:rFonts w:ascii="Times New Roman" w:hAnsiTheme="minorHAnsi"/>
         </w:rPr>
-        <w:commentReference w:id="20"/>
+        <w:commentReference w:id="21"/>
       </w:r>
       <w:r>
         <w:t xml:space="preserve">regions, to </w:t>
@@ -3883,8 +3897,8 @@
       <w:r>
         <w:t xml:space="preserve">first </w:t>
       </w:r>
-      <w:commentRangeStart w:id="21"/>
       <w:commentRangeStart w:id="22"/>
+      <w:commentRangeStart w:id="23"/>
       <w:r>
         <w:t>log</w:t>
       </w:r>
@@ -3900,21 +3914,21 @@
       <w:r>
         <w:t xml:space="preserve">transformed </w:t>
       </w:r>
-      <w:commentRangeEnd w:id="21"/>
+      <w:commentRangeEnd w:id="22"/>
       <w:r>
         <w:rPr>
           <w:rStyle w:val="CommentReference"/>
           <w:rFonts w:ascii="Times New Roman" w:hAnsiTheme="minorHAnsi"/>
         </w:rPr>
-        <w:commentReference w:id="21"/>
-      </w:r>
-      <w:commentRangeEnd w:id="22"/>
+        <w:commentReference w:id="22"/>
+      </w:r>
+      <w:commentRangeEnd w:id="23"/>
       <w:r>
         <w:rPr>
           <w:rStyle w:val="CommentReference"/>
           <w:rFonts w:ascii="Times New Roman" w:hAnsiTheme="minorHAnsi"/>
         </w:rPr>
-        <w:commentReference w:id="22"/>
+        <w:commentReference w:id="23"/>
       </w:r>
       <w:r>
         <w:t xml:space="preserve">to ensure normality. A separate PCA was </w:t>
@@ -4203,7 +4217,7 @@
         <w:pStyle w:val="Heading2"/>
         <w:spacing w:line="240" w:lineRule="auto"/>
       </w:pPr>
-      <w:bookmarkStart w:id="23" w:name="environmental-heterogeneity-as-an-explan"/>
+      <w:bookmarkStart w:id="24" w:name="environmental-heterogeneity-as-an-explan"/>
       <w:r>
         <w:t>2.3</w:t>
       </w:r>
@@ -4216,7 +4230,7 @@
       <w:r>
         <w:t>Environmental heterogeneity as an explanation of species richness</w:t>
       </w:r>
-      <w:bookmarkEnd w:id="23"/>
+      <w:bookmarkEnd w:id="24"/>
     </w:p>
     <w:p>
       <w:pPr>
@@ -5373,20 +5387,20 @@
       <w:r>
         <w:t xml:space="preserve"> differed between the GCFR and SWAFR. Finally, </w:t>
       </w:r>
-      <w:commentRangeStart w:id="24"/>
+      <w:commentRangeStart w:id="25"/>
       <w:r>
         <w:t>to assess</w:t>
       </w:r>
       <w:r>
         <w:t xml:space="preserve"> whether the exceptional richness of hotspots is best explained by factors other than environmental heterogeneity</w:t>
       </w:r>
-      <w:commentRangeEnd w:id="24"/>
+      <w:commentRangeEnd w:id="25"/>
       <w:r>
         <w:rPr>
           <w:rStyle w:val="CommentReference"/>
           <w:rFonts w:ascii="Times New Roman" w:hAnsiTheme="minorHAnsi"/>
         </w:rPr>
-        <w:commentReference w:id="24"/>
+        <w:commentReference w:id="25"/>
       </w:r>
       <w:r>
         <w:t xml:space="preserve">, we </w:t>
@@ -5401,7 +5415,7 @@
         <w:pStyle w:val="Heading1"/>
         <w:spacing w:line="240" w:lineRule="auto"/>
       </w:pPr>
-      <w:bookmarkStart w:id="25" w:name="results"/>
+      <w:bookmarkStart w:id="26" w:name="results"/>
       <w:r>
         <w:t>3</w:t>
       </w:r>
@@ -5414,7 +5428,7 @@
       <w:r>
         <w:t>Results</w:t>
       </w:r>
-      <w:bookmarkEnd w:id="25"/>
+      <w:bookmarkEnd w:id="26"/>
     </w:p>
     <w:p>
       <w:pPr>
@@ -5497,8 +5511,8 @@
       <w:r>
         <w:t xml:space="preserve">that </w:t>
       </w:r>
-      <w:commentRangeStart w:id="26"/>
       <w:commentRangeStart w:id="27"/>
+      <w:commentRangeStart w:id="28"/>
       <w:r>
         <w:t>species</w:t>
       </w:r>
@@ -5508,21 +5522,21 @@
       <w:r>
         <w:t>per unit area is similar at the QDS</w:t>
       </w:r>
-      <w:commentRangeEnd w:id="26"/>
+      <w:commentRangeEnd w:id="27"/>
       <w:r>
         <w:rPr>
           <w:rStyle w:val="CommentReference"/>
           <w:rFonts w:ascii="Times New Roman" w:hAnsiTheme="minorHAnsi"/>
         </w:rPr>
-        <w:commentReference w:id="26"/>
-      </w:r>
-      <w:commentRangeEnd w:id="27"/>
+        <w:commentReference w:id="27"/>
+      </w:r>
+      <w:commentRangeEnd w:id="28"/>
       <w:r>
         <w:rPr>
           <w:rStyle w:val="CommentReference"/>
           <w:rFonts w:ascii="Times New Roman" w:hAnsiTheme="minorHAnsi"/>
         </w:rPr>
-        <w:commentReference w:id="27"/>
+        <w:commentReference w:id="28"/>
       </w:r>
       <w:r>
         <w:t>- (</w:t>
@@ -5604,15 +5618,15 @@
       <w:r>
         <w:t>), but that the GCFR is significantly more species-rich than the SWAFR at the DS-scale (</w:t>
       </w:r>
-      <w:commentRangeStart w:id="28"/>
       <w:commentRangeStart w:id="29"/>
+      <w:commentRangeStart w:id="30"/>
       <w:r>
         <w:rPr>
           <w:highlight w:val="red"/>
         </w:rPr>
         <w:t xml:space="preserve">Figure </w:t>
       </w:r>
-      <w:commentRangeEnd w:id="28"/>
+      <w:commentRangeEnd w:id="29"/>
       <w:r>
         <w:rPr>
           <w:highlight w:val="red"/>
@@ -5625,16 +5639,16 @@
           <w:rFonts w:ascii="Times New Roman" w:hAnsiTheme="minorHAnsi"/>
           <w:highlight w:val="red"/>
         </w:rPr>
-        <w:commentReference w:id="28"/>
-      </w:r>
-      <w:commentRangeEnd w:id="29"/>
+        <w:commentReference w:id="29"/>
+      </w:r>
+      <w:commentRangeEnd w:id="30"/>
       <w:r>
         <w:rPr>
           <w:rStyle w:val="CommentReference"/>
           <w:rFonts w:ascii="Times New Roman" w:hAnsiTheme="minorHAnsi"/>
           <w:highlight w:val="red"/>
         </w:rPr>
-        <w:commentReference w:id="29"/>
+        <w:commentReference w:id="30"/>
       </w:r>
       <w:r>
         <w:t>;</w:t>
@@ -6483,8 +6497,8 @@
           <w:rFonts w:eastAsiaTheme="minorEastAsia" w:cstheme="majorBidi"/>
         </w:rPr>
       </w:pPr>
-      <w:commentRangeStart w:id="30"/>
       <w:commentRangeStart w:id="31"/>
+      <w:commentRangeStart w:id="32"/>
       <w:r>
         <w:t xml:space="preserve">The </w:t>
       </w:r>
@@ -6503,21 +6517,21 @@
         </w:rPr>
         <w:t>h</w:t>
       </w:r>
-      <w:commentRangeEnd w:id="30"/>
+      <w:commentRangeEnd w:id="31"/>
       <w:r>
         <w:rPr>
           <w:rStyle w:val="CommentReference"/>
           <w:rFonts w:ascii="Times New Roman" w:hAnsiTheme="minorHAnsi"/>
         </w:rPr>
-        <w:commentReference w:id="30"/>
-      </w:r>
-      <w:commentRangeEnd w:id="31"/>
+        <w:commentReference w:id="31"/>
+      </w:r>
+      <w:commentRangeEnd w:id="32"/>
       <w:r>
         <w:rPr>
           <w:rStyle w:val="CommentReference"/>
           <w:rFonts w:ascii="Times New Roman" w:hAnsiTheme="minorHAnsi"/>
         </w:rPr>
-        <w:commentReference w:id="31"/>
+        <w:commentReference w:id="32"/>
       </w:r>
       <w:r>
         <w:rPr>
@@ -6917,8 +6931,8 @@
       <w:r>
         <w:t>(</w:t>
       </w:r>
-      <w:commentRangeStart w:id="32"/>
       <w:commentRangeStart w:id="33"/>
+      <w:commentRangeStart w:id="34"/>
       <w:r>
         <w:rPr>
           <w:i/>
@@ -6936,21 +6950,21 @@
       <w:r>
         <w:t xml:space="preserve"> </w:t>
       </w:r>
-      <w:commentRangeEnd w:id="32"/>
+      <w:commentRangeEnd w:id="33"/>
       <w:r>
         <w:rPr>
           <w:rStyle w:val="CommentReference"/>
           <w:rFonts w:ascii="Times New Roman" w:hAnsiTheme="minorHAnsi"/>
         </w:rPr>
-        <w:commentReference w:id="32"/>
-      </w:r>
-      <w:commentRangeEnd w:id="33"/>
+        <w:commentReference w:id="33"/>
+      </w:r>
+      <w:commentRangeEnd w:id="34"/>
       <w:r>
         <w:rPr>
           <w:rStyle w:val="CommentReference"/>
           <w:rFonts w:ascii="Times New Roman" w:hAnsiTheme="minorHAnsi"/>
         </w:rPr>
-        <w:commentReference w:id="33"/>
+        <w:commentReference w:id="34"/>
       </w:r>
       <w:r>
         <w:t xml:space="preserve">= </w:t>
@@ -6964,8 +6978,8 @@
       <w:r>
         <w:t xml:space="preserve">2; </w:t>
       </w:r>
-      <w:commentRangeStart w:id="34"/>
       <w:commentRangeStart w:id="35"/>
+      <w:commentRangeStart w:id="36"/>
       <w:r>
         <w:rPr>
           <w:i/>
@@ -6983,7 +6997,7 @@
       <w:r>
         <w:t xml:space="preserve"> </w:t>
       </w:r>
-      <w:commentRangeEnd w:id="34"/>
+      <w:commentRangeEnd w:id="35"/>
       <w:r>
         <w:t>= 247.4</w:t>
       </w:r>
@@ -6992,15 +7006,15 @@
           <w:rStyle w:val="CommentReference"/>
           <w:rFonts w:ascii="Times New Roman" w:hAnsiTheme="minorHAnsi"/>
         </w:rPr>
-        <w:commentReference w:id="34"/>
-      </w:r>
-      <w:commentRangeEnd w:id="35"/>
+        <w:commentReference w:id="35"/>
+      </w:r>
+      <w:commentRangeEnd w:id="36"/>
       <w:r>
         <w:rPr>
           <w:rStyle w:val="CommentReference"/>
           <w:rFonts w:ascii="Times New Roman" w:hAnsiTheme="minorHAnsi"/>
         </w:rPr>
-        <w:commentReference w:id="35"/>
+        <w:commentReference w:id="36"/>
       </w:r>
       <w:r>
         <w:t>).</w:t>
@@ -7068,7 +7082,7 @@
         </w:rPr>
         <w:t xml:space="preserve"> (</w:t>
       </w:r>
-      <w:commentRangeStart w:id="36"/>
+      <w:commentRangeStart w:id="37"/>
       <w:r>
         <w:rPr>
           <w:rFonts w:eastAsiaTheme="minorEastAsia" w:cstheme="majorBidi"/>
@@ -7076,7 +7090,7 @@
         </w:rPr>
         <w:t xml:space="preserve">see also SI. Figure </w:t>
       </w:r>
-      <w:commentRangeStart w:id="37"/>
+      <w:commentRangeStart w:id="38"/>
       <w:r>
         <w:rPr>
           <w:rFonts w:eastAsiaTheme="minorEastAsia" w:cstheme="majorBidi"/>
@@ -7084,22 +7098,22 @@
         </w:rPr>
         <w:t>A</w:t>
       </w:r>
-      <w:commentRangeEnd w:id="37"/>
+      <w:commentRangeEnd w:id="38"/>
       <w:r>
         <w:rPr>
           <w:rStyle w:val="CommentReference"/>
           <w:rFonts w:ascii="Times New Roman" w:hAnsiTheme="minorHAnsi"/>
           <w:highlight w:val="yellow"/>
         </w:rPr>
-        <w:commentReference w:id="37"/>
-      </w:r>
-      <w:commentRangeEnd w:id="36"/>
+        <w:commentReference w:id="38"/>
+      </w:r>
+      <w:commentRangeEnd w:id="37"/>
       <w:r>
         <w:rPr>
           <w:rStyle w:val="CommentReference"/>
           <w:rFonts w:ascii="Times New Roman" w:hAnsiTheme="minorHAnsi"/>
         </w:rPr>
-        <w:commentReference w:id="36"/>
+        <w:commentReference w:id="37"/>
       </w:r>
       <w:r>
         <w:rPr>
@@ -7172,8 +7186,6 @@
       <w:r>
         <w:t>, particularly MAP which has the greatest explanatory power in all models (</w:t>
       </w:r>
-      <w:bookmarkStart w:id="38" w:name="_GoBack"/>
-      <w:bookmarkEnd w:id="38"/>
       <w:r>
         <w:rPr>
           <w:highlight w:val="yellow"/>
@@ -19714,7 +19726,7 @@
       </w:r>
     </w:p>
   </w:comment>
-  <w:comment w:id="4" w:author="Ruan Van Mazijk" w:date="2019-12-03T12:24:00Z" w:initials="RVM">
+  <w:comment w:id="5" w:author="Ruan Van Mazijk" w:date="2019-12-03T12:24:00Z" w:initials="RVM">
     <w:p>
       <w:pPr>
         <w:pStyle w:val="CommentText"/>
@@ -19742,7 +19754,7 @@
       </w:r>
     </w:p>
   </w:comment>
-  <w:comment w:id="5" w:author="Michael Cramer" w:date="2019-10-06T08:53:00Z" w:initials="MC">
+  <w:comment w:id="6" w:author="Michael Cramer" w:date="2019-10-06T08:53:00Z" w:initials="MC">
     <w:p>
       <w:pPr>
         <w:pStyle w:val="CommentText"/>
@@ -19764,7 +19776,7 @@
       </w:r>
     </w:p>
   </w:comment>
-  <w:comment w:id="6" w:author="Ruan Van Mazijk" w:date="2019-10-07T15:41:00Z" w:initials="RVM">
+  <w:comment w:id="7" w:author="Ruan Van Mazijk" w:date="2019-10-07T15:41:00Z" w:initials="RVM">
     <w:p>
       <w:pPr>
         <w:pStyle w:val="CommentText"/>
@@ -19780,7 +19792,7 @@
       </w:r>
     </w:p>
   </w:comment>
-  <w:comment w:id="7" w:author="Michael Cramer" w:date="2019-10-06T09:02:00Z" w:initials="MC">
+  <w:comment w:id="8" w:author="Michael Cramer" w:date="2019-10-06T09:02:00Z" w:initials="MC">
     <w:p>
       <w:pPr>
         <w:pStyle w:val="CommentText"/>
@@ -19796,7 +19808,7 @@
       </w:r>
     </w:p>
   </w:comment>
-  <w:comment w:id="8" w:author="Michael Cramer" w:date="2019-10-06T08:56:00Z" w:initials="MC">
+  <w:comment w:id="9" w:author="Michael Cramer" w:date="2019-10-06T08:56:00Z" w:initials="MC">
     <w:p>
       <w:pPr>
         <w:pStyle w:val="CommentText"/>
@@ -19846,7 +19858,7 @@
       </w:r>
     </w:p>
   </w:comment>
-  <w:comment w:id="9" w:author="Ruan Van Mazijk" w:date="2019-10-07T15:43:00Z" w:initials="RVM">
+  <w:comment w:id="10" w:author="Ruan Van Mazijk" w:date="2019-10-07T15:43:00Z" w:initials="RVM">
     <w:p>
       <w:pPr>
         <w:pStyle w:val="CommentText"/>
@@ -19868,7 +19880,7 @@
       </w:r>
     </w:p>
   </w:comment>
-  <w:comment w:id="10" w:author="Ruan Van Mazijk" w:date="2019-12-03T12:30:00Z" w:initials="RVM">
+  <w:comment w:id="11" w:author="Ruan Van Mazijk" w:date="2019-12-03T12:30:00Z" w:initials="RVM">
     <w:p>
       <w:pPr>
         <w:pStyle w:val="CommentText"/>
@@ -19884,7 +19896,7 @@
       </w:r>
     </w:p>
   </w:comment>
-  <w:comment w:id="12" w:author="Michael Cramer" w:date="2019-12-02T11:15:00Z" w:initials="MC">
+  <w:comment w:id="13" w:author="Michael Cramer" w:date="2019-12-02T11:15:00Z" w:initials="MC">
     <w:p>
       <w:pPr>
         <w:pStyle w:val="CommentText"/>
@@ -19900,7 +19912,7 @@
       </w:r>
     </w:p>
   </w:comment>
-  <w:comment w:id="13" w:author="Ruan Van Mazijk" w:date="2019-12-03T12:32:00Z" w:initials="RVM">
+  <w:comment w:id="14" w:author="Ruan Van Mazijk" w:date="2019-12-03T12:32:00Z" w:initials="RVM">
     <w:p>
       <w:pPr>
         <w:pStyle w:val="CommentText"/>
@@ -19922,7 +19934,7 @@
       </w:r>
     </w:p>
   </w:comment>
-  <w:comment w:id="14" w:author="Ruan Van Mazijk" w:date="2019-12-04T10:53:00Z" w:initials="RVM">
+  <w:comment w:id="15" w:author="Ruan Van Mazijk" w:date="2019-12-04T10:53:00Z" w:initials="RVM">
     <w:p>
       <w:pPr>
         <w:pStyle w:val="CommentText"/>
@@ -19938,7 +19950,7 @@
       </w:r>
     </w:p>
   </w:comment>
-  <w:comment w:id="15" w:author="Michael Cramer" w:date="2019-12-02T11:29:00Z" w:initials="MC">
+  <w:comment w:id="16" w:author="Michael Cramer" w:date="2019-12-02T11:29:00Z" w:initials="MC">
     <w:p>
       <w:pPr>
         <w:pStyle w:val="CommentText"/>
@@ -19954,7 +19966,7 @@
       </w:r>
     </w:p>
   </w:comment>
-  <w:comment w:id="16" w:author="Ruan Van Mazijk" w:date="2019-12-04T11:07:00Z" w:initials="RVM">
+  <w:comment w:id="17" w:author="Ruan Van Mazijk" w:date="2019-12-04T11:07:00Z" w:initials="RVM">
     <w:p>
       <w:pPr>
         <w:pStyle w:val="CommentText"/>
@@ -19988,7 +20000,7 @@
       </w:r>
     </w:p>
   </w:comment>
-  <w:comment w:id="17" w:author="Michael Cramer" w:date="2019-12-02T11:30:00Z" w:initials="MC">
+  <w:comment w:id="18" w:author="Michael Cramer" w:date="2019-12-02T11:30:00Z" w:initials="MC">
     <w:p>
       <w:pPr>
         <w:pStyle w:val="CommentText"/>
@@ -20020,7 +20032,7 @@
       </w:r>
     </w:p>
   </w:comment>
-  <w:comment w:id="18" w:author="Ruan Van Mazijk" w:date="2019-12-03T12:33:00Z" w:initials="RVM">
+  <w:comment w:id="19" w:author="Ruan Van Mazijk" w:date="2019-12-03T12:33:00Z" w:initials="RVM">
     <w:p>
       <w:pPr>
         <w:pStyle w:val="CommentText"/>
@@ -20042,7 +20054,7 @@
       </w:r>
     </w:p>
   </w:comment>
-  <w:comment w:id="19" w:author="Michael Cramer" w:date="2019-10-06T20:10:00Z" w:initials="MC">
+  <w:comment w:id="20" w:author="Michael Cramer" w:date="2019-10-06T20:10:00Z" w:initials="MC">
     <w:p>
       <w:pPr>
         <w:pStyle w:val="CommentText"/>
@@ -20058,7 +20070,7 @@
       </w:r>
     </w:p>
   </w:comment>
-  <w:comment w:id="20" w:author="Ruan Van Mazijk" w:date="2019-10-07T15:44:00Z" w:initials="RVM">
+  <w:comment w:id="21" w:author="Ruan Van Mazijk" w:date="2019-10-07T15:44:00Z" w:initials="RVM">
     <w:p>
       <w:pPr>
         <w:pStyle w:val="CommentText"/>
@@ -20077,7 +20089,7 @@
       </w:r>
     </w:p>
   </w:comment>
-  <w:comment w:id="21" w:author="Michael Cramer" w:date="2019-10-06T20:11:00Z" w:initials="MC">
+  <w:comment w:id="22" w:author="Michael Cramer" w:date="2019-10-06T20:11:00Z" w:initials="MC">
     <w:p>
       <w:pPr>
         <w:pStyle w:val="CommentText"/>
@@ -20105,7 +20117,7 @@
       </w:r>
     </w:p>
   </w:comment>
-  <w:comment w:id="22" w:author="Ruan Van Mazijk" w:date="2019-10-07T11:59:00Z" w:initials="RVM">
+  <w:comment w:id="23" w:author="Ruan Van Mazijk" w:date="2019-10-07T11:59:00Z" w:initials="RVM">
     <w:p>
       <w:pPr>
         <w:pStyle w:val="CommentText"/>
@@ -20130,7 +20142,7 @@
       </w:r>
     </w:p>
   </w:comment>
-  <w:comment w:id="24" w:author="Ruan Van Mazijk" w:date="2019-12-03T11:34:00Z" w:initials="RVM">
+  <w:comment w:id="25" w:author="Ruan Van Mazijk" w:date="2019-12-03T11:34:00Z" w:initials="RVM">
     <w:p>
       <w:pPr>
         <w:pStyle w:val="CommentText"/>
@@ -20146,7 +20158,7 @@
       </w:r>
     </w:p>
   </w:comment>
-  <w:comment w:id="26" w:author="Michael Cramer" w:date="2019-12-03T08:06:00Z" w:initials="MC">
+  <w:comment w:id="27" w:author="Michael Cramer" w:date="2019-12-03T08:06:00Z" w:initials="MC">
     <w:p>
       <w:pPr>
         <w:pStyle w:val="CommentText"/>
@@ -20168,7 +20180,7 @@
       </w:r>
     </w:p>
   </w:comment>
-  <w:comment w:id="27" w:author="Ruan Van Mazijk" w:date="2019-12-03T12:14:00Z" w:initials="RVM">
+  <w:comment w:id="28" w:author="Ruan Van Mazijk" w:date="2019-12-03T12:14:00Z" w:initials="RVM">
     <w:p>
       <w:pPr>
         <w:pStyle w:val="CommentText"/>
@@ -20206,7 +20218,7 @@
       </w:r>
     </w:p>
   </w:comment>
-  <w:comment w:id="28" w:author="Michael Cramer" w:date="2019-12-03T08:07:00Z" w:initials="MC">
+  <w:comment w:id="29" w:author="Michael Cramer" w:date="2019-12-03T08:07:00Z" w:initials="MC">
     <w:p>
       <w:pPr>
         <w:pStyle w:val="CommentText"/>
@@ -20222,7 +20234,7 @@
       </w:r>
     </w:p>
   </w:comment>
-  <w:comment w:id="29" w:author="Ruan Van Mazijk" w:date="2019-12-03T11:55:00Z" w:initials="RVM">
+  <w:comment w:id="30" w:author="Ruan Van Mazijk" w:date="2019-12-03T11:55:00Z" w:initials="RVM">
     <w:p>
       <w:pPr>
         <w:pStyle w:val="CommentText"/>
@@ -20238,7 +20250,7 @@
       </w:r>
     </w:p>
   </w:comment>
-  <w:comment w:id="30" w:author="Michael Cramer" w:date="2019-12-03T08:17:00Z" w:initials="MC">
+  <w:comment w:id="31" w:author="Michael Cramer" w:date="2019-12-03T08:17:00Z" w:initials="MC">
     <w:p>
       <w:pPr>
         <w:pStyle w:val="CommentText"/>
@@ -20254,7 +20266,7 @@
       </w:r>
     </w:p>
   </w:comment>
-  <w:comment w:id="31" w:author="Ruan Van Mazijk" w:date="2019-12-03T11:57:00Z" w:initials="RVM">
+  <w:comment w:id="32" w:author="Ruan Van Mazijk" w:date="2019-12-03T11:57:00Z" w:initials="RVM">
     <w:p>
       <w:pPr>
         <w:pStyle w:val="CommentText"/>
@@ -20270,7 +20282,7 @@
       </w:r>
     </w:p>
   </w:comment>
-  <w:comment w:id="32" w:author="Michael Cramer" w:date="2019-10-06T20:52:00Z" w:initials="MC">
+  <w:comment w:id="33" w:author="Michael Cramer" w:date="2019-10-06T20:52:00Z" w:initials="MC">
     <w:p>
       <w:pPr>
         <w:pStyle w:val="CommentText"/>
@@ -20286,7 +20298,7 @@
       </w:r>
     </w:p>
   </w:comment>
-  <w:comment w:id="33" w:author="Ruan Van Mazijk" w:date="2019-10-08T09:24:00Z" w:initials="RVM">
+  <w:comment w:id="34" w:author="Ruan Van Mazijk" w:date="2019-10-08T09:24:00Z" w:initials="RVM">
     <w:p>
       <w:pPr>
         <w:pStyle w:val="CommentText"/>
@@ -20302,7 +20314,7 @@
       </w:r>
     </w:p>
   </w:comment>
-  <w:comment w:id="34" w:author="Michael Cramer" w:date="2019-10-06T20:52:00Z" w:initials="MC">
+  <w:comment w:id="35" w:author="Michael Cramer" w:date="2019-10-06T20:52:00Z" w:initials="MC">
     <w:p>
       <w:pPr>
         <w:pStyle w:val="CommentText"/>
@@ -20318,7 +20330,7 @@
       </w:r>
     </w:p>
   </w:comment>
-  <w:comment w:id="35" w:author="Ruan Van Mazijk" w:date="2019-10-08T09:24:00Z" w:initials="RVM">
+  <w:comment w:id="36" w:author="Ruan Van Mazijk" w:date="2019-10-08T09:24:00Z" w:initials="RVM">
     <w:p>
       <w:pPr>
         <w:pStyle w:val="CommentText"/>
@@ -20334,7 +20346,7 @@
       </w:r>
     </w:p>
   </w:comment>
-  <w:comment w:id="37" w:author="Michael Cramer" w:date="2019-12-03T08:19:00Z" w:initials="MC">
+  <w:comment w:id="38" w:author="Michael Cramer" w:date="2019-12-03T08:19:00Z" w:initials="MC">
     <w:p>
       <w:pPr>
         <w:pStyle w:val="CommentText"/>
@@ -20350,7 +20362,7 @@
       </w:r>
     </w:p>
   </w:comment>
-  <w:comment w:id="36" w:author="Ruan Van Mazijk" w:date="2019-12-03T11:36:00Z" w:initials="RVM">
+  <w:comment w:id="37" w:author="Ruan Van Mazijk" w:date="2019-12-03T11:36:00Z" w:initials="RVM">
     <w:p>
       <w:pPr>
         <w:pStyle w:val="CommentText"/>
@@ -24679,7 +24691,7 @@
 </file>
 
 <file path=customXml/itemProps1.xml><?xml version="1.0" encoding="utf-8"?>
-<ds:datastoreItem xmlns:ds="http://schemas.openxmlformats.org/officeDocument/2006/customXml" ds:itemID="{C0487301-AC5C-2746-A05B-CDD41FC5E929}">
+<ds:datastoreItem xmlns:ds="http://schemas.openxmlformats.org/officeDocument/2006/customXml" ds:itemID="{40ECF8D3-0CCC-474B-B461-EDB86BDBBA41}">
   <ds:schemaRefs>
     <ds:schemaRef ds:uri="http://schemas.openxmlformats.org/officeDocument/2006/bibliography"/>
   </ds:schemaRefs>

</xml_diff>

<commit_message>
Add new PC1 plot to ms
</commit_message>
<xml_diff>
--- a/manuscript/manuscript.docx
+++ b/manuscript/manuscript.docx
@@ -290,8 +290,6 @@
         </w:rPr>
         <w:t>.</w:t>
       </w:r>
-      <w:bookmarkStart w:id="4" w:name="_GoBack"/>
-      <w:bookmarkEnd w:id="4"/>
     </w:p>
     <w:p>
       <w:pPr>
@@ -595,7 +593,7 @@
       <w:r>
         <w:t xml:space="preserve"> </w:t>
       </w:r>
-      <w:commentRangeStart w:id="5"/>
+      <w:commentRangeStart w:id="4"/>
       <w:r>
         <w:t>and the</w:t>
       </w:r>
@@ -626,13 +624,13 @@
       <w:r>
         <w:t>the PCAs</w:t>
       </w:r>
-      <w:commentRangeEnd w:id="5"/>
+      <w:commentRangeEnd w:id="4"/>
       <w:r>
         <w:rPr>
           <w:rStyle w:val="CommentReference"/>
           <w:rFonts w:ascii="Times New Roman" w:hAnsiTheme="minorHAnsi"/>
         </w:rPr>
-        <w:commentReference w:id="5"/>
+        <w:commentReference w:id="4"/>
       </w:r>
       <w:r>
         <w:t xml:space="preserve">, </w:t>
@@ -1012,8 +1010,8 @@
       <w:r>
         <w:t xml:space="preserve">). </w:t>
       </w:r>
+      <w:commentRangeStart w:id="5"/>
       <w:commentRangeStart w:id="6"/>
-      <w:commentRangeStart w:id="7"/>
       <w:r>
         <w:t xml:space="preserve">Likewise, </w:t>
       </w:r>
@@ -1077,21 +1075,21 @@
       <w:r>
         <w:t xml:space="preserve">). </w:t>
       </w:r>
-      <w:commentRangeEnd w:id="6"/>
+      <w:commentRangeEnd w:id="5"/>
       <w:r>
         <w:rPr>
           <w:rStyle w:val="CommentReference"/>
           <w:rFonts w:ascii="Times New Roman" w:hAnsiTheme="minorHAnsi"/>
         </w:rPr>
-        <w:commentReference w:id="6"/>
-      </w:r>
-      <w:commentRangeEnd w:id="7"/>
+        <w:commentReference w:id="5"/>
+      </w:r>
+      <w:commentRangeEnd w:id="6"/>
       <w:r>
         <w:rPr>
           <w:rStyle w:val="CommentReference"/>
           <w:rFonts w:ascii="Times New Roman" w:hAnsiTheme="minorHAnsi"/>
         </w:rPr>
-        <w:commentReference w:id="7"/>
+        <w:commentReference w:id="6"/>
       </w:r>
       <w:r>
         <w:t xml:space="preserve">Finally, </w:t>
@@ -1462,19 +1460,19 @@
       <w:r>
         <w:t xml:space="preserve">though the presence of a significant </w:t>
       </w:r>
+      <w:commentRangeStart w:id="7"/>
       <w:commentRangeStart w:id="8"/>
       <w:commentRangeStart w:id="9"/>
-      <w:commentRangeStart w:id="10"/>
       <w:r>
         <w:t xml:space="preserve">tree </w:t>
       </w:r>
-      <w:commentRangeEnd w:id="8"/>
+      <w:commentRangeEnd w:id="7"/>
       <w:r>
         <w:rPr>
           <w:rStyle w:val="CommentReference"/>
           <w:rFonts w:ascii="Times New Roman" w:hAnsiTheme="minorHAnsi"/>
         </w:rPr>
-        <w:commentReference w:id="8"/>
+        <w:commentReference w:id="7"/>
       </w:r>
       <w:r>
         <w:t>component in the SWAFR underpins a striking difference in vegetation physiognomy (</w:t>
@@ -1496,21 +1494,21 @@
       <w:r>
         <w:t xml:space="preserve">). </w:t>
       </w:r>
-      <w:commentRangeEnd w:id="9"/>
+      <w:commentRangeEnd w:id="8"/>
       <w:r>
         <w:rPr>
           <w:rStyle w:val="CommentReference"/>
           <w:rFonts w:ascii="Times New Roman" w:hAnsiTheme="minorHAnsi"/>
         </w:rPr>
-        <w:commentReference w:id="9"/>
-      </w:r>
-      <w:commentRangeEnd w:id="10"/>
+        <w:commentReference w:id="8"/>
+      </w:r>
+      <w:commentRangeEnd w:id="9"/>
       <w:r>
         <w:rPr>
           <w:rStyle w:val="CommentReference"/>
           <w:rFonts w:ascii="Times New Roman" w:hAnsiTheme="minorHAnsi"/>
         </w:rPr>
-        <w:commentReference w:id="10"/>
+        <w:commentReference w:id="9"/>
       </w:r>
       <w:r>
         <w:t xml:space="preserve">Moreover, the long-term climatic and geological stability of the two regions ensures that the native floras of both reflect long histories of assembly, extending back to the </w:t>
@@ -1820,20 +1818,20 @@
         </w:rPr>
         <w:t xml:space="preserve">the </w:t>
       </w:r>
-      <w:commentRangeStart w:id="11"/>
+      <w:commentRangeStart w:id="10"/>
       <w:r>
         <w:rPr>
           <w:lang w:val="en-ZA"/>
         </w:rPr>
         <w:t xml:space="preserve">CFR </w:t>
       </w:r>
-      <w:commentRangeEnd w:id="11"/>
+      <w:commentRangeEnd w:id="10"/>
       <w:r>
         <w:rPr>
           <w:rStyle w:val="CommentReference"/>
           <w:rFonts w:ascii="Times New Roman" w:hAnsiTheme="minorHAnsi"/>
         </w:rPr>
-        <w:commentReference w:id="11"/>
+        <w:commentReference w:id="10"/>
       </w:r>
       <w:r>
         <w:rPr>
@@ -2084,7 +2082,7 @@
         <w:pStyle w:val="Heading2"/>
         <w:spacing w:line="240" w:lineRule="auto"/>
       </w:pPr>
-      <w:bookmarkStart w:id="12" w:name="comparing-regions-environmental-heteroge"/>
+      <w:bookmarkStart w:id="11" w:name="comparing-regions-environmental-heteroge"/>
       <w:r>
         <w:t>2.1</w:t>
       </w:r>
@@ -2427,26 +2425,26 @@
       <w:r>
         <w:t xml:space="preserve"> </w:t>
       </w:r>
+      <w:commentRangeStart w:id="12"/>
       <w:commentRangeStart w:id="13"/>
-      <w:commentRangeStart w:id="14"/>
       <w:r>
         <w:t>The</w:t>
       </w:r>
-      <w:commentRangeEnd w:id="13"/>
+      <w:commentRangeEnd w:id="12"/>
       <w:r>
         <w:rPr>
           <w:rStyle w:val="CommentReference"/>
           <w:rFonts w:ascii="Times New Roman" w:hAnsiTheme="minorHAnsi"/>
         </w:rPr>
-        <w:commentReference w:id="13"/>
-      </w:r>
-      <w:commentRangeEnd w:id="14"/>
+        <w:commentReference w:id="12"/>
+      </w:r>
+      <w:commentRangeEnd w:id="13"/>
       <w:r>
         <w:rPr>
           <w:rStyle w:val="CommentReference"/>
           <w:rFonts w:ascii="Times New Roman" w:hAnsiTheme="minorHAnsi"/>
         </w:rPr>
-        <w:commentReference w:id="14"/>
+        <w:commentReference w:id="13"/>
       </w:r>
       <w:r>
         <w:t xml:space="preserve"> final </w:t>
@@ -2487,7 +2485,7 @@
       <w:r>
         <w:t xml:space="preserve"> </w:t>
       </w:r>
-      <w:commentRangeStart w:id="15"/>
+      <w:commentRangeStart w:id="14"/>
       <w:r>
         <w:t>Note, we excluded occurrence data (and indeed environmental data, below) originating from coastal pixels at the 0.05</w:t>
       </w:r>
@@ -2497,13 +2495,13 @@
         </w:rPr>
         <w:t>° resolution.</w:t>
       </w:r>
-      <w:commentRangeEnd w:id="15"/>
+      <w:commentRangeEnd w:id="14"/>
       <w:r>
         <w:rPr>
           <w:rStyle w:val="CommentReference"/>
           <w:rFonts w:ascii="Times New Roman" w:hAnsiTheme="minorHAnsi"/>
         </w:rPr>
-        <w:commentReference w:id="15"/>
+        <w:commentReference w:id="14"/>
       </w:r>
     </w:p>
     <w:p>
@@ -3226,7 +3224,7 @@
       <w:r>
         <w:t>Comparing environmental heterogeneity</w:t>
       </w:r>
-      <w:bookmarkEnd w:id="12"/>
+      <w:bookmarkEnd w:id="11"/>
     </w:p>
     <w:p>
       <w:pPr>
@@ -3283,26 +3281,26 @@
       <w:r>
         <w:t xml:space="preserve">(NDVI) </w:t>
       </w:r>
+      <w:commentRangeStart w:id="15"/>
       <w:commentRangeStart w:id="16"/>
-      <w:commentRangeStart w:id="17"/>
       <w:r>
         <w:t>gradients</w:t>
       </w:r>
-      <w:commentRangeEnd w:id="16"/>
+      <w:commentRangeEnd w:id="15"/>
       <w:r>
         <w:rPr>
           <w:rStyle w:val="CommentReference"/>
           <w:rFonts w:ascii="Times New Roman" w:hAnsiTheme="minorHAnsi"/>
         </w:rPr>
-        <w:commentReference w:id="16"/>
-      </w:r>
-      <w:commentRangeEnd w:id="17"/>
+        <w:commentReference w:id="15"/>
+      </w:r>
+      <w:commentRangeEnd w:id="16"/>
       <w:r>
         <w:rPr>
           <w:rStyle w:val="CommentReference"/>
           <w:rFonts w:ascii="Times New Roman" w:hAnsiTheme="minorHAnsi"/>
         </w:rPr>
-        <w:commentReference w:id="17"/>
+        <w:commentReference w:id="16"/>
       </w:r>
       <w:r>
         <w:t xml:space="preserve">. </w:t>
@@ -3322,31 +3320,31 @@
         </w:rPr>
         <w:t xml:space="preserve"> and </w:t>
       </w:r>
+      <w:commentRangeStart w:id="17"/>
       <w:commentRangeStart w:id="18"/>
-      <w:commentRangeStart w:id="19"/>
       <w:r>
         <w:rPr>
           <w:highlight w:val="yellow"/>
         </w:rPr>
         <w:t xml:space="preserve">nominally </w:t>
       </w:r>
-      <w:commentRangeEnd w:id="18"/>
+      <w:commentRangeEnd w:id="17"/>
       <w:r>
         <w:rPr>
           <w:rStyle w:val="CommentReference"/>
           <w:rFonts w:ascii="Times New Roman" w:hAnsiTheme="minorHAnsi"/>
           <w:highlight w:val="yellow"/>
         </w:rPr>
-        <w:commentReference w:id="18"/>
-      </w:r>
-      <w:commentRangeEnd w:id="19"/>
+        <w:commentReference w:id="17"/>
+      </w:r>
+      <w:commentRangeEnd w:id="18"/>
       <w:r>
         <w:rPr>
           <w:rStyle w:val="CommentReference"/>
           <w:rFonts w:ascii="Times New Roman" w:hAnsiTheme="minorHAnsi"/>
           <w:highlight w:val="yellow"/>
         </w:rPr>
-        <w:commentReference w:id="19"/>
+        <w:commentReference w:id="18"/>
       </w:r>
       <w:r>
         <w:rPr>
@@ -3846,26 +3844,26 @@
       <w:r>
         <w:t xml:space="preserve"> environmental variables across </w:t>
       </w:r>
+      <w:commentRangeStart w:id="19"/>
       <w:commentRangeStart w:id="20"/>
-      <w:commentRangeStart w:id="21"/>
       <w:r>
         <w:t xml:space="preserve">both </w:t>
       </w:r>
-      <w:commentRangeEnd w:id="20"/>
+      <w:commentRangeEnd w:id="19"/>
       <w:r>
         <w:rPr>
           <w:rStyle w:val="CommentReference"/>
           <w:rFonts w:ascii="Times New Roman" w:hAnsiTheme="minorHAnsi"/>
         </w:rPr>
-        <w:commentReference w:id="20"/>
-      </w:r>
-      <w:commentRangeEnd w:id="21"/>
+        <w:commentReference w:id="19"/>
+      </w:r>
+      <w:commentRangeEnd w:id="20"/>
       <w:r>
         <w:rPr>
           <w:rStyle w:val="CommentReference"/>
           <w:rFonts w:ascii="Times New Roman" w:hAnsiTheme="minorHAnsi"/>
         </w:rPr>
-        <w:commentReference w:id="21"/>
+        <w:commentReference w:id="20"/>
       </w:r>
       <w:r>
         <w:t xml:space="preserve">regions, to </w:t>
@@ -3897,8 +3895,8 @@
       <w:r>
         <w:t xml:space="preserve">first </w:t>
       </w:r>
+      <w:commentRangeStart w:id="21"/>
       <w:commentRangeStart w:id="22"/>
-      <w:commentRangeStart w:id="23"/>
       <w:r>
         <w:t>log</w:t>
       </w:r>
@@ -3914,21 +3912,21 @@
       <w:r>
         <w:t xml:space="preserve">transformed </w:t>
       </w:r>
-      <w:commentRangeEnd w:id="22"/>
+      <w:commentRangeEnd w:id="21"/>
       <w:r>
         <w:rPr>
           <w:rStyle w:val="CommentReference"/>
           <w:rFonts w:ascii="Times New Roman" w:hAnsiTheme="minorHAnsi"/>
         </w:rPr>
-        <w:commentReference w:id="22"/>
-      </w:r>
-      <w:commentRangeEnd w:id="23"/>
+        <w:commentReference w:id="21"/>
+      </w:r>
+      <w:commentRangeEnd w:id="22"/>
       <w:r>
         <w:rPr>
           <w:rStyle w:val="CommentReference"/>
           <w:rFonts w:ascii="Times New Roman" w:hAnsiTheme="minorHAnsi"/>
         </w:rPr>
-        <w:commentReference w:id="23"/>
+        <w:commentReference w:id="22"/>
       </w:r>
       <w:r>
         <w:t xml:space="preserve">to ensure normality. A separate PCA was </w:t>
@@ -4217,7 +4215,7 @@
         <w:pStyle w:val="Heading2"/>
         <w:spacing w:line="240" w:lineRule="auto"/>
       </w:pPr>
-      <w:bookmarkStart w:id="24" w:name="environmental-heterogeneity-as-an-explan"/>
+      <w:bookmarkStart w:id="23" w:name="environmental-heterogeneity-as-an-explan"/>
       <w:r>
         <w:t>2.3</w:t>
       </w:r>
@@ -4230,7 +4228,7 @@
       <w:r>
         <w:t>Environmental heterogeneity as an explanation of species richness</w:t>
       </w:r>
-      <w:bookmarkEnd w:id="24"/>
+      <w:bookmarkEnd w:id="23"/>
     </w:p>
     <w:p>
       <w:pPr>
@@ -5387,20 +5385,20 @@
       <w:r>
         <w:t xml:space="preserve"> differed between the GCFR and SWAFR. Finally, </w:t>
       </w:r>
-      <w:commentRangeStart w:id="25"/>
+      <w:commentRangeStart w:id="24"/>
       <w:r>
         <w:t>to assess</w:t>
       </w:r>
       <w:r>
         <w:t xml:space="preserve"> whether the exceptional richness of hotspots is best explained by factors other than environmental heterogeneity</w:t>
       </w:r>
-      <w:commentRangeEnd w:id="25"/>
+      <w:commentRangeEnd w:id="24"/>
       <w:r>
         <w:rPr>
           <w:rStyle w:val="CommentReference"/>
           <w:rFonts w:ascii="Times New Roman" w:hAnsiTheme="minorHAnsi"/>
         </w:rPr>
-        <w:commentReference w:id="25"/>
+        <w:commentReference w:id="24"/>
       </w:r>
       <w:r>
         <w:t xml:space="preserve">, we </w:t>
@@ -5415,7 +5413,7 @@
         <w:pStyle w:val="Heading1"/>
         <w:spacing w:line="240" w:lineRule="auto"/>
       </w:pPr>
-      <w:bookmarkStart w:id="26" w:name="results"/>
+      <w:bookmarkStart w:id="25" w:name="results"/>
       <w:r>
         <w:t>3</w:t>
       </w:r>
@@ -5428,7 +5426,7 @@
       <w:r>
         <w:t>Results</w:t>
       </w:r>
-      <w:bookmarkEnd w:id="26"/>
+      <w:bookmarkEnd w:id="25"/>
     </w:p>
     <w:p>
       <w:pPr>
@@ -5511,8 +5509,8 @@
       <w:r>
         <w:t xml:space="preserve">that </w:t>
       </w:r>
+      <w:commentRangeStart w:id="26"/>
       <w:commentRangeStart w:id="27"/>
-      <w:commentRangeStart w:id="28"/>
       <w:r>
         <w:t>species</w:t>
       </w:r>
@@ -5522,21 +5520,21 @@
       <w:r>
         <w:t>per unit area is similar at the QDS</w:t>
       </w:r>
-      <w:commentRangeEnd w:id="27"/>
+      <w:commentRangeEnd w:id="26"/>
       <w:r>
         <w:rPr>
           <w:rStyle w:val="CommentReference"/>
           <w:rFonts w:ascii="Times New Roman" w:hAnsiTheme="minorHAnsi"/>
         </w:rPr>
-        <w:commentReference w:id="27"/>
-      </w:r>
-      <w:commentRangeEnd w:id="28"/>
+        <w:commentReference w:id="26"/>
+      </w:r>
+      <w:commentRangeEnd w:id="27"/>
       <w:r>
         <w:rPr>
           <w:rStyle w:val="CommentReference"/>
           <w:rFonts w:ascii="Times New Roman" w:hAnsiTheme="minorHAnsi"/>
         </w:rPr>
-        <w:commentReference w:id="28"/>
+        <w:commentReference w:id="27"/>
       </w:r>
       <w:r>
         <w:t>- (</w:t>
@@ -5618,15 +5616,15 @@
       <w:r>
         <w:t>), but that the GCFR is significantly more species-rich than the SWAFR at the DS-scale (</w:t>
       </w:r>
+      <w:commentRangeStart w:id="28"/>
       <w:commentRangeStart w:id="29"/>
-      <w:commentRangeStart w:id="30"/>
       <w:r>
         <w:rPr>
           <w:highlight w:val="red"/>
         </w:rPr>
         <w:t xml:space="preserve">Figure </w:t>
       </w:r>
-      <w:commentRangeEnd w:id="29"/>
+      <w:commentRangeEnd w:id="28"/>
       <w:r>
         <w:rPr>
           <w:highlight w:val="red"/>
@@ -5639,16 +5637,16 @@
           <w:rFonts w:ascii="Times New Roman" w:hAnsiTheme="minorHAnsi"/>
           <w:highlight w:val="red"/>
         </w:rPr>
-        <w:commentReference w:id="29"/>
-      </w:r>
-      <w:commentRangeEnd w:id="30"/>
+        <w:commentReference w:id="28"/>
+      </w:r>
+      <w:commentRangeEnd w:id="29"/>
       <w:r>
         <w:rPr>
           <w:rStyle w:val="CommentReference"/>
           <w:rFonts w:ascii="Times New Roman" w:hAnsiTheme="minorHAnsi"/>
           <w:highlight w:val="red"/>
         </w:rPr>
-        <w:commentReference w:id="30"/>
+        <w:commentReference w:id="29"/>
       </w:r>
       <w:r>
         <w:t>;</w:t>
@@ -6497,8 +6495,8 @@
           <w:rFonts w:eastAsiaTheme="minorEastAsia" w:cstheme="majorBidi"/>
         </w:rPr>
       </w:pPr>
+      <w:commentRangeStart w:id="30"/>
       <w:commentRangeStart w:id="31"/>
-      <w:commentRangeStart w:id="32"/>
       <w:r>
         <w:t xml:space="preserve">The </w:t>
       </w:r>
@@ -6517,21 +6515,21 @@
         </w:rPr>
         <w:t>h</w:t>
       </w:r>
-      <w:commentRangeEnd w:id="31"/>
+      <w:commentRangeEnd w:id="30"/>
       <w:r>
         <w:rPr>
           <w:rStyle w:val="CommentReference"/>
           <w:rFonts w:ascii="Times New Roman" w:hAnsiTheme="minorHAnsi"/>
         </w:rPr>
-        <w:commentReference w:id="31"/>
-      </w:r>
-      <w:commentRangeEnd w:id="32"/>
+        <w:commentReference w:id="30"/>
+      </w:r>
+      <w:commentRangeEnd w:id="31"/>
       <w:r>
         <w:rPr>
           <w:rStyle w:val="CommentReference"/>
           <w:rFonts w:ascii="Times New Roman" w:hAnsiTheme="minorHAnsi"/>
         </w:rPr>
-        <w:commentReference w:id="32"/>
+        <w:commentReference w:id="31"/>
       </w:r>
       <w:r>
         <w:rPr>
@@ -6931,8 +6929,8 @@
       <w:r>
         <w:t>(</w:t>
       </w:r>
+      <w:commentRangeStart w:id="32"/>
       <w:commentRangeStart w:id="33"/>
-      <w:commentRangeStart w:id="34"/>
       <w:r>
         <w:rPr>
           <w:i/>
@@ -6950,21 +6948,21 @@
       <w:r>
         <w:t xml:space="preserve"> </w:t>
       </w:r>
-      <w:commentRangeEnd w:id="33"/>
+      <w:commentRangeEnd w:id="32"/>
       <w:r>
         <w:rPr>
           <w:rStyle w:val="CommentReference"/>
           <w:rFonts w:ascii="Times New Roman" w:hAnsiTheme="minorHAnsi"/>
         </w:rPr>
-        <w:commentReference w:id="33"/>
-      </w:r>
-      <w:commentRangeEnd w:id="34"/>
+        <w:commentReference w:id="32"/>
+      </w:r>
+      <w:commentRangeEnd w:id="33"/>
       <w:r>
         <w:rPr>
           <w:rStyle w:val="CommentReference"/>
           <w:rFonts w:ascii="Times New Roman" w:hAnsiTheme="minorHAnsi"/>
         </w:rPr>
-        <w:commentReference w:id="34"/>
+        <w:commentReference w:id="33"/>
       </w:r>
       <w:r>
         <w:t xml:space="preserve">= </w:t>
@@ -6978,8 +6976,8 @@
       <w:r>
         <w:t xml:space="preserve">2; </w:t>
       </w:r>
+      <w:commentRangeStart w:id="34"/>
       <w:commentRangeStart w:id="35"/>
-      <w:commentRangeStart w:id="36"/>
       <w:r>
         <w:rPr>
           <w:i/>
@@ -6997,7 +6995,7 @@
       <w:r>
         <w:t xml:space="preserve"> </w:t>
       </w:r>
-      <w:commentRangeEnd w:id="35"/>
+      <w:commentRangeEnd w:id="34"/>
       <w:r>
         <w:t>= 247.4</w:t>
       </w:r>
@@ -7006,15 +7004,15 @@
           <w:rStyle w:val="CommentReference"/>
           <w:rFonts w:ascii="Times New Roman" w:hAnsiTheme="minorHAnsi"/>
         </w:rPr>
-        <w:commentReference w:id="35"/>
-      </w:r>
-      <w:commentRangeEnd w:id="36"/>
+        <w:commentReference w:id="34"/>
+      </w:r>
+      <w:commentRangeEnd w:id="35"/>
       <w:r>
         <w:rPr>
           <w:rStyle w:val="CommentReference"/>
           <w:rFonts w:ascii="Times New Roman" w:hAnsiTheme="minorHAnsi"/>
         </w:rPr>
-        <w:commentReference w:id="36"/>
+        <w:commentReference w:id="35"/>
       </w:r>
       <w:r>
         <w:t>).</w:t>
@@ -7082,7 +7080,7 @@
         </w:rPr>
         <w:t xml:space="preserve"> (</w:t>
       </w:r>
-      <w:commentRangeStart w:id="37"/>
+      <w:commentRangeStart w:id="36"/>
       <w:r>
         <w:rPr>
           <w:rFonts w:eastAsiaTheme="minorEastAsia" w:cstheme="majorBidi"/>
@@ -7090,7 +7088,7 @@
         </w:rPr>
         <w:t xml:space="preserve">see also SI. Figure </w:t>
       </w:r>
-      <w:commentRangeStart w:id="38"/>
+      <w:commentRangeStart w:id="37"/>
       <w:r>
         <w:rPr>
           <w:rFonts w:eastAsiaTheme="minorEastAsia" w:cstheme="majorBidi"/>
@@ -7098,22 +7096,22 @@
         </w:rPr>
         <w:t>A</w:t>
       </w:r>
-      <w:commentRangeEnd w:id="38"/>
+      <w:commentRangeEnd w:id="37"/>
       <w:r>
         <w:rPr>
           <w:rStyle w:val="CommentReference"/>
           <w:rFonts w:ascii="Times New Roman" w:hAnsiTheme="minorHAnsi"/>
           <w:highlight w:val="yellow"/>
         </w:rPr>
-        <w:commentReference w:id="38"/>
-      </w:r>
-      <w:commentRangeEnd w:id="37"/>
+        <w:commentReference w:id="37"/>
+      </w:r>
+      <w:commentRangeEnd w:id="36"/>
       <w:r>
         <w:rPr>
           <w:rStyle w:val="CommentReference"/>
           <w:rFonts w:ascii="Times New Roman" w:hAnsiTheme="minorHAnsi"/>
         </w:rPr>
-        <w:commentReference w:id="37"/>
+        <w:commentReference w:id="36"/>
       </w:r>
       <w:r>
         <w:rPr>
@@ -7273,8 +7271,8 @@
       <w:r>
         <w:t xml:space="preserve"> relative to the spread of residual species richness within each region (QDS: </w:t>
       </w:r>
+      <w:commentRangeStart w:id="38"/>
       <w:commentRangeStart w:id="39"/>
-      <w:commentRangeStart w:id="40"/>
       <w:r>
         <w:rPr>
           <w:i/>
@@ -7292,21 +7290,21 @@
       <w:r>
         <w:t xml:space="preserve"> </w:t>
       </w:r>
-      <w:commentRangeEnd w:id="39"/>
+      <w:commentRangeEnd w:id="38"/>
       <w:r>
         <w:rPr>
           <w:rStyle w:val="CommentReference"/>
           <w:rFonts w:ascii="Times New Roman" w:hAnsiTheme="minorHAnsi"/>
         </w:rPr>
-        <w:commentReference w:id="39"/>
-      </w:r>
-      <w:commentRangeEnd w:id="40"/>
+        <w:commentReference w:id="38"/>
+      </w:r>
+      <w:commentRangeEnd w:id="39"/>
       <w:r>
         <w:rPr>
           <w:rStyle w:val="CommentReference"/>
           <w:rFonts w:ascii="Times New Roman" w:hAnsiTheme="minorHAnsi"/>
         </w:rPr>
-        <w:commentReference w:id="40"/>
+        <w:commentReference w:id="39"/>
       </w:r>
       <w:r>
         <w:t xml:space="preserve">= 315.5; </w:t>
@@ -7328,8 +7326,8 @@
       <w:r>
         <w:t xml:space="preserve"> = 230.1; HDS: </w:t>
       </w:r>
+      <w:commentRangeStart w:id="40"/>
       <w:commentRangeStart w:id="41"/>
-      <w:commentRangeStart w:id="42"/>
       <w:r>
         <w:rPr>
           <w:i/>
@@ -7347,21 +7345,21 @@
       <w:r>
         <w:t xml:space="preserve"> </w:t>
       </w:r>
-      <w:commentRangeEnd w:id="41"/>
+      <w:commentRangeEnd w:id="40"/>
       <w:r>
         <w:rPr>
           <w:rStyle w:val="CommentReference"/>
           <w:rFonts w:ascii="Times New Roman" w:hAnsiTheme="minorHAnsi"/>
         </w:rPr>
-        <w:commentReference w:id="41"/>
-      </w:r>
-      <w:commentRangeEnd w:id="42"/>
+        <w:commentReference w:id="40"/>
+      </w:r>
+      <w:commentRangeEnd w:id="41"/>
       <w:r>
         <w:rPr>
           <w:rStyle w:val="CommentReference"/>
           <w:rFonts w:ascii="Times New Roman" w:hAnsiTheme="minorHAnsi"/>
         </w:rPr>
-        <w:commentReference w:id="42"/>
+        <w:commentReference w:id="41"/>
       </w:r>
       <w:r>
         <w:t xml:space="preserve">= </w:t>
@@ -7416,8 +7414,8 @@
       <w:r>
         <w:t>large (500.0 to 1622.9) relative to the spread of residual species richness within each region (</w:t>
       </w:r>
+      <w:commentRangeStart w:id="42"/>
       <w:commentRangeStart w:id="43"/>
-      <w:commentRangeStart w:id="44"/>
       <w:r>
         <w:rPr>
           <w:i/>
@@ -7435,21 +7433,21 @@
       <w:r>
         <w:t xml:space="preserve"> </w:t>
       </w:r>
-      <w:commentRangeEnd w:id="43"/>
+      <w:commentRangeEnd w:id="42"/>
       <w:r>
         <w:rPr>
           <w:rStyle w:val="CommentReference"/>
           <w:rFonts w:ascii="Times New Roman" w:hAnsiTheme="minorHAnsi"/>
         </w:rPr>
-        <w:commentReference w:id="43"/>
-      </w:r>
-      <w:commentRangeEnd w:id="44"/>
+        <w:commentReference w:id="42"/>
+      </w:r>
+      <w:commentRangeEnd w:id="43"/>
       <w:r>
         <w:rPr>
           <w:rStyle w:val="CommentReference"/>
           <w:rFonts w:ascii="Times New Roman" w:hAnsiTheme="minorHAnsi"/>
         </w:rPr>
-        <w:commentReference w:id="44"/>
+        <w:commentReference w:id="43"/>
       </w:r>
       <w:r>
         <w:t xml:space="preserve">= 638.4; </w:t>
@@ -7474,8 +7472,8 @@
       <w:r>
         <w:t xml:space="preserve">. </w:t>
       </w:r>
+      <w:commentRangeStart w:id="44"/>
       <w:commentRangeStart w:id="45"/>
-      <w:commentRangeStart w:id="46"/>
       <w:r>
         <w:t xml:space="preserve">Where the </w:t>
       </w:r>
@@ -7512,21 +7510,21 @@
       <w:r>
         <w:t xml:space="preserve"> have the effect of cancelling (in the SWAFR) the partial main effects of these variables, both of which are a consequence of collinearities. </w:t>
       </w:r>
-      <w:commentRangeEnd w:id="45"/>
+      <w:commentRangeEnd w:id="44"/>
       <w:r>
         <w:rPr>
           <w:rStyle w:val="CommentReference"/>
           <w:rFonts w:ascii="Times New Roman" w:hAnsiTheme="minorHAnsi"/>
         </w:rPr>
-        <w:commentReference w:id="45"/>
-      </w:r>
-      <w:commentRangeEnd w:id="46"/>
+        <w:commentReference w:id="44"/>
+      </w:r>
+      <w:commentRangeEnd w:id="45"/>
       <w:r>
         <w:rPr>
           <w:rStyle w:val="CommentReference"/>
           <w:rFonts w:ascii="Times New Roman" w:hAnsiTheme="minorHAnsi"/>
         </w:rPr>
-        <w:commentReference w:id="46"/>
+        <w:commentReference w:id="45"/>
       </w:r>
     </w:p>
     <w:p>
@@ -7545,26 +7543,26 @@
       <w:r>
         <w:t xml:space="preserve"> (</w:t>
       </w:r>
+      <w:commentRangeStart w:id="46"/>
       <w:commentRangeStart w:id="47"/>
-      <w:commentRangeStart w:id="48"/>
       <w:r>
         <w:t>Figure 4</w:t>
       </w:r>
-      <w:commentRangeEnd w:id="47"/>
+      <w:commentRangeEnd w:id="46"/>
       <w:r>
         <w:rPr>
           <w:rStyle w:val="CommentReference"/>
           <w:rFonts w:ascii="Times New Roman" w:hAnsiTheme="minorHAnsi"/>
         </w:rPr>
-        <w:commentReference w:id="47"/>
-      </w:r>
-      <w:commentRangeEnd w:id="48"/>
+        <w:commentReference w:id="46"/>
+      </w:r>
+      <w:commentRangeEnd w:id="47"/>
       <w:r>
         <w:rPr>
           <w:rStyle w:val="CommentReference"/>
           <w:rFonts w:ascii="Times New Roman" w:hAnsiTheme="minorHAnsi"/>
         </w:rPr>
-        <w:commentReference w:id="48"/>
+        <w:commentReference w:id="47"/>
       </w:r>
       <w:r>
         <w:t xml:space="preserve">: </w:t>
@@ -7913,7 +7911,7 @@
           <w:tab w:val="left" w:pos="6189"/>
         </w:tabs>
       </w:pPr>
-      <w:bookmarkStart w:id="49" w:name="tables"/>
+      <w:bookmarkStart w:id="48" w:name="tables"/>
       <w:r>
         <w:t>Consistent with a recent meta-analysis identifying environmental heterogeneity as a universal driver of species richness</w:t>
       </w:r>
@@ -8233,7 +8231,7 @@
       <w:r>
         <w:t xml:space="preserve">, </w:t>
       </w:r>
-      <w:commentRangeStart w:id="50"/>
+      <w:commentRangeStart w:id="49"/>
       <w:r>
         <w:t>with the stronger coupling of species richness</w:t>
       </w:r>
@@ -8279,13 +8277,13 @@
       <w:r>
         <w:t>.</w:t>
       </w:r>
-      <w:commentRangeEnd w:id="50"/>
+      <w:commentRangeEnd w:id="49"/>
       <w:r>
         <w:rPr>
           <w:rStyle w:val="CommentReference"/>
           <w:rFonts w:ascii="Times New Roman" w:hAnsiTheme="minorHAnsi"/>
         </w:rPr>
-        <w:commentReference w:id="50"/>
+        <w:commentReference w:id="49"/>
       </w:r>
     </w:p>
     <w:p>
@@ -9241,17 +9239,17 @@
       <w:r>
         <w:t xml:space="preserve"> </w:t>
       </w:r>
-      <w:commentRangeStart w:id="51"/>
+      <w:commentRangeStart w:id="50"/>
       <w:r>
         <w:t>2017</w:t>
       </w:r>
-      <w:commentRangeEnd w:id="51"/>
+      <w:commentRangeEnd w:id="50"/>
       <w:r>
         <w:rPr>
           <w:rStyle w:val="CommentReference"/>
           <w:rFonts w:ascii="Times New Roman" w:hAnsiTheme="minorHAnsi"/>
         </w:rPr>
-        <w:commentReference w:id="51"/>
+        <w:commentReference w:id="50"/>
       </w:r>
       <w:r>
         <w:t>).</w:t>
@@ -9950,17 +9948,17 @@
       <w:r>
         <w:t xml:space="preserve"> et al. </w:t>
       </w:r>
-      <w:commentRangeStart w:id="52"/>
+      <w:commentRangeStart w:id="51"/>
       <w:r>
         <w:t>2018</w:t>
       </w:r>
-      <w:commentRangeEnd w:id="52"/>
+      <w:commentRangeEnd w:id="51"/>
       <w:r>
         <w:rPr>
           <w:rStyle w:val="CommentReference"/>
           <w:rFonts w:ascii="Times New Roman" w:hAnsiTheme="minorHAnsi"/>
         </w:rPr>
-        <w:commentReference w:id="52"/>
+        <w:commentReference w:id="51"/>
       </w:r>
       <w:r>
         <w:t>)</w:t>
@@ -10424,7 +10422,7 @@
         <w:lastRenderedPageBreak/>
         <w:t>Tables</w:t>
       </w:r>
-      <w:bookmarkEnd w:id="49"/>
+      <w:bookmarkEnd w:id="48"/>
     </w:p>
     <w:p>
       <w:pPr>
@@ -16765,7 +16763,7 @@
         <w:pStyle w:val="BodyText"/>
         <w:spacing w:before="0" w:after="0"/>
       </w:pPr>
-      <w:bookmarkStart w:id="53" w:name="figures"/>
+      <w:bookmarkStart w:id="52" w:name="figures"/>
       <w:r>
         <w:rPr>
           <w:b/>
@@ -17192,7 +17190,7 @@
       <w:r>
         <w:br w:type="page"/>
       </w:r>
-      <w:bookmarkEnd w:id="53"/>
+      <w:bookmarkEnd w:id="52"/>
       <w:r>
         <w:lastRenderedPageBreak/>
         <w:t>Figures</w:t>
@@ -17551,50 +17549,50 @@
       <w:r>
         <w:t xml:space="preserve"> </w:t>
       </w:r>
+      <w:commentRangeStart w:id="53"/>
       <w:commentRangeStart w:id="54"/>
+      <w:r>
+        <w:t xml:space="preserve">Frequency </w:t>
+      </w:r>
       <w:commentRangeStart w:id="55"/>
-      <w:r>
-        <w:t xml:space="preserve">Frequency </w:t>
-      </w:r>
       <w:commentRangeStart w:id="56"/>
-      <w:commentRangeStart w:id="57"/>
       <w:r>
         <w:t>d</w:t>
       </w:r>
       <w:r>
         <w:t xml:space="preserve">istributions </w:t>
       </w:r>
-      <w:commentRangeEnd w:id="56"/>
+      <w:commentRangeEnd w:id="55"/>
       <w:r>
         <w:rPr>
           <w:rStyle w:val="CommentReference"/>
           <w:rFonts w:ascii="Times New Roman" w:hAnsiTheme="minorHAnsi"/>
         </w:rPr>
-        <w:commentReference w:id="56"/>
-      </w:r>
-      <w:commentRangeEnd w:id="57"/>
+        <w:commentReference w:id="55"/>
+      </w:r>
+      <w:commentRangeEnd w:id="56"/>
       <w:r>
         <w:rPr>
           <w:rStyle w:val="CommentReference"/>
           <w:rFonts w:ascii="Times New Roman" w:hAnsiTheme="minorHAnsi"/>
         </w:rPr>
-        <w:commentReference w:id="57"/>
-      </w:r>
-      <w:commentRangeEnd w:id="54"/>
+        <w:commentReference w:id="56"/>
+      </w:r>
+      <w:commentRangeEnd w:id="53"/>
       <w:r>
         <w:rPr>
           <w:rStyle w:val="CommentReference"/>
           <w:rFonts w:ascii="Times New Roman" w:hAnsiTheme="minorHAnsi"/>
         </w:rPr>
-        <w:commentReference w:id="54"/>
-      </w:r>
-      <w:commentRangeEnd w:id="55"/>
+        <w:commentReference w:id="53"/>
+      </w:r>
+      <w:commentRangeEnd w:id="54"/>
       <w:r>
         <w:rPr>
           <w:rStyle w:val="CommentReference"/>
           <w:rFonts w:ascii="Times New Roman" w:hAnsiTheme="minorHAnsi"/>
         </w:rPr>
-        <w:commentReference w:id="55"/>
+        <w:commentReference w:id="54"/>
       </w:r>
       <w:r>
         <w:t>of (a) QDS- and (b) HDS-scale vascular plant species richness in the GCFR and SWAFR. (c) Scatter plot of mean QDS-scale richness (</w:t>
@@ -17731,9 +17729,9 @@
         </w:rPr>
         <w:lastRenderedPageBreak/>
         <w:drawing>
-          <wp:inline distT="0" distB="0" distL="0" distR="0" wp14:anchorId="06F193A1" wp14:editId="4A108109">
+          <wp:inline distT="0" distB="0" distL="0" distR="0" wp14:anchorId="06F193A1" wp14:editId="74DA28FA">
             <wp:extent cx="6663564" cy="2221188"/>
-            <wp:effectExtent l="0" t="0" r="4445" b="8255"/>
+            <wp:effectExtent l="0" t="0" r="4445" b="1905"/>
             <wp:docPr id="3" name="Picture"/>
             <wp:cNvGraphicFramePr>
               <a:graphicFrameLocks xmlns:a="http://schemas.openxmlformats.org/drawingml/2006/main" noChangeAspect="1"/>
@@ -17901,7 +17899,12 @@
         <w:t xml:space="preserve"> and </w:t>
       </w:r>
       <w:r>
-        <w:t>SWAFR</w:t>
+        <w:t>S</w:t>
+      </w:r>
+      <w:bookmarkStart w:id="57" w:name="_GoBack"/>
+      <w:bookmarkEnd w:id="57"/>
+      <w:r>
+        <w:t>WAFR</w:t>
       </w:r>
       <w:r>
         <w:t xml:space="preserve">. </w:t>
@@ -17999,6 +18002,18 @@
       </w:r>
       <w:r>
         <w:t>each of the three PCAs are noted in parentheses in the panel and horizontal axis headings respectively.</w:t>
+      </w:r>
+      <w:r>
+        <w:t xml:space="preserve"> [</w:t>
+      </w:r>
+      <w:r>
+        <w:rPr>
+          <w:highlight w:val="yellow"/>
+        </w:rPr>
+        <w:t>hotspots</w:t>
+      </w:r>
+      <w:r>
+        <w:t>].</w:t>
       </w:r>
       <w:r>
         <w:br w:type="page"/>
@@ -19726,7 +19741,7 @@
       </w:r>
     </w:p>
   </w:comment>
-  <w:comment w:id="5" w:author="Ruan Van Mazijk" w:date="2019-12-03T12:24:00Z" w:initials="RVM">
+  <w:comment w:id="4" w:author="Ruan Van Mazijk" w:date="2019-12-03T12:24:00Z" w:initials="RVM">
     <w:p>
       <w:pPr>
         <w:pStyle w:val="CommentText"/>
@@ -19754,7 +19769,7 @@
       </w:r>
     </w:p>
   </w:comment>
-  <w:comment w:id="6" w:author="Michael Cramer" w:date="2019-10-06T08:53:00Z" w:initials="MC">
+  <w:comment w:id="5" w:author="Michael Cramer" w:date="2019-10-06T08:53:00Z" w:initials="MC">
     <w:p>
       <w:pPr>
         <w:pStyle w:val="CommentText"/>
@@ -19776,7 +19791,7 @@
       </w:r>
     </w:p>
   </w:comment>
-  <w:comment w:id="7" w:author="Ruan Van Mazijk" w:date="2019-10-07T15:41:00Z" w:initials="RVM">
+  <w:comment w:id="6" w:author="Ruan Van Mazijk" w:date="2019-10-07T15:41:00Z" w:initials="RVM">
     <w:p>
       <w:pPr>
         <w:pStyle w:val="CommentText"/>
@@ -19792,7 +19807,7 @@
       </w:r>
     </w:p>
   </w:comment>
-  <w:comment w:id="8" w:author="Michael Cramer" w:date="2019-10-06T09:02:00Z" w:initials="MC">
+  <w:comment w:id="7" w:author="Michael Cramer" w:date="2019-10-06T09:02:00Z" w:initials="MC">
     <w:p>
       <w:pPr>
         <w:pStyle w:val="CommentText"/>
@@ -19808,7 +19823,7 @@
       </w:r>
     </w:p>
   </w:comment>
-  <w:comment w:id="9" w:author="Michael Cramer" w:date="2019-10-06T08:56:00Z" w:initials="MC">
+  <w:comment w:id="8" w:author="Michael Cramer" w:date="2019-10-06T08:56:00Z" w:initials="MC">
     <w:p>
       <w:pPr>
         <w:pStyle w:val="CommentText"/>
@@ -19858,7 +19873,7 @@
       </w:r>
     </w:p>
   </w:comment>
-  <w:comment w:id="10" w:author="Ruan Van Mazijk" w:date="2019-10-07T15:43:00Z" w:initials="RVM">
+  <w:comment w:id="9" w:author="Ruan Van Mazijk" w:date="2019-10-07T15:43:00Z" w:initials="RVM">
     <w:p>
       <w:pPr>
         <w:pStyle w:val="CommentText"/>
@@ -19880,7 +19895,7 @@
       </w:r>
     </w:p>
   </w:comment>
-  <w:comment w:id="11" w:author="Ruan Van Mazijk" w:date="2019-12-03T12:30:00Z" w:initials="RVM">
+  <w:comment w:id="10" w:author="Ruan Van Mazijk" w:date="2019-12-03T12:30:00Z" w:initials="RVM">
     <w:p>
       <w:pPr>
         <w:pStyle w:val="CommentText"/>
@@ -19896,7 +19911,7 @@
       </w:r>
     </w:p>
   </w:comment>
-  <w:comment w:id="13" w:author="Michael Cramer" w:date="2019-12-02T11:15:00Z" w:initials="MC">
+  <w:comment w:id="12" w:author="Michael Cramer" w:date="2019-12-02T11:15:00Z" w:initials="MC">
     <w:p>
       <w:pPr>
         <w:pStyle w:val="CommentText"/>
@@ -19912,7 +19927,7 @@
       </w:r>
     </w:p>
   </w:comment>
-  <w:comment w:id="14" w:author="Ruan Van Mazijk" w:date="2019-12-03T12:32:00Z" w:initials="RVM">
+  <w:comment w:id="13" w:author="Ruan Van Mazijk" w:date="2019-12-03T12:32:00Z" w:initials="RVM">
     <w:p>
       <w:pPr>
         <w:pStyle w:val="CommentText"/>
@@ -19934,7 +19949,7 @@
       </w:r>
     </w:p>
   </w:comment>
-  <w:comment w:id="15" w:author="Ruan Van Mazijk" w:date="2019-12-04T10:53:00Z" w:initials="RVM">
+  <w:comment w:id="14" w:author="Ruan Van Mazijk" w:date="2019-12-04T10:53:00Z" w:initials="RVM">
     <w:p>
       <w:pPr>
         <w:pStyle w:val="CommentText"/>
@@ -19950,7 +19965,7 @@
       </w:r>
     </w:p>
   </w:comment>
-  <w:comment w:id="16" w:author="Michael Cramer" w:date="2019-12-02T11:29:00Z" w:initials="MC">
+  <w:comment w:id="15" w:author="Michael Cramer" w:date="2019-12-02T11:29:00Z" w:initials="MC">
     <w:p>
       <w:pPr>
         <w:pStyle w:val="CommentText"/>
@@ -19966,7 +19981,7 @@
       </w:r>
     </w:p>
   </w:comment>
-  <w:comment w:id="17" w:author="Ruan Van Mazijk" w:date="2019-12-04T11:07:00Z" w:initials="RVM">
+  <w:comment w:id="16" w:author="Ruan Van Mazijk" w:date="2019-12-04T11:07:00Z" w:initials="RVM">
     <w:p>
       <w:pPr>
         <w:pStyle w:val="CommentText"/>
@@ -20000,7 +20015,7 @@
       </w:r>
     </w:p>
   </w:comment>
-  <w:comment w:id="18" w:author="Michael Cramer" w:date="2019-12-02T11:30:00Z" w:initials="MC">
+  <w:comment w:id="17" w:author="Michael Cramer" w:date="2019-12-02T11:30:00Z" w:initials="MC">
     <w:p>
       <w:pPr>
         <w:pStyle w:val="CommentText"/>
@@ -20032,7 +20047,7 @@
       </w:r>
     </w:p>
   </w:comment>
-  <w:comment w:id="19" w:author="Ruan Van Mazijk" w:date="2019-12-03T12:33:00Z" w:initials="RVM">
+  <w:comment w:id="18" w:author="Ruan Van Mazijk" w:date="2019-12-03T12:33:00Z" w:initials="RVM">
     <w:p>
       <w:pPr>
         <w:pStyle w:val="CommentText"/>
@@ -20054,7 +20069,7 @@
       </w:r>
     </w:p>
   </w:comment>
-  <w:comment w:id="20" w:author="Michael Cramer" w:date="2019-10-06T20:10:00Z" w:initials="MC">
+  <w:comment w:id="19" w:author="Michael Cramer" w:date="2019-10-06T20:10:00Z" w:initials="MC">
     <w:p>
       <w:pPr>
         <w:pStyle w:val="CommentText"/>
@@ -20070,7 +20085,7 @@
       </w:r>
     </w:p>
   </w:comment>
-  <w:comment w:id="21" w:author="Ruan Van Mazijk" w:date="2019-10-07T15:44:00Z" w:initials="RVM">
+  <w:comment w:id="20" w:author="Ruan Van Mazijk" w:date="2019-10-07T15:44:00Z" w:initials="RVM">
     <w:p>
       <w:pPr>
         <w:pStyle w:val="CommentText"/>
@@ -20089,7 +20104,7 @@
       </w:r>
     </w:p>
   </w:comment>
-  <w:comment w:id="22" w:author="Michael Cramer" w:date="2019-10-06T20:11:00Z" w:initials="MC">
+  <w:comment w:id="21" w:author="Michael Cramer" w:date="2019-10-06T20:11:00Z" w:initials="MC">
     <w:p>
       <w:pPr>
         <w:pStyle w:val="CommentText"/>
@@ -20117,7 +20132,7 @@
       </w:r>
     </w:p>
   </w:comment>
-  <w:comment w:id="23" w:author="Ruan Van Mazijk" w:date="2019-10-07T11:59:00Z" w:initials="RVM">
+  <w:comment w:id="22" w:author="Ruan Van Mazijk" w:date="2019-10-07T11:59:00Z" w:initials="RVM">
     <w:p>
       <w:pPr>
         <w:pStyle w:val="CommentText"/>
@@ -20142,7 +20157,7 @@
       </w:r>
     </w:p>
   </w:comment>
-  <w:comment w:id="25" w:author="Ruan Van Mazijk" w:date="2019-12-03T11:34:00Z" w:initials="RVM">
+  <w:comment w:id="24" w:author="Ruan Van Mazijk" w:date="2019-12-03T11:34:00Z" w:initials="RVM">
     <w:p>
       <w:pPr>
         <w:pStyle w:val="CommentText"/>
@@ -20158,7 +20173,7 @@
       </w:r>
     </w:p>
   </w:comment>
-  <w:comment w:id="27" w:author="Michael Cramer" w:date="2019-12-03T08:06:00Z" w:initials="MC">
+  <w:comment w:id="26" w:author="Michael Cramer" w:date="2019-12-03T08:06:00Z" w:initials="MC">
     <w:p>
       <w:pPr>
         <w:pStyle w:val="CommentText"/>
@@ -20180,7 +20195,7 @@
       </w:r>
     </w:p>
   </w:comment>
-  <w:comment w:id="28" w:author="Ruan Van Mazijk" w:date="2019-12-03T12:14:00Z" w:initials="RVM">
+  <w:comment w:id="27" w:author="Ruan Van Mazijk" w:date="2019-12-03T12:14:00Z" w:initials="RVM">
     <w:p>
       <w:pPr>
         <w:pStyle w:val="CommentText"/>
@@ -20218,7 +20233,7 @@
       </w:r>
     </w:p>
   </w:comment>
-  <w:comment w:id="29" w:author="Michael Cramer" w:date="2019-12-03T08:07:00Z" w:initials="MC">
+  <w:comment w:id="28" w:author="Michael Cramer" w:date="2019-12-03T08:07:00Z" w:initials="MC">
     <w:p>
       <w:pPr>
         <w:pStyle w:val="CommentText"/>
@@ -20234,7 +20249,7 @@
       </w:r>
     </w:p>
   </w:comment>
-  <w:comment w:id="30" w:author="Ruan Van Mazijk" w:date="2019-12-03T11:55:00Z" w:initials="RVM">
+  <w:comment w:id="29" w:author="Ruan Van Mazijk" w:date="2019-12-03T11:55:00Z" w:initials="RVM">
     <w:p>
       <w:pPr>
         <w:pStyle w:val="CommentText"/>
@@ -20250,7 +20265,7 @@
       </w:r>
     </w:p>
   </w:comment>
-  <w:comment w:id="31" w:author="Michael Cramer" w:date="2019-12-03T08:17:00Z" w:initials="MC">
+  <w:comment w:id="30" w:author="Michael Cramer" w:date="2019-12-03T08:17:00Z" w:initials="MC">
     <w:p>
       <w:pPr>
         <w:pStyle w:val="CommentText"/>
@@ -20266,7 +20281,7 @@
       </w:r>
     </w:p>
   </w:comment>
-  <w:comment w:id="32" w:author="Ruan Van Mazijk" w:date="2019-12-03T11:57:00Z" w:initials="RVM">
+  <w:comment w:id="31" w:author="Ruan Van Mazijk" w:date="2019-12-03T11:57:00Z" w:initials="RVM">
     <w:p>
       <w:pPr>
         <w:pStyle w:val="CommentText"/>
@@ -20282,7 +20297,7 @@
       </w:r>
     </w:p>
   </w:comment>
-  <w:comment w:id="33" w:author="Michael Cramer" w:date="2019-10-06T20:52:00Z" w:initials="MC">
+  <w:comment w:id="32" w:author="Michael Cramer" w:date="2019-10-06T20:52:00Z" w:initials="MC">
     <w:p>
       <w:pPr>
         <w:pStyle w:val="CommentText"/>
@@ -20298,7 +20313,7 @@
       </w:r>
     </w:p>
   </w:comment>
-  <w:comment w:id="34" w:author="Ruan Van Mazijk" w:date="2019-10-08T09:24:00Z" w:initials="RVM">
+  <w:comment w:id="33" w:author="Ruan Van Mazijk" w:date="2019-10-08T09:24:00Z" w:initials="RVM">
     <w:p>
       <w:pPr>
         <w:pStyle w:val="CommentText"/>
@@ -20314,7 +20329,7 @@
       </w:r>
     </w:p>
   </w:comment>
-  <w:comment w:id="35" w:author="Michael Cramer" w:date="2019-10-06T20:52:00Z" w:initials="MC">
+  <w:comment w:id="34" w:author="Michael Cramer" w:date="2019-10-06T20:52:00Z" w:initials="MC">
     <w:p>
       <w:pPr>
         <w:pStyle w:val="CommentText"/>
@@ -20330,7 +20345,7 @@
       </w:r>
     </w:p>
   </w:comment>
-  <w:comment w:id="36" w:author="Ruan Van Mazijk" w:date="2019-10-08T09:24:00Z" w:initials="RVM">
+  <w:comment w:id="35" w:author="Ruan Van Mazijk" w:date="2019-10-08T09:24:00Z" w:initials="RVM">
     <w:p>
       <w:pPr>
         <w:pStyle w:val="CommentText"/>
@@ -20346,7 +20361,7 @@
       </w:r>
     </w:p>
   </w:comment>
-  <w:comment w:id="38" w:author="Michael Cramer" w:date="2019-12-03T08:19:00Z" w:initials="MC">
+  <w:comment w:id="37" w:author="Michael Cramer" w:date="2019-12-03T08:19:00Z" w:initials="MC">
     <w:p>
       <w:pPr>
         <w:pStyle w:val="CommentText"/>
@@ -20362,7 +20377,7 @@
       </w:r>
     </w:p>
   </w:comment>
-  <w:comment w:id="37" w:author="Ruan Van Mazijk" w:date="2019-12-03T11:36:00Z" w:initials="RVM">
+  <w:comment w:id="36" w:author="Ruan Van Mazijk" w:date="2019-12-03T11:36:00Z" w:initials="RVM">
     <w:p>
       <w:pPr>
         <w:pStyle w:val="CommentText"/>
@@ -20384,7 +20399,7 @@
       </w:r>
     </w:p>
   </w:comment>
-  <w:comment w:id="39" w:author="Michael Cramer" w:date="2019-10-06T20:52:00Z" w:initials="MC">
+  <w:comment w:id="38" w:author="Michael Cramer" w:date="2019-10-06T20:52:00Z" w:initials="MC">
     <w:p>
       <w:pPr>
         <w:pStyle w:val="CommentText"/>
@@ -20400,7 +20415,7 @@
       </w:r>
     </w:p>
   </w:comment>
-  <w:comment w:id="40" w:author="Ruan Van Mazijk" w:date="2019-10-08T09:24:00Z" w:initials="RVM">
+  <w:comment w:id="39" w:author="Ruan Van Mazijk" w:date="2019-10-08T09:24:00Z" w:initials="RVM">
     <w:p>
       <w:pPr>
         <w:pStyle w:val="CommentText"/>
@@ -20416,7 +20431,7 @@
       </w:r>
     </w:p>
   </w:comment>
-  <w:comment w:id="41" w:author="Michael Cramer" w:date="2019-10-06T20:52:00Z" w:initials="MC">
+  <w:comment w:id="40" w:author="Michael Cramer" w:date="2019-10-06T20:52:00Z" w:initials="MC">
     <w:p>
       <w:pPr>
         <w:pStyle w:val="CommentText"/>
@@ -20432,7 +20447,7 @@
       </w:r>
     </w:p>
   </w:comment>
-  <w:comment w:id="42" w:author="Ruan Van Mazijk" w:date="2019-10-08T09:24:00Z" w:initials="RVM">
+  <w:comment w:id="41" w:author="Ruan Van Mazijk" w:date="2019-10-08T09:24:00Z" w:initials="RVM">
     <w:p>
       <w:pPr>
         <w:pStyle w:val="CommentText"/>
@@ -20448,7 +20463,7 @@
       </w:r>
     </w:p>
   </w:comment>
-  <w:comment w:id="43" w:author="Michael Cramer" w:date="2019-10-06T20:52:00Z" w:initials="MC">
+  <w:comment w:id="42" w:author="Michael Cramer" w:date="2019-10-06T20:52:00Z" w:initials="MC">
     <w:p>
       <w:pPr>
         <w:pStyle w:val="CommentText"/>
@@ -20464,7 +20479,7 @@
       </w:r>
     </w:p>
   </w:comment>
-  <w:comment w:id="44" w:author="Ruan Van Mazijk" w:date="2019-10-08T09:24:00Z" w:initials="RVM">
+  <w:comment w:id="43" w:author="Ruan Van Mazijk" w:date="2019-10-08T09:24:00Z" w:initials="RVM">
     <w:p>
       <w:pPr>
         <w:pStyle w:val="CommentText"/>
@@ -20480,7 +20495,7 @@
       </w:r>
     </w:p>
   </w:comment>
-  <w:comment w:id="45" w:author="Michael Cramer" w:date="2019-12-03T08:21:00Z" w:initials="MC">
+  <w:comment w:id="44" w:author="Michael Cramer" w:date="2019-12-03T08:21:00Z" w:initials="MC">
     <w:p>
       <w:pPr>
         <w:pStyle w:val="CommentText"/>
@@ -20496,7 +20511,7 @@
       </w:r>
     </w:p>
   </w:comment>
-  <w:comment w:id="46" w:author="Ruan Van Mazijk" w:date="2019-12-03T12:04:00Z" w:initials="RVM">
+  <w:comment w:id="45" w:author="Ruan Van Mazijk" w:date="2019-12-03T12:04:00Z" w:initials="RVM">
     <w:p>
       <w:pPr>
         <w:pStyle w:val="CommentText"/>
@@ -20524,7 +20539,7 @@
       </w:r>
     </w:p>
   </w:comment>
-  <w:comment w:id="47" w:author="Michael Cramer" w:date="2019-12-03T11:05:00Z" w:initials="MC">
+  <w:comment w:id="46" w:author="Michael Cramer" w:date="2019-12-03T11:05:00Z" w:initials="MC">
     <w:p>
       <w:pPr>
         <w:pStyle w:val="CommentText"/>
@@ -20540,7 +20555,7 @@
       </w:r>
     </w:p>
   </w:comment>
-  <w:comment w:id="48" w:author="Ruan Van Mazijk" w:date="2019-12-03T12:07:00Z" w:initials="RVM">
+  <w:comment w:id="47" w:author="Ruan Van Mazijk" w:date="2019-12-03T12:07:00Z" w:initials="RVM">
     <w:p>
       <w:pPr>
         <w:pStyle w:val="CommentText"/>
@@ -20574,7 +20589,7 @@
       </w:r>
     </w:p>
   </w:comment>
-  <w:comment w:id="50" w:author="Michael Cramer" w:date="2019-12-03T08:28:00Z" w:initials="MC">
+  <w:comment w:id="49" w:author="Michael Cramer" w:date="2019-12-03T08:28:00Z" w:initials="MC">
     <w:p>
       <w:pPr>
         <w:pStyle w:val="CommentText"/>
@@ -20596,7 +20611,7 @@
       </w:r>
     </w:p>
   </w:comment>
-  <w:comment w:id="51" w:author="Michael Cramer" w:date="2019-12-03T08:42:00Z" w:initials="MC">
+  <w:comment w:id="50" w:author="Michael Cramer" w:date="2019-12-03T08:42:00Z" w:initials="MC">
     <w:p>
       <w:pPr>
         <w:pStyle w:val="CommentText"/>
@@ -20612,7 +20627,7 @@
       </w:r>
     </w:p>
   </w:comment>
-  <w:comment w:id="52" w:author="Michael Cramer" w:date="2019-12-03T10:43:00Z" w:initials="MC">
+  <w:comment w:id="51" w:author="Michael Cramer" w:date="2019-12-03T10:43:00Z" w:initials="MC">
     <w:p>
       <w:pPr>
         <w:pStyle w:val="CommentText"/>
@@ -20639,7 +20654,7 @@
       </w:pPr>
     </w:p>
   </w:comment>
-  <w:comment w:id="56" w:author="Michael Cramer" w:date="2019-10-07T10:02:00Z" w:initials="MC">
+  <w:comment w:id="55" w:author="Michael Cramer" w:date="2019-10-07T10:02:00Z" w:initials="MC">
     <w:p>
       <w:pPr>
         <w:pStyle w:val="CommentText"/>
@@ -20655,7 +20670,7 @@
       </w:r>
     </w:p>
   </w:comment>
-  <w:comment w:id="57" w:author="Ruan Van Mazijk" w:date="2019-10-07T12:19:00Z" w:initials="RVM">
+  <w:comment w:id="56" w:author="Ruan Van Mazijk" w:date="2019-10-07T12:19:00Z" w:initials="RVM">
     <w:p>
       <w:pPr>
         <w:pStyle w:val="CommentText"/>
@@ -20671,7 +20686,7 @@
       </w:r>
     </w:p>
   </w:comment>
-  <w:comment w:id="54" w:author="Michael Cramer" w:date="2019-12-03T10:58:00Z" w:initials="MC">
+  <w:comment w:id="53" w:author="Michael Cramer" w:date="2019-12-03T10:58:00Z" w:initials="MC">
     <w:p>
       <w:pPr>
         <w:pStyle w:val="CommentText"/>
@@ -20687,7 +20702,7 @@
       </w:r>
     </w:p>
   </w:comment>
-  <w:comment w:id="55" w:author="Ruan Van Mazijk" w:date="2019-12-03T12:17:00Z" w:initials="RVM">
+  <w:comment w:id="54" w:author="Ruan Van Mazijk" w:date="2019-12-03T12:17:00Z" w:initials="RVM">
     <w:p>
       <w:pPr>
         <w:pStyle w:val="CommentText"/>
@@ -24691,7 +24706,7 @@
 </file>
 
 <file path=customXml/itemProps1.xml><?xml version="1.0" encoding="utf-8"?>
-<ds:datastoreItem xmlns:ds="http://schemas.openxmlformats.org/officeDocument/2006/customXml" ds:itemID="{40ECF8D3-0CCC-474B-B461-EDB86BDBBA41}">
+<ds:datastoreItem xmlns:ds="http://schemas.openxmlformats.org/officeDocument/2006/customXml" ds:itemID="{EE610ACB-DE7C-A544-8371-531C1E199713}">
   <ds:schemaRefs>
     <ds:schemaRef ds:uri="http://schemas.openxmlformats.org/officeDocument/2006/bibliography"/>
   </ds:schemaRefs>

</xml_diff>

<commit_message>
Add new PC1 model plot to ms
</commit_message>
<xml_diff>
--- a/manuscript/manuscript.docx
+++ b/manuscript/manuscript.docx
@@ -17729,7 +17729,7 @@
         </w:rPr>
         <w:lastRenderedPageBreak/>
         <w:drawing>
-          <wp:inline distT="0" distB="0" distL="0" distR="0" wp14:anchorId="06F193A1" wp14:editId="74DA28FA">
+          <wp:inline distT="0" distB="0" distL="0" distR="0" wp14:anchorId="06F193A1" wp14:editId="17944CFD">
             <wp:extent cx="6663564" cy="2221188"/>
             <wp:effectExtent l="0" t="0" r="4445" b="1905"/>
             <wp:docPr id="3" name="Picture"/>
@@ -17899,12 +17899,7 @@
         <w:t xml:space="preserve"> and </w:t>
       </w:r>
       <w:r>
-        <w:t>S</w:t>
-      </w:r>
-      <w:bookmarkStart w:id="57" w:name="_GoBack"/>
-      <w:bookmarkEnd w:id="57"/>
-      <w:r>
-        <w:t>WAFR</w:t>
+        <w:t>SWAFR</w:t>
       </w:r>
       <w:r>
         <w:t xml:space="preserve">. </w:t>
@@ -17915,17 +17910,17 @@
       <w:r>
         <w:t xml:space="preserve">, all with highly </w:t>
       </w:r>
-      <w:commentRangeStart w:id="58"/>
+      <w:commentRangeStart w:id="57"/>
       <w:r>
         <w:t xml:space="preserve">significant slopes </w:t>
       </w:r>
-      <w:commentRangeEnd w:id="58"/>
+      <w:commentRangeEnd w:id="57"/>
       <w:r>
         <w:rPr>
           <w:rStyle w:val="CommentReference"/>
           <w:rFonts w:ascii="Times New Roman" w:hAnsiTheme="minorHAnsi"/>
         </w:rPr>
-        <w:commentReference w:id="58"/>
+        <w:commentReference w:id="57"/>
       </w:r>
       <w:r>
         <w:t>(</w:t>
@@ -18031,7 +18026,7 @@
         </w:rPr>
         <w:lastRenderedPageBreak/>
         <w:drawing>
-          <wp:inline distT="0" distB="0" distL="0" distR="0" wp14:anchorId="6BA46A0B" wp14:editId="2679FAD4">
+          <wp:inline distT="0" distB="0" distL="0" distR="0" wp14:anchorId="6BA46A0B" wp14:editId="20B1C8E0">
             <wp:extent cx="6819864" cy="3897064"/>
             <wp:effectExtent l="0" t="0" r="635" b="8255"/>
             <wp:docPr id="4" name="Picture"/>
@@ -18086,8 +18081,8 @@
         <w:pStyle w:val="ImageCaption"/>
         <w:spacing w:line="240" w:lineRule="auto"/>
       </w:pPr>
+      <w:commentRangeStart w:id="58"/>
       <w:commentRangeStart w:id="59"/>
-      <w:commentRangeStart w:id="60"/>
       <w:r>
         <w:rPr>
           <w:b/>
@@ -18097,21 +18092,21 @@
       <w:r>
         <w:t xml:space="preserve"> </w:t>
       </w:r>
-      <w:commentRangeEnd w:id="59"/>
+      <w:commentRangeEnd w:id="58"/>
       <w:r>
         <w:rPr>
           <w:rStyle w:val="CommentReference"/>
           <w:rFonts w:ascii="Times New Roman" w:hAnsiTheme="minorHAnsi"/>
         </w:rPr>
-        <w:commentReference w:id="59"/>
-      </w:r>
-      <w:commentRangeEnd w:id="60"/>
+        <w:commentReference w:id="58"/>
+      </w:r>
+      <w:commentRangeEnd w:id="59"/>
       <w:r>
         <w:rPr>
           <w:rStyle w:val="CommentReference"/>
           <w:rFonts w:ascii="Times New Roman" w:hAnsiTheme="minorHAnsi"/>
         </w:rPr>
-        <w:commentReference w:id="60"/>
+        <w:commentReference w:id="59"/>
       </w:r>
       <w:r>
         <w:t xml:space="preserve">Slope estimates </w:t>
@@ -18204,7 +18199,12 @@
         <w:t xml:space="preserve">t the various forms of </w:t>
       </w:r>
       <w:r>
-        <w:t>environmental heterogeneity</w:t>
+        <w:t>e</w:t>
+      </w:r>
+      <w:bookmarkStart w:id="60" w:name="_GoBack"/>
+      <w:bookmarkEnd w:id="60"/>
+      <w:r>
+        <w:t>nvironmental heterogeneity</w:t>
       </w:r>
       <w:r>
         <w:t xml:space="preserve"> </w:t>
@@ -20718,7 +20718,7 @@
       </w:r>
     </w:p>
   </w:comment>
-  <w:comment w:id="58" w:author="Michael Cramer" w:date="2019-12-03T08:32:00Z" w:initials="MC">
+  <w:comment w:id="57" w:author="Michael Cramer" w:date="2019-12-03T08:32:00Z" w:initials="MC">
     <w:p>
       <w:pPr>
         <w:pStyle w:val="CommentText"/>
@@ -20746,7 +20746,7 @@
       </w:r>
     </w:p>
   </w:comment>
-  <w:comment w:id="59" w:author="Michael Cramer" w:date="2019-12-03T11:02:00Z" w:initials="MC">
+  <w:comment w:id="58" w:author="Michael Cramer" w:date="2019-12-03T11:02:00Z" w:initials="MC">
     <w:p>
       <w:pPr>
         <w:pStyle w:val="CommentText"/>
@@ -20774,7 +20774,7 @@
       </w:r>
     </w:p>
   </w:comment>
-  <w:comment w:id="60" w:author="Ruan Van Mazijk" w:date="2019-12-03T12:16:00Z" w:initials="RVM">
+  <w:comment w:id="59" w:author="Ruan Van Mazijk" w:date="2019-12-03T12:16:00Z" w:initials="RVM">
     <w:p>
       <w:pPr>
         <w:pStyle w:val="CommentText"/>
@@ -24706,7 +24706,7 @@
 </file>
 
 <file path=customXml/itemProps1.xml><?xml version="1.0" encoding="utf-8"?>
-<ds:datastoreItem xmlns:ds="http://schemas.openxmlformats.org/officeDocument/2006/customXml" ds:itemID="{EE610ACB-DE7C-A544-8371-531C1E199713}">
+<ds:datastoreItem xmlns:ds="http://schemas.openxmlformats.org/officeDocument/2006/customXml" ds:itemID="{1A34C006-F775-6648-8040-66DEFF4AC255}">
   <ds:schemaRefs>
     <ds:schemaRef ds:uri="http://schemas.openxmlformats.org/officeDocument/2006/bibliography"/>
   </ds:schemaRefs>

</xml_diff>

<commit_message>
Resize figures in ms and SI
</commit_message>
<xml_diff>
--- a/manuscript/manuscript.docx
+++ b/manuscript/manuscript.docx
@@ -17206,9 +17206,9 @@
           <w:lang w:val="en-ZA" w:eastAsia="en-ZA"/>
         </w:rPr>
         <w:drawing>
-          <wp:inline distT="0" distB="0" distL="0" distR="0" wp14:anchorId="4180D9B2" wp14:editId="0D4CAB43">
-            <wp:extent cx="6012401" cy="3435658"/>
-            <wp:effectExtent l="0" t="0" r="0" b="6350"/>
+          <wp:inline distT="0" distB="0" distL="0" distR="0" wp14:anchorId="4180D9B2" wp14:editId="2C458EC1">
+            <wp:extent cx="6741267" cy="3852153"/>
+            <wp:effectExtent l="0" t="0" r="2540" b="0"/>
             <wp:docPr id="1" name="Picture"/>
             <wp:cNvGraphicFramePr>
               <a:graphicFrameLocks xmlns:a="http://schemas.openxmlformats.org/drawingml/2006/main" noChangeAspect="1"/>
@@ -17237,7 +17237,7 @@
                   <pic:spPr bwMode="auto">
                     <a:xfrm>
                       <a:off x="0" y="0"/>
-                      <a:ext cx="6012401" cy="3435658"/>
+                      <a:ext cx="6769892" cy="3868510"/>
                     </a:xfrm>
                     <a:prstGeom prst="rect">
                       <a:avLst/>
@@ -17485,8 +17485,8 @@
         </w:rPr>
         <w:lastRenderedPageBreak/>
         <w:drawing>
-          <wp:inline distT="0" distB="0" distL="0" distR="0" wp14:anchorId="4CFE472E" wp14:editId="0D2CBC63">
-            <wp:extent cx="6521312" cy="5706148"/>
+          <wp:inline distT="0" distB="0" distL="0" distR="0" wp14:anchorId="4CFE472E" wp14:editId="302101C0">
+            <wp:extent cx="6770452" cy="5924145"/>
             <wp:effectExtent l="0" t="0" r="0" b="0"/>
             <wp:docPr id="2" name="Picture"/>
             <wp:cNvGraphicFramePr>
@@ -17516,7 +17516,7 @@
                   <pic:spPr bwMode="auto">
                     <a:xfrm>
                       <a:off x="0" y="0"/>
-                      <a:ext cx="6521312" cy="5706148"/>
+                      <a:ext cx="6774120" cy="5927354"/>
                     </a:xfrm>
                     <a:prstGeom prst="rect">
                       <a:avLst/>
@@ -17729,9 +17729,9 @@
         </w:rPr>
         <w:lastRenderedPageBreak/>
         <w:drawing>
-          <wp:inline distT="0" distB="0" distL="0" distR="0" wp14:anchorId="06F193A1" wp14:editId="17944CFD">
-            <wp:extent cx="6663564" cy="2221188"/>
-            <wp:effectExtent l="0" t="0" r="4445" b="1905"/>
+          <wp:inline distT="0" distB="0" distL="0" distR="0" wp14:anchorId="06F193A1" wp14:editId="0888E168">
+            <wp:extent cx="6828819" cy="2276273"/>
+            <wp:effectExtent l="0" t="0" r="3810" b="0"/>
             <wp:docPr id="3" name="Picture"/>
             <wp:cNvGraphicFramePr>
               <a:graphicFrameLocks xmlns:a="http://schemas.openxmlformats.org/drawingml/2006/main" noChangeAspect="1"/>
@@ -17760,7 +17760,7 @@
                   <pic:spPr bwMode="auto">
                     <a:xfrm>
                       <a:off x="0" y="0"/>
-                      <a:ext cx="6663564" cy="2221188"/>
+                      <a:ext cx="6851866" cy="2283955"/>
                     </a:xfrm>
                     <a:prstGeom prst="rect">
                       <a:avLst/>
@@ -18199,12 +18199,7 @@
         <w:t xml:space="preserve">t the various forms of </w:t>
       </w:r>
       <w:r>
-        <w:t>e</w:t>
-      </w:r>
-      <w:bookmarkStart w:id="60" w:name="_GoBack"/>
-      <w:bookmarkEnd w:id="60"/>
-      <w:r>
-        <w:t>nvironmental heterogeneity</w:t>
+        <w:t>environmental heterogeneity</w:t>
       </w:r>
       <w:r>
         <w:t xml:space="preserve"> </w:t>
@@ -18338,12 +18333,13 @@
       <w:r>
         <w:br w:type="page"/>
       </w:r>
-      <w:bookmarkStart w:id="61" w:name="references"/>
+      <w:bookmarkStart w:id="60" w:name="references"/>
     </w:p>
     <w:p>
       <w:pPr>
         <w:pStyle w:val="BodyText"/>
       </w:pPr>
+      <w:bookmarkStart w:id="61" w:name="_GoBack"/>
       <w:r>
         <w:rPr>
           <w:noProof/>
@@ -18392,6 +18388,7 @@
           </wp:inline>
         </w:drawing>
       </w:r>
+      <w:bookmarkEnd w:id="61"/>
     </w:p>
     <w:p>
       <w:pPr>
@@ -18580,7 +18577,7 @@
       <w:r>
         <w:t>References</w:t>
       </w:r>
-      <w:bookmarkEnd w:id="61"/>
+      <w:bookmarkEnd w:id="60"/>
     </w:p>
     <w:p>
       <w:pPr>
@@ -24706,7 +24703,7 @@
 </file>
 
 <file path=customXml/itemProps1.xml><?xml version="1.0" encoding="utf-8"?>
-<ds:datastoreItem xmlns:ds="http://schemas.openxmlformats.org/officeDocument/2006/customXml" ds:itemID="{1A34C006-F775-6648-8040-66DEFF4AC255}">
+<ds:datastoreItem xmlns:ds="http://schemas.openxmlformats.org/officeDocument/2006/customXml" ds:itemID="{EBA4BFEB-931D-FB43-93F7-886DB21648AA}">
   <ds:schemaRefs>
     <ds:schemaRef ds:uri="http://schemas.openxmlformats.org/officeDocument/2006/bibliography"/>
   </ds:schemaRefs>

</xml_diff>

<commit_message>
Format tables and update figures
</commit_message>
<xml_diff>
--- a/manuscript/manuscript.docx
+++ b/manuscript/manuscript.docx
@@ -397,11 +397,16 @@
         <w:t xml:space="preserve">species richness </w:t>
       </w:r>
       <w:r>
-        <w:t>per unit area</w:t>
+        <w:t xml:space="preserve">per unit </w:t>
+      </w:r>
+      <w:proofErr w:type="gramStart"/>
+      <w:r>
+        <w:t>area</w:t>
       </w:r>
       <w:r>
         <w:t>,</w:t>
       </w:r>
+      <w:proofErr w:type="gramEnd"/>
       <w:r>
         <w:t xml:space="preserve"> </w:t>
       </w:r>
@@ -5350,7 +5355,15 @@
         <w:t xml:space="preserve"> </w:t>
       </w:r>
       <w:r>
-        <w:t xml:space="preserve">to identify outlier points. For this purpose outliers </w:t>
+        <w:t xml:space="preserve">to identify outlier points. For this </w:t>
+      </w:r>
+      <w:proofErr w:type="gramStart"/>
+      <w:r>
+        <w:t>purpose</w:t>
+      </w:r>
+      <w:proofErr w:type="gramEnd"/>
+      <w:r>
+        <w:t xml:space="preserve"> outliers </w:t>
       </w:r>
       <w:r>
         <w:t xml:space="preserve">were defined as any </w:t>
@@ -6180,7 +6193,15 @@
         <w:t xml:space="preserve"> </w:t>
       </w:r>
       <w:r>
-        <w:t xml:space="preserve">In general the </w:t>
+        <w:t xml:space="preserve">In </w:t>
+      </w:r>
+      <w:proofErr w:type="gramStart"/>
+      <w:r>
+        <w:t>general</w:t>
+      </w:r>
+      <w:proofErr w:type="gramEnd"/>
+      <w:r>
+        <w:t xml:space="preserve"> the </w:t>
       </w:r>
       <w:r>
         <w:rPr>
@@ -10425,9 +10446,6 @@
       <w:bookmarkEnd w:id="48"/>
     </w:p>
     <w:p>
-      <w:pPr>
-        <w:spacing w:after="0"/>
-      </w:pPr>
       <w:r>
         <w:rPr>
           <w:b/>
@@ -10573,7 +10591,7 @@
       </w:tblGrid>
       <w:tr>
         <w:trPr>
-          <w:trHeight w:val="20"/>
+          <w:trHeight w:val="227"/>
         </w:trPr>
         <w:tc>
           <w:tcPr>
@@ -10587,6 +10605,7 @@
           <w:p>
             <w:pPr>
               <w:pStyle w:val="Compact"/>
+              <w:spacing w:before="0" w:after="0"/>
               <w:rPr>
                 <w:rFonts w:ascii="Times New Roman" w:hAnsi="Times New Roman" w:cs="Times New Roman"/>
                 <w:sz w:val="22"/>
@@ -10615,6 +10634,7 @@
           <w:p>
             <w:pPr>
               <w:pStyle w:val="Compact"/>
+              <w:spacing w:before="0" w:after="0"/>
               <w:rPr>
                 <w:rFonts w:ascii="Times New Roman" w:hAnsi="Times New Roman" w:cs="Times New Roman"/>
                 <w:sz w:val="22"/>
@@ -10643,6 +10663,7 @@
           <w:p>
             <w:pPr>
               <w:pStyle w:val="Compact"/>
+              <w:spacing w:before="0" w:after="0"/>
               <w:rPr>
                 <w:rFonts w:ascii="Times New Roman" w:hAnsi="Times New Roman" w:cs="Times New Roman"/>
                 <w:sz w:val="22"/>
@@ -10672,6 +10693,7 @@
           <w:p>
             <w:pPr>
               <w:pStyle w:val="Compact"/>
+              <w:spacing w:before="0" w:after="0"/>
               <w:jc w:val="center"/>
               <w:rPr>
                 <w:rFonts w:ascii="Times New Roman" w:hAnsi="Times New Roman" w:cs="Times New Roman"/>
@@ -10702,6 +10724,7 @@
           <w:p>
             <w:pPr>
               <w:pStyle w:val="Compact"/>
+              <w:spacing w:before="0" w:after="0"/>
               <w:jc w:val="center"/>
               <w:rPr>
                 <w:rFonts w:ascii="Times New Roman" w:hAnsi="Times New Roman" w:cs="Times New Roman"/>
@@ -10731,6 +10754,7 @@
           <w:p>
             <w:pPr>
               <w:pStyle w:val="Compact"/>
+              <w:spacing w:before="0" w:after="0"/>
               <w:jc w:val="center"/>
               <w:rPr>
                 <w:rFonts w:ascii="Times New Roman" w:hAnsi="Times New Roman" w:cs="Times New Roman"/>
@@ -10751,7 +10775,7 @@
       </w:tr>
       <w:tr>
         <w:trPr>
-          <w:trHeight w:val="20"/>
+          <w:trHeight w:val="227"/>
         </w:trPr>
         <w:tc>
           <w:tcPr>
@@ -10763,6 +10787,7 @@
           <w:p>
             <w:pPr>
               <w:pStyle w:val="Compact"/>
+              <w:spacing w:before="0" w:after="0"/>
               <w:rPr>
                 <w:rFonts w:ascii="Times New Roman" w:hAnsi="Times New Roman" w:cs="Times New Roman"/>
                 <w:sz w:val="22"/>
@@ -10807,6 +10832,7 @@
           <w:p>
             <w:pPr>
               <w:pStyle w:val="Compact"/>
+              <w:spacing w:before="0" w:after="0"/>
               <w:rPr>
                 <w:rFonts w:ascii="Times New Roman" w:hAnsi="Times New Roman" w:cs="Times New Roman"/>
                 <w:sz w:val="22"/>
@@ -10847,6 +10873,7 @@
           <w:p>
             <w:pPr>
               <w:pStyle w:val="Compact"/>
+              <w:spacing w:before="0" w:after="0"/>
               <w:rPr>
                 <w:rFonts w:ascii="Times New Roman" w:hAnsi="Times New Roman" w:cs="Times New Roman"/>
                 <w:sz w:val="22"/>
@@ -10872,6 +10899,7 @@
           <w:p>
             <w:pPr>
               <w:pStyle w:val="Compact"/>
+              <w:spacing w:before="0" w:after="0"/>
               <w:jc w:val="right"/>
               <w:rPr>
                 <w:rFonts w:ascii="Times New Roman" w:hAnsi="Times New Roman" w:cs="Times New Roman"/>
@@ -10898,6 +10926,7 @@
           <w:p>
             <w:pPr>
               <w:pStyle w:val="Compact"/>
+              <w:spacing w:before="0" w:after="0"/>
               <w:rPr>
                 <w:rFonts w:ascii="Times New Roman" w:hAnsi="Times New Roman" w:cs="Times New Roman"/>
                 <w:sz w:val="22"/>
@@ -10923,6 +10952,7 @@
           <w:p>
             <w:pPr>
               <w:pStyle w:val="Compact"/>
+              <w:spacing w:before="0" w:after="0"/>
               <w:jc w:val="right"/>
               <w:rPr>
                 <w:rFonts w:ascii="Times New Roman" w:hAnsi="Times New Roman" w:cs="Times New Roman"/>
@@ -10949,6 +10979,7 @@
           <w:p>
             <w:pPr>
               <w:pStyle w:val="Compact"/>
+              <w:spacing w:before="0" w:after="0"/>
               <w:rPr>
                 <w:rFonts w:ascii="Times New Roman" w:hAnsi="Times New Roman" w:cs="Times New Roman"/>
                 <w:sz w:val="22"/>
@@ -10974,6 +11005,7 @@
           <w:p>
             <w:pPr>
               <w:pStyle w:val="Compact"/>
+              <w:spacing w:before="0" w:after="0"/>
               <w:jc w:val="right"/>
               <w:rPr>
                 <w:rFonts w:ascii="Times New Roman" w:hAnsi="Times New Roman" w:cs="Times New Roman"/>
@@ -11000,6 +11032,7 @@
           <w:p>
             <w:pPr>
               <w:pStyle w:val="Compact"/>
+              <w:spacing w:before="0" w:after="0"/>
               <w:rPr>
                 <w:rFonts w:ascii="Times New Roman" w:hAnsi="Times New Roman" w:cs="Times New Roman"/>
                 <w:sz w:val="22"/>
@@ -11018,7 +11051,7 @@
       </w:tr>
       <w:tr>
         <w:trPr>
-          <w:trHeight w:val="20"/>
+          <w:trHeight w:val="227"/>
         </w:trPr>
         <w:tc>
           <w:tcPr>
@@ -11027,6 +11060,7 @@
           <w:p>
             <w:pPr>
               <w:pStyle w:val="Compact"/>
+              <w:spacing w:before="0" w:after="0"/>
               <w:rPr>
                 <w:rFonts w:ascii="Times New Roman" w:hAnsi="Times New Roman" w:cs="Times New Roman"/>
                 <w:sz w:val="22"/>
@@ -11042,6 +11076,7 @@
           <w:p>
             <w:pPr>
               <w:pStyle w:val="Compact"/>
+              <w:spacing w:before="0" w:after="0"/>
               <w:rPr>
                 <w:rFonts w:ascii="Times New Roman" w:hAnsi="Times New Roman" w:cs="Times New Roman"/>
                 <w:sz w:val="22"/>
@@ -11064,6 +11099,7 @@
           <w:p>
             <w:pPr>
               <w:pStyle w:val="Compact"/>
+              <w:spacing w:before="0" w:after="0"/>
               <w:rPr>
                 <w:rFonts w:ascii="Times New Roman" w:hAnsi="Times New Roman" w:cs="Times New Roman"/>
                 <w:sz w:val="22"/>
@@ -11086,6 +11122,7 @@
           <w:p>
             <w:pPr>
               <w:pStyle w:val="Compact"/>
+              <w:spacing w:before="0" w:after="0"/>
               <w:jc w:val="right"/>
               <w:rPr>
                 <w:rFonts w:ascii="Times New Roman" w:hAnsi="Times New Roman" w:cs="Times New Roman"/>
@@ -11109,6 +11146,7 @@
           <w:p>
             <w:pPr>
               <w:pStyle w:val="Compact"/>
+              <w:spacing w:before="0" w:after="0"/>
               <w:rPr>
                 <w:rFonts w:ascii="Times New Roman" w:hAnsi="Times New Roman" w:cs="Times New Roman"/>
                 <w:sz w:val="22"/>
@@ -11131,6 +11169,7 @@
           <w:p>
             <w:pPr>
               <w:pStyle w:val="Compact"/>
+              <w:spacing w:before="0" w:after="0"/>
               <w:jc w:val="right"/>
               <w:rPr>
                 <w:rFonts w:ascii="Times New Roman" w:hAnsi="Times New Roman" w:cs="Times New Roman"/>
@@ -11154,6 +11193,7 @@
           <w:p>
             <w:pPr>
               <w:pStyle w:val="Compact"/>
+              <w:spacing w:before="0" w:after="0"/>
               <w:rPr>
                 <w:rFonts w:ascii="Times New Roman" w:hAnsi="Times New Roman" w:cs="Times New Roman"/>
                 <w:sz w:val="22"/>
@@ -11176,6 +11216,7 @@
           <w:p>
             <w:pPr>
               <w:pStyle w:val="Compact"/>
+              <w:spacing w:before="0" w:after="0"/>
               <w:jc w:val="right"/>
               <w:rPr>
                 <w:rFonts w:ascii="Times New Roman" w:hAnsi="Times New Roman" w:cs="Times New Roman"/>
@@ -11199,6 +11240,7 @@
           <w:p>
             <w:pPr>
               <w:pStyle w:val="Compact"/>
+              <w:spacing w:before="0" w:after="0"/>
               <w:rPr>
                 <w:rFonts w:ascii="Times New Roman" w:hAnsi="Times New Roman" w:cs="Times New Roman"/>
                 <w:sz w:val="22"/>
@@ -11217,7 +11259,7 @@
       </w:tr>
       <w:tr>
         <w:trPr>
-          <w:trHeight w:val="20"/>
+          <w:trHeight w:val="227"/>
         </w:trPr>
         <w:tc>
           <w:tcPr>
@@ -11226,6 +11268,7 @@
           <w:p>
             <w:pPr>
               <w:pStyle w:val="Compact"/>
+              <w:spacing w:before="0" w:after="0"/>
               <w:rPr>
                 <w:rFonts w:ascii="Times New Roman" w:hAnsi="Times New Roman" w:cs="Times New Roman"/>
                 <w:sz w:val="22"/>
@@ -11241,6 +11284,7 @@
           <w:p>
             <w:pPr>
               <w:pStyle w:val="Compact"/>
+              <w:spacing w:before="0" w:after="0"/>
               <w:rPr>
                 <w:rFonts w:ascii="Times New Roman" w:hAnsi="Times New Roman" w:cs="Times New Roman"/>
                 <w:sz w:val="22"/>
@@ -11263,6 +11307,7 @@
           <w:p>
             <w:pPr>
               <w:pStyle w:val="Compact"/>
+              <w:spacing w:before="0" w:after="0"/>
               <w:rPr>
                 <w:rFonts w:ascii="Times New Roman" w:hAnsi="Times New Roman" w:cs="Times New Roman"/>
                 <w:sz w:val="22"/>
@@ -11285,6 +11330,7 @@
           <w:p>
             <w:pPr>
               <w:pStyle w:val="Compact"/>
+              <w:spacing w:before="0" w:after="0"/>
               <w:jc w:val="right"/>
               <w:rPr>
                 <w:rFonts w:ascii="Times New Roman" w:hAnsi="Times New Roman" w:cs="Times New Roman"/>
@@ -11308,6 +11354,7 @@
           <w:p>
             <w:pPr>
               <w:pStyle w:val="Compact"/>
+              <w:spacing w:before="0" w:after="0"/>
               <w:rPr>
                 <w:rFonts w:ascii="Times New Roman" w:hAnsi="Times New Roman" w:cs="Times New Roman"/>
                 <w:sz w:val="22"/>
@@ -11330,6 +11377,7 @@
           <w:p>
             <w:pPr>
               <w:pStyle w:val="Compact"/>
+              <w:spacing w:before="0" w:after="0"/>
               <w:jc w:val="right"/>
               <w:rPr>
                 <w:rFonts w:ascii="Times New Roman" w:hAnsi="Times New Roman" w:cs="Times New Roman"/>
@@ -11353,6 +11401,7 @@
           <w:p>
             <w:pPr>
               <w:pStyle w:val="Compact"/>
+              <w:spacing w:before="0" w:after="0"/>
               <w:rPr>
                 <w:rFonts w:ascii="Times New Roman" w:hAnsi="Times New Roman" w:cs="Times New Roman"/>
                 <w:sz w:val="22"/>
@@ -11375,6 +11424,7 @@
           <w:p>
             <w:pPr>
               <w:pStyle w:val="Compact"/>
+              <w:spacing w:before="0" w:after="0"/>
               <w:jc w:val="right"/>
               <w:rPr>
                 <w:rFonts w:ascii="Times New Roman" w:hAnsi="Times New Roman" w:cs="Times New Roman"/>
@@ -11398,6 +11448,7 @@
           <w:p>
             <w:pPr>
               <w:pStyle w:val="Compact"/>
+              <w:spacing w:before="0" w:after="0"/>
               <w:rPr>
                 <w:rFonts w:ascii="Times New Roman" w:hAnsi="Times New Roman" w:cs="Times New Roman"/>
                 <w:sz w:val="22"/>
@@ -11416,7 +11467,7 @@
       </w:tr>
       <w:tr>
         <w:trPr>
-          <w:trHeight w:val="20"/>
+          <w:trHeight w:val="227"/>
         </w:trPr>
         <w:tc>
           <w:tcPr>
@@ -11425,6 +11476,7 @@
           <w:p>
             <w:pPr>
               <w:pStyle w:val="Compact"/>
+              <w:spacing w:before="0" w:after="0"/>
               <w:rPr>
                 <w:rFonts w:ascii="Times New Roman" w:hAnsi="Times New Roman" w:cs="Times New Roman"/>
                 <w:sz w:val="22"/>
@@ -11443,6 +11495,7 @@
           <w:p>
             <w:pPr>
               <w:pStyle w:val="Compact"/>
+              <w:spacing w:before="0" w:after="0"/>
               <w:rPr>
                 <w:rFonts w:ascii="Times New Roman" w:hAnsi="Times New Roman" w:cs="Times New Roman"/>
                 <w:sz w:val="22"/>
@@ -11468,6 +11521,7 @@
           <w:p>
             <w:pPr>
               <w:pStyle w:val="Compact"/>
+              <w:spacing w:before="0" w:after="0"/>
               <w:rPr>
                 <w:rFonts w:ascii="Times New Roman" w:hAnsi="Times New Roman" w:cs="Times New Roman"/>
                 <w:sz w:val="22"/>
@@ -11493,6 +11547,7 @@
           <w:p>
             <w:pPr>
               <w:pStyle w:val="Compact"/>
+              <w:spacing w:before="0" w:after="0"/>
               <w:jc w:val="right"/>
               <w:rPr>
                 <w:rFonts w:ascii="Times New Roman" w:hAnsi="Times New Roman" w:cs="Times New Roman"/>
@@ -11519,6 +11574,7 @@
           <w:p>
             <w:pPr>
               <w:pStyle w:val="Compact"/>
+              <w:spacing w:before="0" w:after="0"/>
               <w:rPr>
                 <w:rFonts w:ascii="Times New Roman" w:hAnsi="Times New Roman" w:cs="Times New Roman"/>
                 <w:sz w:val="22"/>
@@ -11544,6 +11600,7 @@
           <w:p>
             <w:pPr>
               <w:pStyle w:val="Compact"/>
+              <w:spacing w:before="0" w:after="0"/>
               <w:jc w:val="right"/>
               <w:rPr>
                 <w:rFonts w:ascii="Times New Roman" w:hAnsi="Times New Roman" w:cs="Times New Roman"/>
@@ -11570,6 +11627,7 @@
           <w:p>
             <w:pPr>
               <w:pStyle w:val="Compact"/>
+              <w:spacing w:before="0" w:after="0"/>
               <w:rPr>
                 <w:rFonts w:ascii="Times New Roman" w:hAnsi="Times New Roman" w:cs="Times New Roman"/>
                 <w:sz w:val="22"/>
@@ -11595,6 +11653,7 @@
           <w:p>
             <w:pPr>
               <w:pStyle w:val="Compact"/>
+              <w:spacing w:before="0" w:after="0"/>
               <w:jc w:val="right"/>
               <w:rPr>
                 <w:rFonts w:ascii="Times New Roman" w:hAnsi="Times New Roman" w:cs="Times New Roman"/>
@@ -11621,6 +11680,7 @@
           <w:p>
             <w:pPr>
               <w:pStyle w:val="Compact"/>
+              <w:spacing w:before="0" w:after="0"/>
               <w:rPr>
                 <w:rFonts w:ascii="Times New Roman" w:hAnsi="Times New Roman" w:cs="Times New Roman"/>
                 <w:sz w:val="22"/>
@@ -11639,7 +11699,7 @@
       </w:tr>
       <w:tr>
         <w:trPr>
-          <w:trHeight w:val="20"/>
+          <w:trHeight w:val="227"/>
         </w:trPr>
         <w:tc>
           <w:tcPr>
@@ -11648,6 +11708,7 @@
           <w:p>
             <w:pPr>
               <w:pStyle w:val="Compact"/>
+              <w:spacing w:before="0" w:after="0"/>
               <w:rPr>
                 <w:rFonts w:ascii="Times New Roman" w:hAnsi="Times New Roman" w:cs="Times New Roman"/>
                 <w:sz w:val="22"/>
@@ -11666,6 +11727,7 @@
           <w:p>
             <w:pPr>
               <w:pStyle w:val="Compact"/>
+              <w:spacing w:before="0" w:after="0"/>
               <w:rPr>
                 <w:rFonts w:ascii="Times New Roman" w:hAnsi="Times New Roman" w:cs="Times New Roman"/>
                 <w:sz w:val="22"/>
@@ -11691,6 +11753,7 @@
           <w:p>
             <w:pPr>
               <w:pStyle w:val="Compact"/>
+              <w:spacing w:before="0" w:after="0"/>
               <w:rPr>
                 <w:rFonts w:ascii="Times New Roman" w:hAnsi="Times New Roman" w:cs="Times New Roman"/>
                 <w:sz w:val="22"/>
@@ -11716,6 +11779,7 @@
           <w:p>
             <w:pPr>
               <w:pStyle w:val="Compact"/>
+              <w:spacing w:before="0" w:after="0"/>
               <w:jc w:val="right"/>
               <w:rPr>
                 <w:rFonts w:ascii="Times New Roman" w:hAnsi="Times New Roman" w:cs="Times New Roman"/>
@@ -11742,6 +11806,7 @@
           <w:p>
             <w:pPr>
               <w:pStyle w:val="Compact"/>
+              <w:spacing w:before="0" w:after="0"/>
               <w:rPr>
                 <w:rFonts w:ascii="Times New Roman" w:hAnsi="Times New Roman" w:cs="Times New Roman"/>
                 <w:sz w:val="22"/>
@@ -11767,6 +11832,7 @@
           <w:p>
             <w:pPr>
               <w:pStyle w:val="Compact"/>
+              <w:spacing w:before="0" w:after="0"/>
               <w:jc w:val="right"/>
               <w:rPr>
                 <w:rFonts w:ascii="Times New Roman" w:hAnsi="Times New Roman" w:cs="Times New Roman"/>
@@ -11793,6 +11859,7 @@
           <w:p>
             <w:pPr>
               <w:pStyle w:val="Compact"/>
+              <w:spacing w:before="0" w:after="0"/>
               <w:rPr>
                 <w:rFonts w:ascii="Times New Roman" w:hAnsi="Times New Roman" w:cs="Times New Roman"/>
                 <w:sz w:val="22"/>
@@ -11818,6 +11885,7 @@
           <w:p>
             <w:pPr>
               <w:pStyle w:val="Compact"/>
+              <w:spacing w:before="0" w:after="0"/>
               <w:jc w:val="right"/>
               <w:rPr>
                 <w:rFonts w:ascii="Times New Roman" w:hAnsi="Times New Roman" w:cs="Times New Roman"/>
@@ -11837,6 +11905,7 @@
           <w:p>
             <w:pPr>
               <w:pStyle w:val="Compact"/>
+              <w:spacing w:before="0" w:after="0"/>
               <w:rPr>
                 <w:rFonts w:ascii="Times New Roman" w:hAnsi="Times New Roman" w:cs="Times New Roman"/>
                 <w:sz w:val="22"/>
@@ -11848,7 +11917,7 @@
       </w:tr>
       <w:tr>
         <w:trPr>
-          <w:trHeight w:val="20"/>
+          <w:trHeight w:val="227"/>
         </w:trPr>
         <w:tc>
           <w:tcPr>
@@ -11857,6 +11926,7 @@
           <w:p>
             <w:pPr>
               <w:pStyle w:val="Compact"/>
+              <w:spacing w:before="0" w:after="0"/>
               <w:rPr>
                 <w:rFonts w:ascii="Times New Roman" w:hAnsi="Times New Roman" w:cs="Times New Roman"/>
                 <w:sz w:val="22"/>
@@ -11872,6 +11942,7 @@
           <w:p>
             <w:pPr>
               <w:pStyle w:val="Compact"/>
+              <w:spacing w:before="0" w:after="0"/>
               <w:rPr>
                 <w:rFonts w:ascii="Times New Roman" w:hAnsi="Times New Roman" w:cs="Times New Roman"/>
                 <w:sz w:val="22"/>
@@ -11894,6 +11965,7 @@
           <w:p>
             <w:pPr>
               <w:pStyle w:val="Compact"/>
+              <w:spacing w:before="0" w:after="0"/>
               <w:rPr>
                 <w:rFonts w:ascii="Times New Roman" w:hAnsi="Times New Roman" w:cs="Times New Roman"/>
                 <w:sz w:val="22"/>
@@ -11916,6 +11988,7 @@
           <w:p>
             <w:pPr>
               <w:pStyle w:val="Compact"/>
+              <w:spacing w:before="0" w:after="0"/>
               <w:jc w:val="right"/>
               <w:rPr>
                 <w:rFonts w:ascii="Times New Roman" w:hAnsi="Times New Roman" w:cs="Times New Roman"/>
@@ -11939,6 +12012,7 @@
           <w:p>
             <w:pPr>
               <w:pStyle w:val="Compact"/>
+              <w:spacing w:before="0" w:after="0"/>
               <w:rPr>
                 <w:rFonts w:ascii="Times New Roman" w:hAnsi="Times New Roman" w:cs="Times New Roman"/>
                 <w:sz w:val="22"/>
@@ -11961,6 +12035,7 @@
           <w:p>
             <w:pPr>
               <w:pStyle w:val="Compact"/>
+              <w:spacing w:before="0" w:after="0"/>
               <w:jc w:val="right"/>
               <w:rPr>
                 <w:rFonts w:ascii="Times New Roman" w:hAnsi="Times New Roman" w:cs="Times New Roman"/>
@@ -11984,6 +12059,7 @@
           <w:p>
             <w:pPr>
               <w:pStyle w:val="Compact"/>
+              <w:spacing w:before="0" w:after="0"/>
               <w:rPr>
                 <w:rFonts w:ascii="Times New Roman" w:hAnsi="Times New Roman" w:cs="Times New Roman"/>
                 <w:sz w:val="22"/>
@@ -12006,6 +12082,7 @@
           <w:p>
             <w:pPr>
               <w:pStyle w:val="Compact"/>
+              <w:spacing w:before="0" w:after="0"/>
               <w:jc w:val="right"/>
               <w:rPr>
                 <w:rFonts w:ascii="Times New Roman" w:hAnsi="Times New Roman" w:cs="Times New Roman"/>
@@ -12022,6 +12099,7 @@
           <w:p>
             <w:pPr>
               <w:pStyle w:val="Compact"/>
+              <w:spacing w:before="0" w:after="0"/>
               <w:rPr>
                 <w:rFonts w:ascii="Times New Roman" w:hAnsi="Times New Roman" w:cs="Times New Roman"/>
                 <w:sz w:val="22"/>
@@ -12033,7 +12111,7 @@
       </w:tr>
       <w:tr>
         <w:trPr>
-          <w:trHeight w:val="20"/>
+          <w:trHeight w:val="227"/>
         </w:trPr>
         <w:tc>
           <w:tcPr>
@@ -12042,6 +12120,7 @@
           <w:p>
             <w:pPr>
               <w:pStyle w:val="Compact"/>
+              <w:spacing w:before="0" w:after="0"/>
               <w:rPr>
                 <w:rFonts w:ascii="Times New Roman" w:hAnsi="Times New Roman" w:cs="Times New Roman"/>
                 <w:sz w:val="22"/>
@@ -12057,6 +12136,7 @@
           <w:p>
             <w:pPr>
               <w:pStyle w:val="Compact"/>
+              <w:spacing w:before="0" w:after="0"/>
               <w:rPr>
                 <w:rFonts w:ascii="Times New Roman" w:hAnsi="Times New Roman" w:cs="Times New Roman"/>
                 <w:sz w:val="22"/>
@@ -12079,6 +12159,7 @@
           <w:p>
             <w:pPr>
               <w:pStyle w:val="Compact"/>
+              <w:spacing w:before="0" w:after="0"/>
               <w:rPr>
                 <w:rFonts w:ascii="Times New Roman" w:hAnsi="Times New Roman" w:cs="Times New Roman"/>
                 <w:sz w:val="22"/>
@@ -12101,6 +12182,7 @@
           <w:p>
             <w:pPr>
               <w:pStyle w:val="Compact"/>
+              <w:spacing w:before="0" w:after="0"/>
               <w:jc w:val="right"/>
               <w:rPr>
                 <w:rFonts w:ascii="Times New Roman" w:hAnsi="Times New Roman" w:cs="Times New Roman"/>
@@ -12124,6 +12206,7 @@
           <w:p>
             <w:pPr>
               <w:pStyle w:val="Compact"/>
+              <w:spacing w:before="0" w:after="0"/>
               <w:rPr>
                 <w:rFonts w:ascii="Times New Roman" w:hAnsi="Times New Roman" w:cs="Times New Roman"/>
                 <w:sz w:val="22"/>
@@ -12146,6 +12229,7 @@
           <w:p>
             <w:pPr>
               <w:pStyle w:val="Compact"/>
+              <w:spacing w:before="0" w:after="0"/>
               <w:jc w:val="right"/>
               <w:rPr>
                 <w:rFonts w:ascii="Times New Roman" w:hAnsi="Times New Roman" w:cs="Times New Roman"/>
@@ -12169,6 +12253,7 @@
           <w:p>
             <w:pPr>
               <w:pStyle w:val="Compact"/>
+              <w:spacing w:before="0" w:after="0"/>
               <w:rPr>
                 <w:rFonts w:ascii="Times New Roman" w:hAnsi="Times New Roman" w:cs="Times New Roman"/>
                 <w:sz w:val="22"/>
@@ -12191,6 +12276,7 @@
           <w:p>
             <w:pPr>
               <w:pStyle w:val="Compact"/>
+              <w:spacing w:before="0" w:after="0"/>
               <w:jc w:val="right"/>
               <w:rPr>
                 <w:rFonts w:ascii="Times New Roman" w:hAnsi="Times New Roman" w:cs="Times New Roman"/>
@@ -12207,6 +12293,7 @@
           <w:p>
             <w:pPr>
               <w:pStyle w:val="Compact"/>
+              <w:spacing w:before="0" w:after="0"/>
               <w:rPr>
                 <w:rFonts w:ascii="Times New Roman" w:hAnsi="Times New Roman" w:cs="Times New Roman"/>
                 <w:sz w:val="22"/>
@@ -12218,7 +12305,7 @@
       </w:tr>
       <w:tr>
         <w:trPr>
-          <w:trHeight w:val="20"/>
+          <w:trHeight w:val="227"/>
         </w:trPr>
         <w:tc>
           <w:tcPr>
@@ -12227,6 +12314,7 @@
           <w:p>
             <w:pPr>
               <w:pStyle w:val="Compact"/>
+              <w:spacing w:before="0" w:after="0"/>
               <w:rPr>
                 <w:rFonts w:ascii="Times New Roman" w:hAnsi="Times New Roman" w:cs="Times New Roman"/>
                 <w:sz w:val="22"/>
@@ -12245,6 +12333,7 @@
           <w:p>
             <w:pPr>
               <w:pStyle w:val="Compact"/>
+              <w:spacing w:before="0" w:after="0"/>
               <w:rPr>
                 <w:rFonts w:ascii="Times New Roman" w:hAnsi="Times New Roman" w:cs="Times New Roman"/>
                 <w:sz w:val="22"/>
@@ -12270,6 +12359,7 @@
           <w:p>
             <w:pPr>
               <w:pStyle w:val="Compact"/>
+              <w:spacing w:before="0" w:after="0"/>
               <w:rPr>
                 <w:rFonts w:ascii="Times New Roman" w:hAnsi="Times New Roman" w:cs="Times New Roman"/>
                 <w:sz w:val="22"/>
@@ -12295,6 +12385,7 @@
           <w:p>
             <w:pPr>
               <w:pStyle w:val="Compact"/>
+              <w:spacing w:before="0" w:after="0"/>
               <w:jc w:val="right"/>
               <w:rPr>
                 <w:rFonts w:ascii="Times New Roman" w:hAnsi="Times New Roman" w:cs="Times New Roman"/>
@@ -12321,6 +12412,7 @@
           <w:p>
             <w:pPr>
               <w:pStyle w:val="Compact"/>
+              <w:spacing w:before="0" w:after="0"/>
               <w:rPr>
                 <w:rFonts w:ascii="Times New Roman" w:hAnsi="Times New Roman" w:cs="Times New Roman"/>
                 <w:sz w:val="22"/>
@@ -12346,6 +12438,7 @@
           <w:p>
             <w:pPr>
               <w:pStyle w:val="Compact"/>
+              <w:spacing w:before="0" w:after="0"/>
               <w:jc w:val="right"/>
               <w:rPr>
                 <w:rFonts w:ascii="Times New Roman" w:hAnsi="Times New Roman" w:cs="Times New Roman"/>
@@ -12372,6 +12465,7 @@
           <w:p>
             <w:pPr>
               <w:pStyle w:val="Compact"/>
+              <w:spacing w:before="0" w:after="0"/>
               <w:rPr>
                 <w:rFonts w:ascii="Times New Roman" w:hAnsi="Times New Roman" w:cs="Times New Roman"/>
                 <w:sz w:val="22"/>
@@ -12397,6 +12491,7 @@
           <w:p>
             <w:pPr>
               <w:pStyle w:val="Compact"/>
+              <w:spacing w:before="0" w:after="0"/>
               <w:jc w:val="right"/>
               <w:rPr>
                 <w:rFonts w:ascii="Times New Roman" w:hAnsi="Times New Roman" w:cs="Times New Roman"/>
@@ -12416,6 +12511,7 @@
           <w:p>
             <w:pPr>
               <w:pStyle w:val="Compact"/>
+              <w:spacing w:before="0" w:after="0"/>
               <w:rPr>
                 <w:rFonts w:ascii="Times New Roman" w:hAnsi="Times New Roman" w:cs="Times New Roman"/>
                 <w:sz w:val="22"/>
@@ -12427,7 +12523,7 @@
       </w:tr>
       <w:tr>
         <w:trPr>
-          <w:trHeight w:val="20"/>
+          <w:trHeight w:val="227"/>
         </w:trPr>
         <w:tc>
           <w:tcPr>
@@ -12436,6 +12532,7 @@
           <w:p>
             <w:pPr>
               <w:pStyle w:val="Compact"/>
+              <w:spacing w:before="0" w:after="0"/>
               <w:rPr>
                 <w:rFonts w:ascii="Times New Roman" w:hAnsi="Times New Roman" w:cs="Times New Roman"/>
                 <w:sz w:val="22"/>
@@ -12455,6 +12552,7 @@
           <w:p>
             <w:pPr>
               <w:pStyle w:val="Compact"/>
+              <w:spacing w:before="0" w:after="0"/>
               <w:rPr>
                 <w:rFonts w:ascii="Times New Roman" w:hAnsi="Times New Roman" w:cs="Times New Roman"/>
                 <w:sz w:val="22"/>
@@ -12481,6 +12579,7 @@
           <w:p>
             <w:pPr>
               <w:pStyle w:val="Compact"/>
+              <w:spacing w:before="0" w:after="0"/>
               <w:rPr>
                 <w:rFonts w:ascii="Times New Roman" w:hAnsi="Times New Roman" w:cs="Times New Roman"/>
                 <w:sz w:val="22"/>
@@ -12507,6 +12606,7 @@
           <w:p>
             <w:pPr>
               <w:pStyle w:val="Compact"/>
+              <w:spacing w:before="0" w:after="0"/>
               <w:jc w:val="right"/>
               <w:rPr>
                 <w:rFonts w:ascii="Times New Roman" w:hAnsi="Times New Roman" w:cs="Times New Roman"/>
@@ -12534,6 +12634,7 @@
           <w:p>
             <w:pPr>
               <w:pStyle w:val="Compact"/>
+              <w:spacing w:before="0" w:after="0"/>
               <w:rPr>
                 <w:rFonts w:ascii="Times New Roman" w:hAnsi="Times New Roman" w:cs="Times New Roman"/>
                 <w:sz w:val="22"/>
@@ -12560,6 +12661,7 @@
           <w:p>
             <w:pPr>
               <w:pStyle w:val="Compact"/>
+              <w:spacing w:before="0" w:after="0"/>
               <w:jc w:val="right"/>
               <w:rPr>
                 <w:rFonts w:ascii="Times New Roman" w:hAnsi="Times New Roman" w:cs="Times New Roman"/>
@@ -12587,6 +12689,7 @@
           <w:p>
             <w:pPr>
               <w:pStyle w:val="Compact"/>
+              <w:spacing w:before="0" w:after="0"/>
               <w:rPr>
                 <w:rFonts w:ascii="Times New Roman" w:hAnsi="Times New Roman" w:cs="Times New Roman"/>
                 <w:sz w:val="22"/>
@@ -12613,6 +12716,7 @@
           <w:p>
             <w:pPr>
               <w:pStyle w:val="Compact"/>
+              <w:spacing w:before="0" w:after="0"/>
               <w:jc w:val="right"/>
               <w:rPr>
                 <w:rFonts w:ascii="Times New Roman" w:hAnsi="Times New Roman" w:cs="Times New Roman"/>
@@ -12633,6 +12737,7 @@
           <w:p>
             <w:pPr>
               <w:pStyle w:val="Compact"/>
+              <w:spacing w:before="0" w:after="0"/>
               <w:rPr>
                 <w:rFonts w:ascii="Times New Roman" w:hAnsi="Times New Roman" w:cs="Times New Roman"/>
                 <w:sz w:val="22"/>
@@ -12644,7 +12749,7 @@
       </w:tr>
       <w:tr>
         <w:trPr>
-          <w:trHeight w:val="20"/>
+          <w:trHeight w:val="227"/>
         </w:trPr>
         <w:tc>
           <w:tcPr>
@@ -12656,6 +12761,7 @@
           <w:p>
             <w:pPr>
               <w:pStyle w:val="Compact"/>
+              <w:spacing w:before="0" w:after="0"/>
               <w:rPr>
                 <w:rFonts w:ascii="Times New Roman" w:hAnsi="Times New Roman" w:cs="Times New Roman"/>
                 <w:sz w:val="22"/>
@@ -12674,6 +12780,7 @@
           <w:p>
             <w:pPr>
               <w:pStyle w:val="Compact"/>
+              <w:spacing w:before="0" w:after="0"/>
               <w:rPr>
                 <w:rFonts w:ascii="Times New Roman" w:hAnsi="Times New Roman" w:cs="Times New Roman"/>
                 <w:sz w:val="22"/>
@@ -12699,6 +12806,7 @@
           <w:p>
             <w:pPr>
               <w:pStyle w:val="Compact"/>
+              <w:spacing w:before="0" w:after="0"/>
               <w:rPr>
                 <w:rFonts w:ascii="Times New Roman" w:hAnsi="Times New Roman" w:cs="Times New Roman"/>
                 <w:sz w:val="22"/>
@@ -12724,6 +12832,7 @@
           <w:p>
             <w:pPr>
               <w:pStyle w:val="Compact"/>
+              <w:spacing w:before="0" w:after="0"/>
               <w:jc w:val="right"/>
               <w:rPr>
                 <w:rFonts w:ascii="Times New Roman" w:hAnsi="Times New Roman" w:cs="Times New Roman"/>
@@ -12750,6 +12859,7 @@
           <w:p>
             <w:pPr>
               <w:pStyle w:val="Compact"/>
+              <w:spacing w:before="0" w:after="0"/>
               <w:rPr>
                 <w:rFonts w:ascii="Times New Roman" w:hAnsi="Times New Roman" w:cs="Times New Roman"/>
                 <w:sz w:val="22"/>
@@ -12775,6 +12885,7 @@
           <w:p>
             <w:pPr>
               <w:pStyle w:val="Compact"/>
+              <w:spacing w:before="0" w:after="0"/>
               <w:jc w:val="right"/>
               <w:rPr>
                 <w:rFonts w:ascii="Times New Roman" w:hAnsi="Times New Roman" w:cs="Times New Roman"/>
@@ -12801,6 +12912,7 @@
           <w:p>
             <w:pPr>
               <w:pStyle w:val="Compact"/>
+              <w:spacing w:before="0" w:after="0"/>
               <w:rPr>
                 <w:rFonts w:ascii="Times New Roman" w:hAnsi="Times New Roman" w:cs="Times New Roman"/>
                 <w:sz w:val="22"/>
@@ -12826,6 +12938,7 @@
           <w:p>
             <w:pPr>
               <w:pStyle w:val="Compact"/>
+              <w:spacing w:before="0" w:after="0"/>
               <w:jc w:val="right"/>
               <w:rPr>
                 <w:rFonts w:ascii="Times New Roman" w:hAnsi="Times New Roman" w:cs="Times New Roman"/>
@@ -12845,6 +12958,7 @@
           <w:p>
             <w:pPr>
               <w:pStyle w:val="Compact"/>
+              <w:spacing w:before="0" w:after="0"/>
               <w:rPr>
                 <w:rFonts w:ascii="Times New Roman" w:hAnsi="Times New Roman" w:cs="Times New Roman"/>
                 <w:sz w:val="22"/>
@@ -12856,7 +12970,7 @@
       </w:tr>
       <w:tr>
         <w:trPr>
-          <w:trHeight w:val="20"/>
+          <w:trHeight w:val="227"/>
         </w:trPr>
         <w:tc>
           <w:tcPr>
@@ -12868,6 +12982,7 @@
           <w:p>
             <w:pPr>
               <w:pStyle w:val="Compact"/>
+              <w:spacing w:before="0" w:after="0"/>
               <w:rPr>
                 <w:rFonts w:ascii="Times New Roman" w:hAnsi="Times New Roman" w:cs="Times New Roman"/>
                 <w:sz w:val="22"/>
@@ -12912,6 +13027,7 @@
           <w:p>
             <w:pPr>
               <w:pStyle w:val="Compact"/>
+              <w:spacing w:before="0" w:after="0"/>
               <w:rPr>
                 <w:rFonts w:ascii="Times New Roman" w:hAnsi="Times New Roman" w:cs="Times New Roman"/>
                 <w:sz w:val="22"/>
@@ -12938,6 +13054,7 @@
           <w:p>
             <w:pPr>
               <w:pStyle w:val="Compact"/>
+              <w:spacing w:before="0" w:after="0"/>
               <w:rPr>
                 <w:rFonts w:ascii="Times New Roman" w:hAnsi="Times New Roman" w:cs="Times New Roman"/>
                 <w:sz w:val="22"/>
@@ -12963,6 +13080,7 @@
           <w:p>
             <w:pPr>
               <w:pStyle w:val="Compact"/>
+              <w:spacing w:before="0" w:after="0"/>
               <w:jc w:val="right"/>
               <w:rPr>
                 <w:rFonts w:ascii="Times New Roman" w:hAnsi="Times New Roman" w:cs="Times New Roman"/>
@@ -12989,6 +13107,7 @@
           <w:p>
             <w:pPr>
               <w:pStyle w:val="Compact"/>
+              <w:spacing w:before="0" w:after="0"/>
               <w:rPr>
                 <w:rFonts w:ascii="Times New Roman" w:hAnsi="Times New Roman" w:cs="Times New Roman"/>
                 <w:sz w:val="22"/>
@@ -13014,6 +13133,7 @@
           <w:p>
             <w:pPr>
               <w:pStyle w:val="Compact"/>
+              <w:spacing w:before="0" w:after="0"/>
               <w:jc w:val="right"/>
               <w:rPr>
                 <w:rFonts w:ascii="Times New Roman" w:hAnsi="Times New Roman" w:cs="Times New Roman"/>
@@ -13040,6 +13160,7 @@
           <w:p>
             <w:pPr>
               <w:pStyle w:val="Compact"/>
+              <w:spacing w:before="0" w:after="0"/>
               <w:rPr>
                 <w:rFonts w:ascii="Times New Roman" w:hAnsi="Times New Roman" w:cs="Times New Roman"/>
                 <w:sz w:val="22"/>
@@ -13065,6 +13186,7 @@
           <w:p>
             <w:pPr>
               <w:pStyle w:val="Compact"/>
+              <w:spacing w:before="0" w:after="0"/>
               <w:jc w:val="right"/>
               <w:rPr>
                 <w:rFonts w:ascii="Times New Roman" w:hAnsi="Times New Roman" w:cs="Times New Roman"/>
@@ -13084,6 +13206,7 @@
           <w:p>
             <w:pPr>
               <w:pStyle w:val="Compact"/>
+              <w:spacing w:before="0" w:after="0"/>
               <w:rPr>
                 <w:rFonts w:ascii="Times New Roman" w:hAnsi="Times New Roman" w:cs="Times New Roman"/>
                 <w:sz w:val="22"/>
@@ -13095,7 +13218,7 @@
       </w:tr>
       <w:tr>
         <w:trPr>
-          <w:trHeight w:val="20"/>
+          <w:trHeight w:val="227"/>
         </w:trPr>
         <w:tc>
           <w:tcPr>
@@ -13104,6 +13227,7 @@
           <w:p>
             <w:pPr>
               <w:pStyle w:val="Compact"/>
+              <w:spacing w:before="0" w:after="0"/>
               <w:rPr>
                 <w:rFonts w:ascii="Times New Roman" w:hAnsi="Times New Roman" w:cs="Times New Roman"/>
                 <w:sz w:val="22"/>
@@ -13119,6 +13243,7 @@
           <w:p>
             <w:pPr>
               <w:pStyle w:val="Compact"/>
+              <w:spacing w:before="0" w:after="0"/>
               <w:rPr>
                 <w:rFonts w:ascii="Times New Roman" w:hAnsi="Times New Roman" w:cs="Times New Roman"/>
                 <w:sz w:val="22"/>
@@ -13134,6 +13259,7 @@
           <w:p>
             <w:pPr>
               <w:pStyle w:val="Compact"/>
+              <w:spacing w:before="0" w:after="0"/>
               <w:rPr>
                 <w:rFonts w:ascii="Times New Roman" w:hAnsi="Times New Roman" w:cs="Times New Roman"/>
                 <w:sz w:val="22"/>
@@ -13156,6 +13282,7 @@
           <w:p>
             <w:pPr>
               <w:pStyle w:val="Compact"/>
+              <w:spacing w:before="0" w:after="0"/>
               <w:jc w:val="right"/>
               <w:rPr>
                 <w:rFonts w:ascii="Times New Roman" w:hAnsi="Times New Roman" w:cs="Times New Roman"/>
@@ -13179,6 +13306,7 @@
           <w:p>
             <w:pPr>
               <w:pStyle w:val="Compact"/>
+              <w:spacing w:before="0" w:after="0"/>
               <w:rPr>
                 <w:rFonts w:ascii="Times New Roman" w:hAnsi="Times New Roman" w:cs="Times New Roman"/>
                 <w:sz w:val="22"/>
@@ -13201,6 +13329,7 @@
           <w:p>
             <w:pPr>
               <w:pStyle w:val="Compact"/>
+              <w:spacing w:before="0" w:after="0"/>
               <w:jc w:val="right"/>
               <w:rPr>
                 <w:rFonts w:ascii="Times New Roman" w:hAnsi="Times New Roman" w:cs="Times New Roman"/>
@@ -13224,6 +13353,7 @@
           <w:p>
             <w:pPr>
               <w:pStyle w:val="Compact"/>
+              <w:spacing w:before="0" w:after="0"/>
               <w:rPr>
                 <w:rFonts w:ascii="Times New Roman" w:hAnsi="Times New Roman" w:cs="Times New Roman"/>
                 <w:sz w:val="22"/>
@@ -13246,6 +13376,7 @@
           <w:p>
             <w:pPr>
               <w:pStyle w:val="Compact"/>
+              <w:spacing w:before="0" w:after="0"/>
               <w:jc w:val="right"/>
               <w:rPr>
                 <w:rFonts w:ascii="Times New Roman" w:hAnsi="Times New Roman" w:cs="Times New Roman"/>
@@ -13262,6 +13393,7 @@
           <w:p>
             <w:pPr>
               <w:pStyle w:val="Compact"/>
+              <w:spacing w:before="0" w:after="0"/>
               <w:rPr>
                 <w:rFonts w:ascii="Times New Roman" w:hAnsi="Times New Roman" w:cs="Times New Roman"/>
                 <w:sz w:val="22"/>
@@ -13273,7 +13405,7 @@
       </w:tr>
       <w:tr>
         <w:trPr>
-          <w:trHeight w:val="20"/>
+          <w:trHeight w:val="227"/>
         </w:trPr>
         <w:tc>
           <w:tcPr>
@@ -13282,6 +13414,7 @@
           <w:p>
             <w:pPr>
               <w:pStyle w:val="Compact"/>
+              <w:spacing w:before="0" w:after="0"/>
               <w:rPr>
                 <w:rFonts w:ascii="Times New Roman" w:hAnsi="Times New Roman" w:cs="Times New Roman"/>
                 <w:sz w:val="22"/>
@@ -13297,6 +13430,7 @@
           <w:p>
             <w:pPr>
               <w:pStyle w:val="Compact"/>
+              <w:spacing w:before="0" w:after="0"/>
               <w:rPr>
                 <w:rFonts w:ascii="Times New Roman" w:hAnsi="Times New Roman" w:cs="Times New Roman"/>
                 <w:sz w:val="22"/>
@@ -13312,6 +13446,7 @@
           <w:p>
             <w:pPr>
               <w:pStyle w:val="Compact"/>
+              <w:spacing w:before="0" w:after="0"/>
               <w:rPr>
                 <w:rFonts w:ascii="Times New Roman" w:hAnsi="Times New Roman" w:cs="Times New Roman"/>
                 <w:sz w:val="22"/>
@@ -13334,6 +13469,7 @@
           <w:p>
             <w:pPr>
               <w:pStyle w:val="Compact"/>
+              <w:spacing w:before="0" w:after="0"/>
               <w:jc w:val="right"/>
               <w:rPr>
                 <w:rFonts w:ascii="Times New Roman" w:hAnsi="Times New Roman" w:cs="Times New Roman"/>
@@ -13357,6 +13493,7 @@
           <w:p>
             <w:pPr>
               <w:pStyle w:val="Compact"/>
+              <w:spacing w:before="0" w:after="0"/>
               <w:rPr>
                 <w:rFonts w:ascii="Times New Roman" w:hAnsi="Times New Roman" w:cs="Times New Roman"/>
                 <w:sz w:val="22"/>
@@ -13379,6 +13516,7 @@
           <w:p>
             <w:pPr>
               <w:pStyle w:val="Compact"/>
+              <w:spacing w:before="0" w:after="0"/>
               <w:jc w:val="right"/>
               <w:rPr>
                 <w:rFonts w:ascii="Times New Roman" w:hAnsi="Times New Roman" w:cs="Times New Roman"/>
@@ -13402,6 +13540,7 @@
           <w:p>
             <w:pPr>
               <w:pStyle w:val="Compact"/>
+              <w:spacing w:before="0" w:after="0"/>
               <w:rPr>
                 <w:rFonts w:ascii="Times New Roman" w:hAnsi="Times New Roman" w:cs="Times New Roman"/>
                 <w:sz w:val="22"/>
@@ -13424,6 +13563,7 @@
           <w:p>
             <w:pPr>
               <w:pStyle w:val="Compact"/>
+              <w:spacing w:before="0" w:after="0"/>
               <w:jc w:val="right"/>
               <w:rPr>
                 <w:rFonts w:ascii="Times New Roman" w:hAnsi="Times New Roman" w:cs="Times New Roman"/>
@@ -13440,6 +13580,7 @@
           <w:p>
             <w:pPr>
               <w:pStyle w:val="Compact"/>
+              <w:spacing w:before="0" w:after="0"/>
               <w:rPr>
                 <w:rFonts w:ascii="Times New Roman" w:hAnsi="Times New Roman" w:cs="Times New Roman"/>
                 <w:sz w:val="22"/>
@@ -13451,7 +13592,7 @@
       </w:tr>
       <w:tr>
         <w:trPr>
-          <w:trHeight w:val="20"/>
+          <w:trHeight w:val="227"/>
         </w:trPr>
         <w:tc>
           <w:tcPr>
@@ -13460,6 +13601,7 @@
           <w:p>
             <w:pPr>
               <w:pStyle w:val="Compact"/>
+              <w:spacing w:before="0" w:after="0"/>
               <w:rPr>
                 <w:rFonts w:ascii="Times New Roman" w:hAnsi="Times New Roman" w:cs="Times New Roman"/>
                 <w:sz w:val="22"/>
@@ -13475,6 +13617,7 @@
           <w:p>
             <w:pPr>
               <w:pStyle w:val="Compact"/>
+              <w:spacing w:before="0" w:after="0"/>
               <w:rPr>
                 <w:rFonts w:ascii="Times New Roman" w:hAnsi="Times New Roman" w:cs="Times New Roman"/>
                 <w:sz w:val="22"/>
@@ -13490,6 +13633,7 @@
           <w:p>
             <w:pPr>
               <w:pStyle w:val="Compact"/>
+              <w:spacing w:before="0" w:after="0"/>
               <w:rPr>
                 <w:rFonts w:ascii="Times New Roman" w:hAnsi="Times New Roman" w:cs="Times New Roman"/>
                 <w:sz w:val="22"/>
@@ -13512,6 +13656,7 @@
           <w:p>
             <w:pPr>
               <w:pStyle w:val="Compact"/>
+              <w:spacing w:before="0" w:after="0"/>
               <w:jc w:val="right"/>
               <w:rPr>
                 <w:rFonts w:ascii="Times New Roman" w:hAnsi="Times New Roman" w:cs="Times New Roman"/>
@@ -13535,6 +13680,7 @@
           <w:p>
             <w:pPr>
               <w:pStyle w:val="Compact"/>
+              <w:spacing w:before="0" w:after="0"/>
               <w:rPr>
                 <w:rFonts w:ascii="Times New Roman" w:hAnsi="Times New Roman" w:cs="Times New Roman"/>
                 <w:sz w:val="22"/>
@@ -13557,6 +13703,7 @@
           <w:p>
             <w:pPr>
               <w:pStyle w:val="Compact"/>
+              <w:spacing w:before="0" w:after="0"/>
               <w:jc w:val="right"/>
               <w:rPr>
                 <w:rFonts w:ascii="Times New Roman" w:hAnsi="Times New Roman" w:cs="Times New Roman"/>
@@ -13580,6 +13727,7 @@
           <w:p>
             <w:pPr>
               <w:pStyle w:val="Compact"/>
+              <w:spacing w:before="0" w:after="0"/>
               <w:rPr>
                 <w:rFonts w:ascii="Times New Roman" w:hAnsi="Times New Roman" w:cs="Times New Roman"/>
                 <w:sz w:val="22"/>
@@ -13602,6 +13750,7 @@
           <w:p>
             <w:pPr>
               <w:pStyle w:val="Compact"/>
+              <w:spacing w:before="0" w:after="0"/>
               <w:jc w:val="right"/>
               <w:rPr>
                 <w:rFonts w:ascii="Times New Roman" w:hAnsi="Times New Roman" w:cs="Times New Roman"/>
@@ -13618,6 +13767,7 @@
           <w:p>
             <w:pPr>
               <w:pStyle w:val="Compact"/>
+              <w:spacing w:before="0" w:after="0"/>
               <w:rPr>
                 <w:rFonts w:ascii="Times New Roman" w:hAnsi="Times New Roman" w:cs="Times New Roman"/>
                 <w:sz w:val="22"/>
@@ -13629,7 +13779,7 @@
       </w:tr>
       <w:tr>
         <w:trPr>
-          <w:trHeight w:val="20"/>
+          <w:trHeight w:val="227"/>
         </w:trPr>
         <w:tc>
           <w:tcPr>
@@ -13638,6 +13788,7 @@
           <w:p>
             <w:pPr>
               <w:pStyle w:val="Compact"/>
+              <w:spacing w:before="0" w:after="0"/>
               <w:rPr>
                 <w:rFonts w:ascii="Times New Roman" w:hAnsi="Times New Roman" w:cs="Times New Roman"/>
                 <w:sz w:val="22"/>
@@ -13653,6 +13804,7 @@
           <w:p>
             <w:pPr>
               <w:pStyle w:val="Compact"/>
+              <w:spacing w:before="0" w:after="0"/>
               <w:rPr>
                 <w:rFonts w:ascii="Times New Roman" w:hAnsi="Times New Roman" w:cs="Times New Roman"/>
                 <w:sz w:val="22"/>
@@ -13668,6 +13820,7 @@
           <w:p>
             <w:pPr>
               <w:pStyle w:val="Compact"/>
+              <w:spacing w:before="0" w:after="0"/>
               <w:rPr>
                 <w:rFonts w:ascii="Times New Roman" w:hAnsi="Times New Roman" w:cs="Times New Roman"/>
                 <w:sz w:val="22"/>
@@ -13690,6 +13843,7 @@
           <w:p>
             <w:pPr>
               <w:pStyle w:val="Compact"/>
+              <w:spacing w:before="0" w:after="0"/>
               <w:jc w:val="right"/>
               <w:rPr>
                 <w:rFonts w:ascii="Times New Roman" w:hAnsi="Times New Roman" w:cs="Times New Roman"/>
@@ -13713,6 +13867,7 @@
           <w:p>
             <w:pPr>
               <w:pStyle w:val="Compact"/>
+              <w:spacing w:before="0" w:after="0"/>
               <w:rPr>
                 <w:rFonts w:ascii="Times New Roman" w:hAnsi="Times New Roman" w:cs="Times New Roman"/>
                 <w:sz w:val="22"/>
@@ -13735,6 +13890,7 @@
           <w:p>
             <w:pPr>
               <w:pStyle w:val="Compact"/>
+              <w:spacing w:before="0" w:after="0"/>
               <w:jc w:val="right"/>
               <w:rPr>
                 <w:rFonts w:ascii="Times New Roman" w:hAnsi="Times New Roman" w:cs="Times New Roman"/>
@@ -13758,6 +13914,7 @@
           <w:p>
             <w:pPr>
               <w:pStyle w:val="Compact"/>
+              <w:spacing w:before="0" w:after="0"/>
               <w:rPr>
                 <w:rFonts w:ascii="Times New Roman" w:hAnsi="Times New Roman" w:cs="Times New Roman"/>
                 <w:sz w:val="22"/>
@@ -13780,6 +13937,7 @@
           <w:p>
             <w:pPr>
               <w:pStyle w:val="Compact"/>
+              <w:spacing w:before="0" w:after="0"/>
               <w:jc w:val="right"/>
               <w:rPr>
                 <w:rFonts w:ascii="Times New Roman" w:hAnsi="Times New Roman" w:cs="Times New Roman"/>
@@ -13796,6 +13954,7 @@
           <w:p>
             <w:pPr>
               <w:pStyle w:val="Compact"/>
+              <w:spacing w:before="0" w:after="0"/>
               <w:rPr>
                 <w:rFonts w:ascii="Times New Roman" w:hAnsi="Times New Roman" w:cs="Times New Roman"/>
                 <w:sz w:val="22"/>
@@ -13807,7 +13966,7 @@
       </w:tr>
       <w:tr>
         <w:trPr>
-          <w:trHeight w:val="20"/>
+          <w:trHeight w:val="227"/>
         </w:trPr>
         <w:tc>
           <w:tcPr>
@@ -13816,6 +13975,7 @@
           <w:p>
             <w:pPr>
               <w:pStyle w:val="Compact"/>
+              <w:spacing w:before="0" w:after="0"/>
               <w:rPr>
                 <w:rFonts w:ascii="Times New Roman" w:hAnsi="Times New Roman" w:cs="Times New Roman"/>
                 <w:sz w:val="22"/>
@@ -13831,6 +13991,7 @@
           <w:p>
             <w:pPr>
               <w:pStyle w:val="Compact"/>
+              <w:spacing w:before="0" w:after="0"/>
               <w:rPr>
                 <w:rFonts w:ascii="Times New Roman" w:hAnsi="Times New Roman" w:cs="Times New Roman"/>
                 <w:sz w:val="22"/>
@@ -13846,6 +14007,7 @@
           <w:p>
             <w:pPr>
               <w:pStyle w:val="Compact"/>
+              <w:spacing w:before="0" w:after="0"/>
               <w:rPr>
                 <w:rFonts w:ascii="Times New Roman" w:hAnsi="Times New Roman" w:cs="Times New Roman"/>
                 <w:sz w:val="22"/>
@@ -13868,6 +14030,7 @@
           <w:p>
             <w:pPr>
               <w:pStyle w:val="Compact"/>
+              <w:spacing w:before="0" w:after="0"/>
               <w:jc w:val="right"/>
               <w:rPr>
                 <w:rFonts w:ascii="Times New Roman" w:hAnsi="Times New Roman" w:cs="Times New Roman"/>
@@ -13891,6 +14054,7 @@
           <w:p>
             <w:pPr>
               <w:pStyle w:val="Compact"/>
+              <w:spacing w:before="0" w:after="0"/>
               <w:rPr>
                 <w:rFonts w:ascii="Times New Roman" w:hAnsi="Times New Roman" w:cs="Times New Roman"/>
                 <w:sz w:val="22"/>
@@ -13913,6 +14077,7 @@
           <w:p>
             <w:pPr>
               <w:pStyle w:val="Compact"/>
+              <w:spacing w:before="0" w:after="0"/>
               <w:jc w:val="right"/>
               <w:rPr>
                 <w:rFonts w:ascii="Times New Roman" w:hAnsi="Times New Roman" w:cs="Times New Roman"/>
@@ -13936,6 +14101,7 @@
           <w:p>
             <w:pPr>
               <w:pStyle w:val="Compact"/>
+              <w:spacing w:before="0" w:after="0"/>
               <w:rPr>
                 <w:rFonts w:ascii="Times New Roman" w:hAnsi="Times New Roman" w:cs="Times New Roman"/>
                 <w:sz w:val="22"/>
@@ -13958,6 +14124,7 @@
           <w:p>
             <w:pPr>
               <w:pStyle w:val="Compact"/>
+              <w:spacing w:before="0" w:after="0"/>
               <w:jc w:val="right"/>
               <w:rPr>
                 <w:rFonts w:ascii="Times New Roman" w:hAnsi="Times New Roman" w:cs="Times New Roman"/>
@@ -13974,6 +14141,7 @@
           <w:p>
             <w:pPr>
               <w:pStyle w:val="Compact"/>
+              <w:spacing w:before="0" w:after="0"/>
               <w:rPr>
                 <w:rFonts w:ascii="Times New Roman" w:hAnsi="Times New Roman" w:cs="Times New Roman"/>
                 <w:sz w:val="22"/>
@@ -13985,7 +14153,7 @@
       </w:tr>
       <w:tr>
         <w:trPr>
-          <w:trHeight w:val="20"/>
+          <w:trHeight w:val="227"/>
         </w:trPr>
         <w:tc>
           <w:tcPr>
@@ -13994,6 +14162,7 @@
           <w:p>
             <w:pPr>
               <w:pStyle w:val="Compact"/>
+              <w:spacing w:before="0" w:after="0"/>
               <w:rPr>
                 <w:rFonts w:ascii="Times New Roman" w:hAnsi="Times New Roman" w:cs="Times New Roman"/>
                 <w:sz w:val="22"/>
@@ -14009,6 +14178,7 @@
           <w:p>
             <w:pPr>
               <w:pStyle w:val="Compact"/>
+              <w:spacing w:before="0" w:after="0"/>
               <w:rPr>
                 <w:rFonts w:ascii="Times New Roman" w:hAnsi="Times New Roman" w:cs="Times New Roman"/>
                 <w:sz w:val="22"/>
@@ -14024,6 +14194,7 @@
           <w:p>
             <w:pPr>
               <w:pStyle w:val="Compact"/>
+              <w:spacing w:before="0" w:after="0"/>
               <w:rPr>
                 <w:rFonts w:ascii="Times New Roman" w:hAnsi="Times New Roman" w:cs="Times New Roman"/>
                 <w:sz w:val="22"/>
@@ -14046,6 +14217,7 @@
           <w:p>
             <w:pPr>
               <w:pStyle w:val="Compact"/>
+              <w:spacing w:before="0" w:after="0"/>
               <w:jc w:val="right"/>
               <w:rPr>
                 <w:rFonts w:ascii="Times New Roman" w:hAnsi="Times New Roman" w:cs="Times New Roman"/>
@@ -14069,6 +14241,7 @@
           <w:p>
             <w:pPr>
               <w:pStyle w:val="Compact"/>
+              <w:spacing w:before="0" w:after="0"/>
               <w:rPr>
                 <w:rFonts w:ascii="Times New Roman" w:hAnsi="Times New Roman" w:cs="Times New Roman"/>
                 <w:sz w:val="22"/>
@@ -14091,6 +14264,7 @@
           <w:p>
             <w:pPr>
               <w:pStyle w:val="Compact"/>
+              <w:spacing w:before="0" w:after="0"/>
               <w:jc w:val="right"/>
               <w:rPr>
                 <w:rFonts w:ascii="Times New Roman" w:hAnsi="Times New Roman" w:cs="Times New Roman"/>
@@ -14114,6 +14288,7 @@
           <w:p>
             <w:pPr>
               <w:pStyle w:val="Compact"/>
+              <w:spacing w:before="0" w:after="0"/>
               <w:rPr>
                 <w:rFonts w:ascii="Times New Roman" w:hAnsi="Times New Roman" w:cs="Times New Roman"/>
                 <w:sz w:val="22"/>
@@ -14136,6 +14311,7 @@
           <w:p>
             <w:pPr>
               <w:pStyle w:val="Compact"/>
+              <w:spacing w:before="0" w:after="0"/>
               <w:jc w:val="right"/>
               <w:rPr>
                 <w:rFonts w:ascii="Times New Roman" w:hAnsi="Times New Roman" w:cs="Times New Roman"/>
@@ -14152,6 +14328,7 @@
           <w:p>
             <w:pPr>
               <w:pStyle w:val="Compact"/>
+              <w:spacing w:before="0" w:after="0"/>
               <w:rPr>
                 <w:rFonts w:ascii="Times New Roman" w:hAnsi="Times New Roman" w:cs="Times New Roman"/>
                 <w:sz w:val="22"/>
@@ -14163,7 +14340,7 @@
       </w:tr>
       <w:tr>
         <w:trPr>
-          <w:trHeight w:val="20"/>
+          <w:trHeight w:val="227"/>
         </w:trPr>
         <w:tc>
           <w:tcPr>
@@ -14172,6 +14349,7 @@
           <w:p>
             <w:pPr>
               <w:pStyle w:val="Compact"/>
+              <w:spacing w:before="0" w:after="0"/>
               <w:rPr>
                 <w:rFonts w:ascii="Times New Roman" w:hAnsi="Times New Roman" w:cs="Times New Roman"/>
                 <w:sz w:val="22"/>
@@ -14187,6 +14365,7 @@
           <w:p>
             <w:pPr>
               <w:pStyle w:val="Compact"/>
+              <w:spacing w:before="0" w:after="0"/>
               <w:rPr>
                 <w:rFonts w:ascii="Times New Roman" w:hAnsi="Times New Roman" w:cs="Times New Roman"/>
                 <w:sz w:val="22"/>
@@ -14202,6 +14381,7 @@
           <w:p>
             <w:pPr>
               <w:pStyle w:val="Compact"/>
+              <w:spacing w:before="0" w:after="0"/>
               <w:rPr>
                 <w:rFonts w:ascii="Times New Roman" w:hAnsi="Times New Roman" w:cs="Times New Roman"/>
                 <w:sz w:val="22"/>
@@ -14224,6 +14404,7 @@
           <w:p>
             <w:pPr>
               <w:pStyle w:val="Compact"/>
+              <w:spacing w:before="0" w:after="0"/>
               <w:jc w:val="right"/>
               <w:rPr>
                 <w:rFonts w:ascii="Times New Roman" w:hAnsi="Times New Roman" w:cs="Times New Roman"/>
@@ -14247,6 +14428,7 @@
           <w:p>
             <w:pPr>
               <w:pStyle w:val="Compact"/>
+              <w:spacing w:before="0" w:after="0"/>
               <w:rPr>
                 <w:rFonts w:ascii="Times New Roman" w:hAnsi="Times New Roman" w:cs="Times New Roman"/>
                 <w:sz w:val="22"/>
@@ -14269,6 +14451,7 @@
           <w:p>
             <w:pPr>
               <w:pStyle w:val="Compact"/>
+              <w:spacing w:before="0" w:after="0"/>
               <w:jc w:val="right"/>
               <w:rPr>
                 <w:rFonts w:ascii="Times New Roman" w:hAnsi="Times New Roman" w:cs="Times New Roman"/>
@@ -14292,6 +14475,7 @@
           <w:p>
             <w:pPr>
               <w:pStyle w:val="Compact"/>
+              <w:spacing w:before="0" w:after="0"/>
               <w:rPr>
                 <w:rFonts w:ascii="Times New Roman" w:hAnsi="Times New Roman" w:cs="Times New Roman"/>
                 <w:sz w:val="22"/>
@@ -14314,6 +14498,7 @@
           <w:p>
             <w:pPr>
               <w:pStyle w:val="Compact"/>
+              <w:spacing w:before="0" w:after="0"/>
               <w:jc w:val="right"/>
               <w:rPr>
                 <w:rFonts w:ascii="Times New Roman" w:hAnsi="Times New Roman" w:cs="Times New Roman"/>
@@ -14330,6 +14515,7 @@
           <w:p>
             <w:pPr>
               <w:pStyle w:val="Compact"/>
+              <w:spacing w:before="0" w:after="0"/>
               <w:rPr>
                 <w:rFonts w:ascii="Times New Roman" w:hAnsi="Times New Roman" w:cs="Times New Roman"/>
                 <w:sz w:val="22"/>
@@ -14341,7 +14527,7 @@
       </w:tr>
       <w:tr>
         <w:trPr>
-          <w:trHeight w:val="20"/>
+          <w:trHeight w:val="227"/>
         </w:trPr>
         <w:tc>
           <w:tcPr>
@@ -14350,6 +14536,7 @@
           <w:p>
             <w:pPr>
               <w:pStyle w:val="Compact"/>
+              <w:spacing w:before="0" w:after="0"/>
               <w:rPr>
                 <w:rFonts w:ascii="Times New Roman" w:hAnsi="Times New Roman" w:cs="Times New Roman"/>
                 <w:sz w:val="22"/>
@@ -14368,6 +14555,7 @@
           <w:p>
             <w:pPr>
               <w:pStyle w:val="Compact"/>
+              <w:spacing w:before="0" w:after="0"/>
               <w:rPr>
                 <w:rFonts w:ascii="Times New Roman" w:hAnsi="Times New Roman" w:cs="Times New Roman"/>
                 <w:sz w:val="22"/>
@@ -14386,6 +14574,7 @@
           <w:p>
             <w:pPr>
               <w:pStyle w:val="Compact"/>
+              <w:spacing w:before="0" w:after="0"/>
               <w:rPr>
                 <w:rFonts w:ascii="Times New Roman" w:hAnsi="Times New Roman" w:cs="Times New Roman"/>
                 <w:sz w:val="22"/>
@@ -14411,6 +14600,7 @@
           <w:p>
             <w:pPr>
               <w:pStyle w:val="Compact"/>
+              <w:spacing w:before="0" w:after="0"/>
               <w:jc w:val="right"/>
               <w:rPr>
                 <w:rFonts w:ascii="Times New Roman" w:hAnsi="Times New Roman" w:cs="Times New Roman"/>
@@ -14437,6 +14627,7 @@
           <w:p>
             <w:pPr>
               <w:pStyle w:val="Compact"/>
+              <w:spacing w:before="0" w:after="0"/>
               <w:rPr>
                 <w:rFonts w:ascii="Times New Roman" w:hAnsi="Times New Roman" w:cs="Times New Roman"/>
                 <w:sz w:val="22"/>
@@ -14462,6 +14653,7 @@
           <w:p>
             <w:pPr>
               <w:pStyle w:val="Compact"/>
+              <w:spacing w:before="0" w:after="0"/>
               <w:jc w:val="right"/>
               <w:rPr>
                 <w:rFonts w:ascii="Times New Roman" w:hAnsi="Times New Roman" w:cs="Times New Roman"/>
@@ -14488,6 +14680,7 @@
           <w:p>
             <w:pPr>
               <w:pStyle w:val="Compact"/>
+              <w:spacing w:before="0" w:after="0"/>
               <w:rPr>
                 <w:rFonts w:ascii="Times New Roman" w:hAnsi="Times New Roman" w:cs="Times New Roman"/>
                 <w:sz w:val="22"/>
@@ -14513,6 +14706,7 @@
           <w:p>
             <w:pPr>
               <w:pStyle w:val="Compact"/>
+              <w:spacing w:before="0" w:after="0"/>
               <w:jc w:val="right"/>
               <w:rPr>
                 <w:rFonts w:ascii="Times New Roman" w:hAnsi="Times New Roman" w:cs="Times New Roman"/>
@@ -14532,6 +14726,7 @@
           <w:p>
             <w:pPr>
               <w:pStyle w:val="Compact"/>
+              <w:spacing w:before="0" w:after="0"/>
               <w:rPr>
                 <w:rFonts w:ascii="Times New Roman" w:hAnsi="Times New Roman" w:cs="Times New Roman"/>
                 <w:sz w:val="22"/>
@@ -14543,7 +14738,7 @@
       </w:tr>
       <w:tr>
         <w:trPr>
-          <w:trHeight w:val="20"/>
+          <w:trHeight w:val="227"/>
         </w:trPr>
         <w:tc>
           <w:tcPr>
@@ -14555,6 +14750,7 @@
           <w:p>
             <w:pPr>
               <w:pStyle w:val="Compact"/>
+              <w:spacing w:before="0" w:after="0"/>
               <w:rPr>
                 <w:rFonts w:ascii="Times New Roman" w:hAnsi="Times New Roman" w:cs="Times New Roman"/>
                 <w:sz w:val="22"/>
@@ -14574,6 +14770,7 @@
           <w:p>
             <w:pPr>
               <w:pStyle w:val="Compact"/>
+              <w:spacing w:before="0" w:after="0"/>
               <w:rPr>
                 <w:rFonts w:ascii="Times New Roman" w:hAnsi="Times New Roman" w:cs="Times New Roman"/>
                 <w:sz w:val="22"/>
@@ -14601,6 +14798,7 @@
           <w:p>
             <w:pPr>
               <w:pStyle w:val="Compact"/>
+              <w:spacing w:before="0" w:after="0"/>
               <w:rPr>
                 <w:rFonts w:ascii="Times New Roman" w:hAnsi="Times New Roman" w:cs="Times New Roman"/>
                 <w:sz w:val="22"/>
@@ -14627,6 +14825,7 @@
           <w:p>
             <w:pPr>
               <w:pStyle w:val="Compact"/>
+              <w:spacing w:before="0" w:after="0"/>
               <w:jc w:val="right"/>
               <w:rPr>
                 <w:rFonts w:ascii="Times New Roman" w:hAnsi="Times New Roman" w:cs="Times New Roman"/>
@@ -14654,6 +14853,7 @@
           <w:p>
             <w:pPr>
               <w:pStyle w:val="Compact"/>
+              <w:spacing w:before="0" w:after="0"/>
               <w:rPr>
                 <w:rFonts w:ascii="Times New Roman" w:hAnsi="Times New Roman" w:cs="Times New Roman"/>
                 <w:sz w:val="22"/>
@@ -14673,6 +14873,7 @@
           <w:p>
             <w:pPr>
               <w:pStyle w:val="Compact"/>
+              <w:spacing w:before="0" w:after="0"/>
               <w:jc w:val="right"/>
               <w:rPr>
                 <w:rFonts w:ascii="Times New Roman" w:hAnsi="Times New Roman" w:cs="Times New Roman"/>
@@ -14700,6 +14901,7 @@
           <w:p>
             <w:pPr>
               <w:pStyle w:val="Compact"/>
+              <w:spacing w:before="0" w:after="0"/>
               <w:rPr>
                 <w:rFonts w:ascii="Times New Roman" w:hAnsi="Times New Roman" w:cs="Times New Roman"/>
                 <w:sz w:val="22"/>
@@ -14726,6 +14928,7 @@
           <w:p>
             <w:pPr>
               <w:pStyle w:val="Compact"/>
+              <w:spacing w:before="0" w:after="0"/>
               <w:jc w:val="right"/>
               <w:rPr>
                 <w:rFonts w:ascii="Times New Roman" w:hAnsi="Times New Roman" w:cs="Times New Roman"/>
@@ -14746,6 +14949,7 @@
           <w:p>
             <w:pPr>
               <w:pStyle w:val="Compact"/>
+              <w:spacing w:before="0" w:after="0"/>
               <w:rPr>
                 <w:rFonts w:ascii="Times New Roman" w:hAnsi="Times New Roman" w:cs="Times New Roman"/>
                 <w:sz w:val="22"/>
@@ -14757,7 +14961,7 @@
       </w:tr>
       <w:tr>
         <w:trPr>
-          <w:trHeight w:val="20"/>
+          <w:trHeight w:val="227"/>
         </w:trPr>
         <w:tc>
           <w:tcPr>
@@ -14766,6 +14970,7 @@
           <w:p>
             <w:pPr>
               <w:pStyle w:val="Compact"/>
+              <w:spacing w:before="0" w:after="0"/>
               <w:rPr>
                 <w:rFonts w:ascii="Times New Roman" w:hAnsi="Times New Roman" w:cs="Times New Roman"/>
                 <w:sz w:val="22"/>
@@ -14810,6 +15015,7 @@
           <w:p>
             <w:pPr>
               <w:pStyle w:val="Compact"/>
+              <w:spacing w:before="0" w:after="0"/>
               <w:rPr>
                 <w:rFonts w:ascii="Times New Roman" w:hAnsi="Times New Roman" w:cs="Times New Roman"/>
                 <w:sz w:val="22"/>
@@ -14836,6 +15042,7 @@
           <w:p>
             <w:pPr>
               <w:pStyle w:val="Compact"/>
+              <w:spacing w:before="0" w:after="0"/>
               <w:rPr>
                 <w:rFonts w:ascii="Times New Roman" w:hAnsi="Times New Roman" w:cs="Times New Roman"/>
                 <w:sz w:val="22"/>
@@ -14861,6 +15068,7 @@
           <w:p>
             <w:pPr>
               <w:pStyle w:val="Compact"/>
+              <w:spacing w:before="0" w:after="0"/>
               <w:jc w:val="right"/>
               <w:rPr>
                 <w:rFonts w:ascii="Times New Roman" w:hAnsi="Times New Roman" w:cs="Times New Roman"/>
@@ -14887,6 +15095,7 @@
           <w:p>
             <w:pPr>
               <w:pStyle w:val="Compact"/>
+              <w:spacing w:before="0" w:after="0"/>
               <w:rPr>
                 <w:rFonts w:ascii="Times New Roman" w:hAnsi="Times New Roman" w:cs="Times New Roman"/>
                 <w:sz w:val="22"/>
@@ -14912,6 +15121,7 @@
           <w:p>
             <w:pPr>
               <w:pStyle w:val="Compact"/>
+              <w:spacing w:before="0" w:after="0"/>
               <w:jc w:val="right"/>
               <w:rPr>
                 <w:rFonts w:ascii="Times New Roman" w:hAnsi="Times New Roman" w:cs="Times New Roman"/>
@@ -14938,6 +15148,7 @@
           <w:p>
             <w:pPr>
               <w:pStyle w:val="Compact"/>
+              <w:spacing w:before="0" w:after="0"/>
               <w:rPr>
                 <w:rFonts w:ascii="Times New Roman" w:hAnsi="Times New Roman" w:cs="Times New Roman"/>
                 <w:sz w:val="22"/>
@@ -14963,6 +15174,7 @@
           <w:p>
             <w:pPr>
               <w:pStyle w:val="Compact"/>
+              <w:spacing w:before="0" w:after="0"/>
               <w:jc w:val="right"/>
               <w:rPr>
                 <w:rFonts w:ascii="Times New Roman" w:hAnsi="Times New Roman" w:cs="Times New Roman"/>
@@ -14982,6 +15194,7 @@
           <w:p>
             <w:pPr>
               <w:pStyle w:val="Compact"/>
+              <w:spacing w:before="0" w:after="0"/>
               <w:rPr>
                 <w:rFonts w:ascii="Times New Roman" w:hAnsi="Times New Roman" w:cs="Times New Roman"/>
                 <w:sz w:val="22"/>
@@ -14993,7 +15206,7 @@
       </w:tr>
       <w:tr>
         <w:trPr>
-          <w:trHeight w:val="20"/>
+          <w:trHeight w:val="227"/>
         </w:trPr>
         <w:tc>
           <w:tcPr>
@@ -15002,6 +15215,7 @@
           <w:p>
             <w:pPr>
               <w:pStyle w:val="Compact"/>
+              <w:spacing w:before="0" w:after="0"/>
               <w:rPr>
                 <w:rFonts w:ascii="Times New Roman" w:hAnsi="Times New Roman" w:cs="Times New Roman"/>
                 <w:sz w:val="22"/>
@@ -15017,6 +15231,7 @@
           <w:p>
             <w:pPr>
               <w:pStyle w:val="Compact"/>
+              <w:spacing w:before="0" w:after="0"/>
               <w:rPr>
                 <w:rFonts w:ascii="Times New Roman" w:hAnsi="Times New Roman" w:cs="Times New Roman"/>
                 <w:sz w:val="22"/>
@@ -15032,6 +15247,7 @@
           <w:p>
             <w:pPr>
               <w:pStyle w:val="Compact"/>
+              <w:spacing w:before="0" w:after="0"/>
               <w:rPr>
                 <w:rFonts w:ascii="Times New Roman" w:hAnsi="Times New Roman" w:cs="Times New Roman"/>
                 <w:sz w:val="22"/>
@@ -15054,6 +15270,7 @@
           <w:p>
             <w:pPr>
               <w:pStyle w:val="Compact"/>
+              <w:spacing w:before="0" w:after="0"/>
               <w:jc w:val="right"/>
               <w:rPr>
                 <w:rFonts w:ascii="Times New Roman" w:hAnsi="Times New Roman" w:cs="Times New Roman"/>
@@ -15077,6 +15294,7 @@
           <w:p>
             <w:pPr>
               <w:pStyle w:val="Compact"/>
+              <w:spacing w:before="0" w:after="0"/>
               <w:rPr>
                 <w:rFonts w:ascii="Times New Roman" w:hAnsi="Times New Roman" w:cs="Times New Roman"/>
                 <w:sz w:val="22"/>
@@ -15099,6 +15317,7 @@
           <w:p>
             <w:pPr>
               <w:pStyle w:val="Compact"/>
+              <w:spacing w:before="0" w:after="0"/>
               <w:jc w:val="right"/>
               <w:rPr>
                 <w:rFonts w:ascii="Times New Roman" w:hAnsi="Times New Roman" w:cs="Times New Roman"/>
@@ -15122,6 +15341,7 @@
           <w:p>
             <w:pPr>
               <w:pStyle w:val="Compact"/>
+              <w:spacing w:before="0" w:after="0"/>
               <w:rPr>
                 <w:rFonts w:ascii="Times New Roman" w:hAnsi="Times New Roman" w:cs="Times New Roman"/>
                 <w:sz w:val="22"/>
@@ -15144,6 +15364,7 @@
           <w:p>
             <w:pPr>
               <w:pStyle w:val="Compact"/>
+              <w:spacing w:before="0" w:after="0"/>
               <w:jc w:val="right"/>
               <w:rPr>
                 <w:rFonts w:ascii="Times New Roman" w:hAnsi="Times New Roman" w:cs="Times New Roman"/>
@@ -15160,6 +15381,7 @@
           <w:p>
             <w:pPr>
               <w:pStyle w:val="Compact"/>
+              <w:spacing w:before="0" w:after="0"/>
               <w:rPr>
                 <w:rFonts w:ascii="Times New Roman" w:hAnsi="Times New Roman" w:cs="Times New Roman"/>
                 <w:sz w:val="22"/>
@@ -15171,7 +15393,7 @@
       </w:tr>
       <w:tr>
         <w:trPr>
-          <w:trHeight w:val="20"/>
+          <w:trHeight w:val="227"/>
         </w:trPr>
         <w:tc>
           <w:tcPr>
@@ -15180,6 +15402,7 @@
           <w:p>
             <w:pPr>
               <w:pStyle w:val="Compact"/>
+              <w:spacing w:before="0" w:after="0"/>
               <w:rPr>
                 <w:rFonts w:ascii="Times New Roman" w:hAnsi="Times New Roman" w:cs="Times New Roman"/>
                 <w:sz w:val="22"/>
@@ -15195,6 +15418,7 @@
           <w:p>
             <w:pPr>
               <w:pStyle w:val="Compact"/>
+              <w:spacing w:before="0" w:after="0"/>
               <w:rPr>
                 <w:rFonts w:ascii="Times New Roman" w:hAnsi="Times New Roman" w:cs="Times New Roman"/>
                 <w:sz w:val="22"/>
@@ -15210,6 +15434,7 @@
           <w:p>
             <w:pPr>
               <w:pStyle w:val="Compact"/>
+              <w:spacing w:before="0" w:after="0"/>
               <w:rPr>
                 <w:rFonts w:ascii="Times New Roman" w:hAnsi="Times New Roman" w:cs="Times New Roman"/>
                 <w:sz w:val="22"/>
@@ -15232,6 +15457,7 @@
           <w:p>
             <w:pPr>
               <w:pStyle w:val="Compact"/>
+              <w:spacing w:before="0" w:after="0"/>
               <w:jc w:val="right"/>
               <w:rPr>
                 <w:rFonts w:ascii="Times New Roman" w:hAnsi="Times New Roman" w:cs="Times New Roman"/>
@@ -15255,6 +15481,7 @@
           <w:p>
             <w:pPr>
               <w:pStyle w:val="Compact"/>
+              <w:spacing w:before="0" w:after="0"/>
               <w:rPr>
                 <w:rFonts w:ascii="Times New Roman" w:hAnsi="Times New Roman" w:cs="Times New Roman"/>
                 <w:sz w:val="22"/>
@@ -15277,6 +15504,7 @@
           <w:p>
             <w:pPr>
               <w:pStyle w:val="Compact"/>
+              <w:spacing w:before="0" w:after="0"/>
               <w:jc w:val="right"/>
               <w:rPr>
                 <w:rFonts w:ascii="Times New Roman" w:hAnsi="Times New Roman" w:cs="Times New Roman"/>
@@ -15300,6 +15528,7 @@
           <w:p>
             <w:pPr>
               <w:pStyle w:val="Compact"/>
+              <w:spacing w:before="0" w:after="0"/>
               <w:rPr>
                 <w:rFonts w:ascii="Times New Roman" w:hAnsi="Times New Roman" w:cs="Times New Roman"/>
                 <w:sz w:val="22"/>
@@ -15322,6 +15551,7 @@
           <w:p>
             <w:pPr>
               <w:pStyle w:val="Compact"/>
+              <w:spacing w:before="0" w:after="0"/>
               <w:jc w:val="right"/>
               <w:rPr>
                 <w:rFonts w:ascii="Times New Roman" w:hAnsi="Times New Roman" w:cs="Times New Roman"/>
@@ -15338,6 +15568,7 @@
           <w:p>
             <w:pPr>
               <w:pStyle w:val="Compact"/>
+              <w:spacing w:before="0" w:after="0"/>
               <w:rPr>
                 <w:rFonts w:ascii="Times New Roman" w:hAnsi="Times New Roman" w:cs="Times New Roman"/>
                 <w:sz w:val="22"/>
@@ -15349,7 +15580,7 @@
       </w:tr>
       <w:tr>
         <w:trPr>
-          <w:trHeight w:val="20"/>
+          <w:trHeight w:val="227"/>
         </w:trPr>
         <w:tc>
           <w:tcPr>
@@ -15358,6 +15589,7 @@
           <w:p>
             <w:pPr>
               <w:pStyle w:val="Compact"/>
+              <w:spacing w:before="0" w:after="0"/>
               <w:rPr>
                 <w:rFonts w:ascii="Times New Roman" w:hAnsi="Times New Roman" w:cs="Times New Roman"/>
                 <w:sz w:val="22"/>
@@ -15373,6 +15605,7 @@
           <w:p>
             <w:pPr>
               <w:pStyle w:val="Compact"/>
+              <w:spacing w:before="0" w:after="0"/>
               <w:rPr>
                 <w:rFonts w:ascii="Times New Roman" w:hAnsi="Times New Roman" w:cs="Times New Roman"/>
                 <w:sz w:val="22"/>
@@ -15388,6 +15621,7 @@
           <w:p>
             <w:pPr>
               <w:pStyle w:val="Compact"/>
+              <w:spacing w:before="0" w:after="0"/>
               <w:rPr>
                 <w:rFonts w:ascii="Times New Roman" w:hAnsi="Times New Roman" w:cs="Times New Roman"/>
                 <w:sz w:val="22"/>
@@ -15410,6 +15644,7 @@
           <w:p>
             <w:pPr>
               <w:pStyle w:val="Compact"/>
+              <w:spacing w:before="0" w:after="0"/>
               <w:jc w:val="right"/>
               <w:rPr>
                 <w:rFonts w:ascii="Times New Roman" w:hAnsi="Times New Roman" w:cs="Times New Roman"/>
@@ -15433,6 +15668,7 @@
           <w:p>
             <w:pPr>
               <w:pStyle w:val="Compact"/>
+              <w:spacing w:before="0" w:after="0"/>
               <w:rPr>
                 <w:rFonts w:ascii="Times New Roman" w:hAnsi="Times New Roman" w:cs="Times New Roman"/>
                 <w:sz w:val="22"/>
@@ -15455,6 +15691,7 @@
           <w:p>
             <w:pPr>
               <w:pStyle w:val="Compact"/>
+              <w:spacing w:before="0" w:after="0"/>
               <w:jc w:val="right"/>
               <w:rPr>
                 <w:rFonts w:ascii="Times New Roman" w:hAnsi="Times New Roman" w:cs="Times New Roman"/>
@@ -15478,6 +15715,7 @@
           <w:p>
             <w:pPr>
               <w:pStyle w:val="Compact"/>
+              <w:spacing w:before="0" w:after="0"/>
               <w:rPr>
                 <w:rFonts w:ascii="Times New Roman" w:hAnsi="Times New Roman" w:cs="Times New Roman"/>
                 <w:sz w:val="22"/>
@@ -15500,6 +15738,7 @@
           <w:p>
             <w:pPr>
               <w:pStyle w:val="Compact"/>
+              <w:spacing w:before="0" w:after="0"/>
               <w:jc w:val="right"/>
               <w:rPr>
                 <w:rFonts w:ascii="Times New Roman" w:hAnsi="Times New Roman" w:cs="Times New Roman"/>
@@ -15516,6 +15755,7 @@
           <w:p>
             <w:pPr>
               <w:pStyle w:val="Compact"/>
+              <w:spacing w:before="0" w:after="0"/>
               <w:rPr>
                 <w:rFonts w:ascii="Times New Roman" w:hAnsi="Times New Roman" w:cs="Times New Roman"/>
                 <w:sz w:val="22"/>
@@ -15527,7 +15767,7 @@
       </w:tr>
       <w:tr>
         <w:trPr>
-          <w:trHeight w:val="20"/>
+          <w:trHeight w:val="227"/>
         </w:trPr>
         <w:tc>
           <w:tcPr>
@@ -15536,6 +15776,7 @@
           <w:p>
             <w:pPr>
               <w:pStyle w:val="Compact"/>
+              <w:spacing w:before="0" w:after="0"/>
               <w:rPr>
                 <w:rFonts w:ascii="Times New Roman" w:hAnsi="Times New Roman" w:cs="Times New Roman"/>
                 <w:sz w:val="22"/>
@@ -15551,6 +15792,7 @@
           <w:p>
             <w:pPr>
               <w:pStyle w:val="Compact"/>
+              <w:spacing w:before="0" w:after="0"/>
               <w:rPr>
                 <w:rFonts w:ascii="Times New Roman" w:hAnsi="Times New Roman" w:cs="Times New Roman"/>
                 <w:sz w:val="22"/>
@@ -15566,6 +15808,7 @@
           <w:p>
             <w:pPr>
               <w:pStyle w:val="Compact"/>
+              <w:spacing w:before="0" w:after="0"/>
               <w:rPr>
                 <w:rFonts w:ascii="Times New Roman" w:hAnsi="Times New Roman" w:cs="Times New Roman"/>
                 <w:sz w:val="22"/>
@@ -15588,6 +15831,7 @@
           <w:p>
             <w:pPr>
               <w:pStyle w:val="Compact"/>
+              <w:spacing w:before="0" w:after="0"/>
               <w:jc w:val="right"/>
               <w:rPr>
                 <w:rFonts w:ascii="Times New Roman" w:hAnsi="Times New Roman" w:cs="Times New Roman"/>
@@ -15611,6 +15855,7 @@
           <w:p>
             <w:pPr>
               <w:pStyle w:val="Compact"/>
+              <w:spacing w:before="0" w:after="0"/>
               <w:rPr>
                 <w:rFonts w:ascii="Times New Roman" w:hAnsi="Times New Roman" w:cs="Times New Roman"/>
                 <w:sz w:val="22"/>
@@ -15633,6 +15878,7 @@
           <w:p>
             <w:pPr>
               <w:pStyle w:val="Compact"/>
+              <w:spacing w:before="0" w:after="0"/>
               <w:jc w:val="right"/>
               <w:rPr>
                 <w:rFonts w:ascii="Times New Roman" w:hAnsi="Times New Roman" w:cs="Times New Roman"/>
@@ -15656,6 +15902,7 @@
           <w:p>
             <w:pPr>
               <w:pStyle w:val="Compact"/>
+              <w:spacing w:before="0" w:after="0"/>
               <w:rPr>
                 <w:rFonts w:ascii="Times New Roman" w:hAnsi="Times New Roman" w:cs="Times New Roman"/>
                 <w:sz w:val="22"/>
@@ -15678,6 +15925,7 @@
           <w:p>
             <w:pPr>
               <w:pStyle w:val="Compact"/>
+              <w:spacing w:before="0" w:after="0"/>
               <w:jc w:val="right"/>
               <w:rPr>
                 <w:rFonts w:ascii="Times New Roman" w:hAnsi="Times New Roman" w:cs="Times New Roman"/>
@@ -15694,6 +15942,7 @@
           <w:p>
             <w:pPr>
               <w:pStyle w:val="Compact"/>
+              <w:spacing w:before="0" w:after="0"/>
               <w:rPr>
                 <w:rFonts w:ascii="Times New Roman" w:hAnsi="Times New Roman" w:cs="Times New Roman"/>
                 <w:sz w:val="22"/>
@@ -15705,7 +15954,7 @@
       </w:tr>
       <w:tr>
         <w:trPr>
-          <w:trHeight w:val="20"/>
+          <w:trHeight w:val="227"/>
         </w:trPr>
         <w:tc>
           <w:tcPr>
@@ -15714,6 +15963,7 @@
           <w:p>
             <w:pPr>
               <w:pStyle w:val="Compact"/>
+              <w:spacing w:before="0" w:after="0"/>
               <w:rPr>
                 <w:rFonts w:ascii="Times New Roman" w:hAnsi="Times New Roman" w:cs="Times New Roman"/>
                 <w:sz w:val="22"/>
@@ -15732,6 +15982,7 @@
           <w:p>
             <w:pPr>
               <w:pStyle w:val="Compact"/>
+              <w:spacing w:before="0" w:after="0"/>
               <w:rPr>
                 <w:rFonts w:ascii="Times New Roman" w:hAnsi="Times New Roman" w:cs="Times New Roman"/>
                 <w:sz w:val="22"/>
@@ -15750,6 +16001,7 @@
           <w:p>
             <w:pPr>
               <w:pStyle w:val="Compact"/>
+              <w:spacing w:before="0" w:after="0"/>
               <w:rPr>
                 <w:rFonts w:ascii="Times New Roman" w:hAnsi="Times New Roman" w:cs="Times New Roman"/>
                 <w:sz w:val="22"/>
@@ -15775,6 +16027,7 @@
           <w:p>
             <w:pPr>
               <w:pStyle w:val="Compact"/>
+              <w:spacing w:before="0" w:after="0"/>
               <w:jc w:val="right"/>
               <w:rPr>
                 <w:rFonts w:ascii="Times New Roman" w:hAnsi="Times New Roman" w:cs="Times New Roman"/>
@@ -15801,6 +16054,7 @@
           <w:p>
             <w:pPr>
               <w:pStyle w:val="Compact"/>
+              <w:spacing w:before="0" w:after="0"/>
               <w:rPr>
                 <w:rFonts w:ascii="Times New Roman" w:hAnsi="Times New Roman" w:cs="Times New Roman"/>
                 <w:sz w:val="22"/>
@@ -15826,6 +16080,7 @@
           <w:p>
             <w:pPr>
               <w:pStyle w:val="Compact"/>
+              <w:spacing w:before="0" w:after="0"/>
               <w:jc w:val="right"/>
               <w:rPr>
                 <w:rFonts w:ascii="Times New Roman" w:hAnsi="Times New Roman" w:cs="Times New Roman"/>
@@ -15852,6 +16107,7 @@
           <w:p>
             <w:pPr>
               <w:pStyle w:val="Compact"/>
+              <w:spacing w:before="0" w:after="0"/>
               <w:rPr>
                 <w:rFonts w:ascii="Times New Roman" w:hAnsi="Times New Roman" w:cs="Times New Roman"/>
                 <w:sz w:val="22"/>
@@ -15877,6 +16133,7 @@
           <w:p>
             <w:pPr>
               <w:pStyle w:val="Compact"/>
+              <w:spacing w:before="0" w:after="0"/>
               <w:jc w:val="right"/>
               <w:rPr>
                 <w:rFonts w:ascii="Times New Roman" w:hAnsi="Times New Roman" w:cs="Times New Roman"/>
@@ -15896,6 +16153,7 @@
           <w:p>
             <w:pPr>
               <w:pStyle w:val="Compact"/>
+              <w:spacing w:before="0" w:after="0"/>
               <w:rPr>
                 <w:rFonts w:ascii="Times New Roman" w:hAnsi="Times New Roman" w:cs="Times New Roman"/>
                 <w:sz w:val="22"/>
@@ -15907,7 +16165,7 @@
       </w:tr>
       <w:tr>
         <w:trPr>
-          <w:trHeight w:val="20"/>
+          <w:trHeight w:val="227"/>
         </w:trPr>
         <w:tc>
           <w:tcPr>
@@ -15916,6 +16174,7 @@
           <w:p>
             <w:pPr>
               <w:pStyle w:val="Compact"/>
+              <w:spacing w:before="0" w:after="0"/>
               <w:rPr>
                 <w:rFonts w:ascii="Times New Roman" w:hAnsi="Times New Roman" w:cs="Times New Roman"/>
                 <w:sz w:val="22"/>
@@ -15934,6 +16193,7 @@
           <w:p>
             <w:pPr>
               <w:pStyle w:val="Compact"/>
+              <w:spacing w:before="0" w:after="0"/>
               <w:rPr>
                 <w:rFonts w:ascii="Times New Roman" w:hAnsi="Times New Roman" w:cs="Times New Roman"/>
                 <w:sz w:val="22"/>
@@ -15960,6 +16220,7 @@
           <w:p>
             <w:pPr>
               <w:pStyle w:val="Compact"/>
+              <w:spacing w:before="0" w:after="0"/>
               <w:rPr>
                 <w:rFonts w:ascii="Times New Roman" w:hAnsi="Times New Roman" w:cs="Times New Roman"/>
                 <w:sz w:val="22"/>
@@ -15985,6 +16246,7 @@
           <w:p>
             <w:pPr>
               <w:pStyle w:val="Compact"/>
+              <w:spacing w:before="0" w:after="0"/>
               <w:jc w:val="right"/>
               <w:rPr>
                 <w:rFonts w:ascii="Times New Roman" w:hAnsi="Times New Roman" w:cs="Times New Roman"/>
@@ -16011,6 +16273,7 @@
           <w:p>
             <w:pPr>
               <w:pStyle w:val="Compact"/>
+              <w:spacing w:before="0" w:after="0"/>
               <w:rPr>
                 <w:rFonts w:ascii="Times New Roman" w:hAnsi="Times New Roman" w:cs="Times New Roman"/>
                 <w:sz w:val="22"/>
@@ -16036,6 +16299,7 @@
           <w:p>
             <w:pPr>
               <w:pStyle w:val="Compact"/>
+              <w:spacing w:before="0" w:after="0"/>
               <w:jc w:val="right"/>
               <w:rPr>
                 <w:rFonts w:ascii="Times New Roman" w:hAnsi="Times New Roman" w:cs="Times New Roman"/>
@@ -16062,6 +16326,7 @@
           <w:p>
             <w:pPr>
               <w:pStyle w:val="Compact"/>
+              <w:spacing w:before="0" w:after="0"/>
               <w:rPr>
                 <w:rFonts w:ascii="Times New Roman" w:hAnsi="Times New Roman" w:cs="Times New Roman"/>
                 <w:sz w:val="22"/>
@@ -16087,6 +16352,7 @@
           <w:p>
             <w:pPr>
               <w:pStyle w:val="Compact"/>
+              <w:spacing w:before="0" w:after="0"/>
               <w:jc w:val="right"/>
               <w:rPr>
                 <w:rFonts w:ascii="Times New Roman" w:hAnsi="Times New Roman" w:cs="Times New Roman"/>
@@ -16106,6 +16372,7 @@
           <w:p>
             <w:pPr>
               <w:pStyle w:val="Compact"/>
+              <w:spacing w:before="0" w:after="0"/>
               <w:rPr>
                 <w:rFonts w:ascii="Times New Roman" w:hAnsi="Times New Roman" w:cs="Times New Roman"/>
                 <w:sz w:val="22"/>
@@ -16117,7 +16384,7 @@
       </w:tr>
       <w:tr>
         <w:trPr>
-          <w:trHeight w:val="20"/>
+          <w:trHeight w:val="227"/>
         </w:trPr>
         <w:tc>
           <w:tcPr>
@@ -16126,6 +16393,7 @@
           <w:p>
             <w:pPr>
               <w:pStyle w:val="Compact"/>
+              <w:spacing w:before="0" w:after="0"/>
               <w:rPr>
                 <w:rFonts w:ascii="Times New Roman" w:hAnsi="Times New Roman" w:cs="Times New Roman"/>
                 <w:sz w:val="22"/>
@@ -16141,6 +16409,7 @@
           <w:p>
             <w:pPr>
               <w:pStyle w:val="Compact"/>
+              <w:spacing w:before="0" w:after="0"/>
               <w:rPr>
                 <w:rFonts w:ascii="Times New Roman" w:hAnsi="Times New Roman" w:cs="Times New Roman"/>
                 <w:sz w:val="22"/>
@@ -16156,6 +16425,7 @@
           <w:p>
             <w:pPr>
               <w:pStyle w:val="Compact"/>
+              <w:spacing w:before="0" w:after="0"/>
               <w:rPr>
                 <w:rFonts w:ascii="Times New Roman" w:hAnsi="Times New Roman" w:cs="Times New Roman"/>
                 <w:sz w:val="22"/>
@@ -16178,6 +16448,7 @@
           <w:p>
             <w:pPr>
               <w:pStyle w:val="Compact"/>
+              <w:spacing w:before="0" w:after="0"/>
               <w:jc w:val="right"/>
               <w:rPr>
                 <w:rFonts w:ascii="Times New Roman" w:hAnsi="Times New Roman" w:cs="Times New Roman"/>
@@ -16201,6 +16472,7 @@
           <w:p>
             <w:pPr>
               <w:pStyle w:val="Compact"/>
+              <w:spacing w:before="0" w:after="0"/>
               <w:rPr>
                 <w:rFonts w:ascii="Times New Roman" w:hAnsi="Times New Roman" w:cs="Times New Roman"/>
                 <w:sz w:val="22"/>
@@ -16223,6 +16495,7 @@
           <w:p>
             <w:pPr>
               <w:pStyle w:val="Compact"/>
+              <w:spacing w:before="0" w:after="0"/>
               <w:jc w:val="right"/>
               <w:rPr>
                 <w:rFonts w:ascii="Times New Roman" w:hAnsi="Times New Roman" w:cs="Times New Roman"/>
@@ -16246,6 +16519,7 @@
           <w:p>
             <w:pPr>
               <w:pStyle w:val="Compact"/>
+              <w:spacing w:before="0" w:after="0"/>
               <w:rPr>
                 <w:rFonts w:ascii="Times New Roman" w:hAnsi="Times New Roman" w:cs="Times New Roman"/>
                 <w:sz w:val="22"/>
@@ -16268,6 +16542,7 @@
           <w:p>
             <w:pPr>
               <w:pStyle w:val="Compact"/>
+              <w:spacing w:before="0" w:after="0"/>
               <w:jc w:val="right"/>
               <w:rPr>
                 <w:rFonts w:ascii="Times New Roman" w:hAnsi="Times New Roman" w:cs="Times New Roman"/>
@@ -16284,6 +16559,7 @@
           <w:p>
             <w:pPr>
               <w:pStyle w:val="Compact"/>
+              <w:spacing w:before="0" w:after="0"/>
               <w:rPr>
                 <w:rFonts w:ascii="Times New Roman" w:hAnsi="Times New Roman" w:cs="Times New Roman"/>
                 <w:sz w:val="22"/>
@@ -16295,7 +16571,7 @@
       </w:tr>
       <w:tr>
         <w:trPr>
-          <w:trHeight w:val="20"/>
+          <w:trHeight w:val="227"/>
         </w:trPr>
         <w:tc>
           <w:tcPr>
@@ -16304,6 +16580,7 @@
           <w:p>
             <w:pPr>
               <w:pStyle w:val="Compact"/>
+              <w:spacing w:before="0" w:after="0"/>
               <w:rPr>
                 <w:rFonts w:ascii="Times New Roman" w:hAnsi="Times New Roman" w:cs="Times New Roman"/>
                 <w:sz w:val="22"/>
@@ -16319,6 +16596,7 @@
           <w:p>
             <w:pPr>
               <w:pStyle w:val="Compact"/>
+              <w:spacing w:before="0" w:after="0"/>
               <w:rPr>
                 <w:rFonts w:ascii="Times New Roman" w:hAnsi="Times New Roman" w:cs="Times New Roman"/>
                 <w:sz w:val="22"/>
@@ -16334,6 +16612,7 @@
           <w:p>
             <w:pPr>
               <w:pStyle w:val="Compact"/>
+              <w:spacing w:before="0" w:after="0"/>
               <w:rPr>
                 <w:rFonts w:ascii="Times New Roman" w:hAnsi="Times New Roman" w:cs="Times New Roman"/>
                 <w:sz w:val="22"/>
@@ -16356,6 +16635,7 @@
           <w:p>
             <w:pPr>
               <w:pStyle w:val="Compact"/>
+              <w:spacing w:before="0" w:after="0"/>
               <w:jc w:val="right"/>
               <w:rPr>
                 <w:rFonts w:ascii="Times New Roman" w:hAnsi="Times New Roman" w:cs="Times New Roman"/>
@@ -16379,6 +16659,7 @@
           <w:p>
             <w:pPr>
               <w:pStyle w:val="Compact"/>
+              <w:spacing w:before="0" w:after="0"/>
               <w:rPr>
                 <w:rFonts w:ascii="Times New Roman" w:hAnsi="Times New Roman" w:cs="Times New Roman"/>
                 <w:sz w:val="22"/>
@@ -16401,6 +16682,7 @@
           <w:p>
             <w:pPr>
               <w:pStyle w:val="Compact"/>
+              <w:spacing w:before="0" w:after="0"/>
               <w:jc w:val="right"/>
               <w:rPr>
                 <w:rFonts w:ascii="Times New Roman" w:hAnsi="Times New Roman" w:cs="Times New Roman"/>
@@ -16424,6 +16706,7 @@
           <w:p>
             <w:pPr>
               <w:pStyle w:val="Compact"/>
+              <w:spacing w:before="0" w:after="0"/>
               <w:rPr>
                 <w:rFonts w:ascii="Times New Roman" w:hAnsi="Times New Roman" w:cs="Times New Roman"/>
                 <w:sz w:val="22"/>
@@ -16446,6 +16729,7 @@
           <w:p>
             <w:pPr>
               <w:pStyle w:val="Compact"/>
+              <w:spacing w:before="0" w:after="0"/>
               <w:jc w:val="right"/>
               <w:rPr>
                 <w:rFonts w:ascii="Times New Roman" w:hAnsi="Times New Roman" w:cs="Times New Roman"/>
@@ -16462,6 +16746,7 @@
           <w:p>
             <w:pPr>
               <w:pStyle w:val="Compact"/>
+              <w:spacing w:before="0" w:after="0"/>
               <w:rPr>
                 <w:rFonts w:ascii="Times New Roman" w:hAnsi="Times New Roman" w:cs="Times New Roman"/>
                 <w:sz w:val="22"/>
@@ -16473,7 +16758,7 @@
       </w:tr>
       <w:tr>
         <w:trPr>
-          <w:trHeight w:val="20"/>
+          <w:trHeight w:val="227"/>
         </w:trPr>
         <w:tc>
           <w:tcPr>
@@ -16485,6 +16770,7 @@
           <w:p>
             <w:pPr>
               <w:pStyle w:val="Compact"/>
+              <w:spacing w:before="0" w:after="0"/>
               <w:rPr>
                 <w:rFonts w:ascii="Times New Roman" w:hAnsi="Times New Roman" w:cs="Times New Roman"/>
                 <w:sz w:val="22"/>
@@ -16503,6 +16789,7 @@
           <w:p>
             <w:pPr>
               <w:pStyle w:val="Compact"/>
+              <w:spacing w:before="0" w:after="0"/>
               <w:rPr>
                 <w:rFonts w:ascii="Times New Roman" w:hAnsi="Times New Roman" w:cs="Times New Roman"/>
                 <w:sz w:val="22"/>
@@ -16521,6 +16808,7 @@
           <w:p>
             <w:pPr>
               <w:pStyle w:val="Compact"/>
+              <w:spacing w:before="0" w:after="0"/>
               <w:rPr>
                 <w:rFonts w:ascii="Times New Roman" w:hAnsi="Times New Roman" w:cs="Times New Roman"/>
                 <w:sz w:val="22"/>
@@ -16546,6 +16834,7 @@
           <w:p>
             <w:pPr>
               <w:pStyle w:val="Compact"/>
+              <w:spacing w:before="0" w:after="0"/>
               <w:jc w:val="right"/>
               <w:rPr>
                 <w:rFonts w:ascii="Times New Roman" w:hAnsi="Times New Roman" w:cs="Times New Roman"/>
@@ -16572,6 +16861,7 @@
           <w:p>
             <w:pPr>
               <w:pStyle w:val="Compact"/>
+              <w:spacing w:before="0" w:after="0"/>
               <w:rPr>
                 <w:rFonts w:ascii="Times New Roman" w:hAnsi="Times New Roman" w:cs="Times New Roman"/>
                 <w:sz w:val="22"/>
@@ -16597,6 +16887,7 @@
           <w:p>
             <w:pPr>
               <w:pStyle w:val="Compact"/>
+              <w:spacing w:before="0" w:after="0"/>
               <w:jc w:val="right"/>
               <w:rPr>
                 <w:rFonts w:ascii="Times New Roman" w:hAnsi="Times New Roman" w:cs="Times New Roman"/>
@@ -16623,6 +16914,7 @@
           <w:p>
             <w:pPr>
               <w:pStyle w:val="Compact"/>
+              <w:spacing w:before="0" w:after="0"/>
               <w:rPr>
                 <w:rFonts w:ascii="Times New Roman" w:hAnsi="Times New Roman" w:cs="Times New Roman"/>
                 <w:sz w:val="22"/>
@@ -16648,6 +16940,7 @@
           <w:p>
             <w:pPr>
               <w:pStyle w:val="Compact"/>
+              <w:spacing w:before="0" w:after="0"/>
               <w:jc w:val="right"/>
               <w:rPr>
                 <w:rFonts w:ascii="Times New Roman" w:hAnsi="Times New Roman" w:cs="Times New Roman"/>
@@ -16667,6 +16960,7 @@
           <w:p>
             <w:pPr>
               <w:pStyle w:val="Compact"/>
+              <w:spacing w:before="0" w:after="0"/>
               <w:rPr>
                 <w:rFonts w:ascii="Times New Roman" w:hAnsi="Times New Roman" w:cs="Times New Roman"/>
                 <w:sz w:val="22"/>
@@ -16761,7 +17055,7 @@
     <w:p>
       <w:pPr>
         <w:pStyle w:val="BodyText"/>
-        <w:spacing w:before="0" w:after="0"/>
+        <w:spacing w:before="0"/>
       </w:pPr>
       <w:bookmarkStart w:id="52" w:name="figures"/>
       <w:r>
@@ -16858,6 +17152,8 @@
       <w:r>
         <w:t>-test).</w:t>
       </w:r>
+      <w:bookmarkStart w:id="53" w:name="_GoBack"/>
+      <w:bookmarkEnd w:id="53"/>
     </w:p>
     <w:tbl>
       <w:tblPr>
@@ -16877,6 +17173,9 @@
         <w:gridCol w:w="1356"/>
       </w:tblGrid>
       <w:tr>
+        <w:trPr>
+          <w:trHeight w:val="227"/>
+        </w:trPr>
         <w:tc>
           <w:tcPr>
             <w:tcW w:w="1543" w:type="dxa"/>
@@ -16914,6 +17213,9 @@
         </w:tc>
       </w:tr>
       <w:tr>
+        <w:trPr>
+          <w:trHeight w:val="227"/>
+        </w:trPr>
         <w:tc>
           <w:tcPr>
             <w:tcW w:w="1543" w:type="dxa"/>
@@ -17000,6 +17302,9 @@
         </w:tc>
       </w:tr>
       <w:tr>
+        <w:trPr>
+          <w:trHeight w:val="227"/>
+        </w:trPr>
         <w:tc>
           <w:tcPr>
             <w:tcW w:w="1543" w:type="dxa"/>
@@ -17067,6 +17372,9 @@
         </w:tc>
       </w:tr>
       <w:tr>
+        <w:trPr>
+          <w:trHeight w:val="227"/>
+        </w:trPr>
         <w:tc>
           <w:tcPr>
             <w:tcW w:w="1543" w:type="dxa"/>
@@ -17125,6 +17433,9 @@
         </w:tc>
       </w:tr>
       <w:tr>
+        <w:trPr>
+          <w:trHeight w:val="227"/>
+        </w:trPr>
         <w:tc>
           <w:tcPr>
             <w:tcW w:w="1543" w:type="dxa"/>
@@ -17549,50 +17860,50 @@
       <w:r>
         <w:t xml:space="preserve"> </w:t>
       </w:r>
-      <w:commentRangeStart w:id="53"/>
       <w:commentRangeStart w:id="54"/>
+      <w:commentRangeStart w:id="55"/>
       <w:r>
         <w:t xml:space="preserve">Frequency </w:t>
       </w:r>
-      <w:commentRangeStart w:id="55"/>
       <w:commentRangeStart w:id="56"/>
+      <w:commentRangeStart w:id="57"/>
       <w:r>
         <w:t>d</w:t>
       </w:r>
       <w:r>
         <w:t xml:space="preserve">istributions </w:t>
       </w:r>
-      <w:commentRangeEnd w:id="55"/>
+      <w:commentRangeEnd w:id="56"/>
       <w:r>
         <w:rPr>
           <w:rStyle w:val="CommentReference"/>
           <w:rFonts w:ascii="Times New Roman" w:hAnsiTheme="minorHAnsi"/>
         </w:rPr>
-        <w:commentReference w:id="55"/>
-      </w:r>
-      <w:commentRangeEnd w:id="56"/>
+        <w:commentReference w:id="56"/>
+      </w:r>
+      <w:commentRangeEnd w:id="57"/>
       <w:r>
         <w:rPr>
           <w:rStyle w:val="CommentReference"/>
           <w:rFonts w:ascii="Times New Roman" w:hAnsiTheme="minorHAnsi"/>
         </w:rPr>
-        <w:commentReference w:id="56"/>
-      </w:r>
-      <w:commentRangeEnd w:id="53"/>
+        <w:commentReference w:id="57"/>
+      </w:r>
+      <w:commentRangeEnd w:id="54"/>
       <w:r>
         <w:rPr>
           <w:rStyle w:val="CommentReference"/>
           <w:rFonts w:ascii="Times New Roman" w:hAnsiTheme="minorHAnsi"/>
         </w:rPr>
-        <w:commentReference w:id="53"/>
-      </w:r>
-      <w:commentRangeEnd w:id="54"/>
+        <w:commentReference w:id="54"/>
+      </w:r>
+      <w:commentRangeEnd w:id="55"/>
       <w:r>
         <w:rPr>
           <w:rStyle w:val="CommentReference"/>
           <w:rFonts w:ascii="Times New Roman" w:hAnsiTheme="minorHAnsi"/>
         </w:rPr>
-        <w:commentReference w:id="54"/>
+        <w:commentReference w:id="55"/>
       </w:r>
       <w:r>
         <w:t>of (a) QDS- and (b) HDS-scale vascular plant species richness in the GCFR and SWAFR. (c) Scatter plot of mean QDS-scale richness (</w:t>
@@ -17910,17 +18221,17 @@
       <w:r>
         <w:t xml:space="preserve">, all with highly </w:t>
       </w:r>
-      <w:commentRangeStart w:id="57"/>
+      <w:commentRangeStart w:id="58"/>
       <w:r>
         <w:t xml:space="preserve">significant slopes </w:t>
       </w:r>
-      <w:commentRangeEnd w:id="57"/>
+      <w:commentRangeEnd w:id="58"/>
       <w:r>
         <w:rPr>
           <w:rStyle w:val="CommentReference"/>
           <w:rFonts w:ascii="Times New Roman" w:hAnsiTheme="minorHAnsi"/>
         </w:rPr>
-        <w:commentReference w:id="57"/>
+        <w:commentReference w:id="58"/>
       </w:r>
       <w:r>
         <w:t>(</w:t>
@@ -18081,8 +18392,8 @@
         <w:pStyle w:val="ImageCaption"/>
         <w:spacing w:line="240" w:lineRule="auto"/>
       </w:pPr>
-      <w:commentRangeStart w:id="58"/>
       <w:commentRangeStart w:id="59"/>
+      <w:commentRangeStart w:id="60"/>
       <w:r>
         <w:rPr>
           <w:b/>
@@ -18092,21 +18403,21 @@
       <w:r>
         <w:t xml:space="preserve"> </w:t>
       </w:r>
-      <w:commentRangeEnd w:id="58"/>
+      <w:commentRangeEnd w:id="59"/>
       <w:r>
         <w:rPr>
           <w:rStyle w:val="CommentReference"/>
           <w:rFonts w:ascii="Times New Roman" w:hAnsiTheme="minorHAnsi"/>
         </w:rPr>
-        <w:commentReference w:id="58"/>
-      </w:r>
-      <w:commentRangeEnd w:id="59"/>
+        <w:commentReference w:id="59"/>
+      </w:r>
+      <w:commentRangeEnd w:id="60"/>
       <w:r>
         <w:rPr>
           <w:rStyle w:val="CommentReference"/>
           <w:rFonts w:ascii="Times New Roman" w:hAnsiTheme="minorHAnsi"/>
         </w:rPr>
-        <w:commentReference w:id="59"/>
+        <w:commentReference w:id="60"/>
       </w:r>
       <w:r>
         <w:t xml:space="preserve">Slope estimates </w:t>
@@ -18333,13 +18644,12 @@
       <w:r>
         <w:br w:type="page"/>
       </w:r>
-      <w:bookmarkStart w:id="60" w:name="references"/>
+      <w:bookmarkStart w:id="61" w:name="references"/>
     </w:p>
     <w:p>
       <w:pPr>
         <w:pStyle w:val="BodyText"/>
       </w:pPr>
-      <w:bookmarkStart w:id="61" w:name="_GoBack"/>
       <w:r>
         <w:rPr>
           <w:noProof/>
@@ -18388,7 +18698,6 @@
           </wp:inline>
         </w:drawing>
       </w:r>
-      <w:bookmarkEnd w:id="61"/>
     </w:p>
     <w:p>
       <w:pPr>
@@ -18577,7 +18886,7 @@
       <w:r>
         <w:t>References</w:t>
       </w:r>
-      <w:bookmarkEnd w:id="60"/>
+      <w:bookmarkEnd w:id="61"/>
     </w:p>
     <w:p>
       <w:pPr>
@@ -20024,7 +20333,15 @@
         <w:annotationRef/>
       </w:r>
       <w:r>
-        <w:t xml:space="preserve">Why nominally? This should been informed by </w:t>
+        <w:t xml:space="preserve">Why nominally? This should </w:t>
+      </w:r>
+      <w:proofErr w:type="gramStart"/>
+      <w:r>
+        <w:t>been</w:t>
+      </w:r>
+      <w:proofErr w:type="gramEnd"/>
+      <w:r>
+        <w:t xml:space="preserve"> informed by </w:t>
       </w:r>
       <w:proofErr w:type="spellStart"/>
       <w:r>
@@ -20182,7 +20499,15 @@
         <w:annotationRef/>
       </w:r>
       <w:r>
-        <w:t>It is not easy to see this from Fig 2. There was some discussion about relativizing this but I don</w:t>
+        <w:t xml:space="preserve">It is not easy to see this from Fig 2. There was some discussion about relativizing </w:t>
+      </w:r>
+      <w:proofErr w:type="gramStart"/>
+      <w:r>
+        <w:t>this</w:t>
+      </w:r>
+      <w:proofErr w:type="gramEnd"/>
+      <w:r>
+        <w:t xml:space="preserve"> but I don</w:t>
       </w:r>
       <w:r>
         <w:t>’</w:t>
@@ -20642,7 +20967,15 @@
         <w:t>’</w:t>
       </w:r>
       <w:r>
-        <w:t>t you think that Perth requires a mention too. There is a different matter. It is the potential inflation of species richness by anthropogenic imports.</w:t>
+        <w:t xml:space="preserve">t you think that Perth requires a mention </w:t>
+      </w:r>
+      <w:proofErr w:type="gramStart"/>
+      <w:r>
+        <w:t>too.</w:t>
+      </w:r>
+      <w:proofErr w:type="gramEnd"/>
+      <w:r>
+        <w:t xml:space="preserve"> There is a different matter. It is the potential inflation of species richness by anthropogenic imports.</w:t>
       </w:r>
     </w:p>
     <w:p>
@@ -20651,7 +20984,7 @@
       </w:pPr>
     </w:p>
   </w:comment>
-  <w:comment w:id="55" w:author="Michael Cramer" w:date="2019-10-07T10:02:00Z" w:initials="MC">
+  <w:comment w:id="56" w:author="Michael Cramer" w:date="2019-10-07T10:02:00Z" w:initials="MC">
     <w:p>
       <w:pPr>
         <w:pStyle w:val="CommentText"/>
@@ -20667,7 +21000,7 @@
       </w:r>
     </w:p>
   </w:comment>
-  <w:comment w:id="56" w:author="Ruan Van Mazijk" w:date="2019-10-07T12:19:00Z" w:initials="RVM">
+  <w:comment w:id="57" w:author="Ruan Van Mazijk" w:date="2019-10-07T12:19:00Z" w:initials="RVM">
     <w:p>
       <w:pPr>
         <w:pStyle w:val="CommentText"/>
@@ -20683,7 +21016,7 @@
       </w:r>
     </w:p>
   </w:comment>
-  <w:comment w:id="53" w:author="Michael Cramer" w:date="2019-12-03T10:58:00Z" w:initials="MC">
+  <w:comment w:id="54" w:author="Michael Cramer" w:date="2019-12-03T10:58:00Z" w:initials="MC">
     <w:p>
       <w:pPr>
         <w:pStyle w:val="CommentText"/>
@@ -20699,7 +21032,7 @@
       </w:r>
     </w:p>
   </w:comment>
-  <w:comment w:id="54" w:author="Ruan Van Mazijk" w:date="2019-12-03T12:17:00Z" w:initials="RVM">
+  <w:comment w:id="55" w:author="Ruan Van Mazijk" w:date="2019-12-03T12:17:00Z" w:initials="RVM">
     <w:p>
       <w:pPr>
         <w:pStyle w:val="CommentText"/>
@@ -20715,7 +21048,7 @@
       </w:r>
     </w:p>
   </w:comment>
-  <w:comment w:id="57" w:author="Michael Cramer" w:date="2019-12-03T08:32:00Z" w:initials="MC">
+  <w:comment w:id="58" w:author="Michael Cramer" w:date="2019-12-03T08:32:00Z" w:initials="MC">
     <w:p>
       <w:pPr>
         <w:pStyle w:val="CommentText"/>
@@ -20727,7 +21060,15 @@
         <w:annotationRef/>
       </w:r>
       <w:r>
-        <w:t>What does the steeper slope at DS mean? Is it steeper in fact? Actually I don</w:t>
+        <w:t xml:space="preserve">What does the steeper slope at DS mean? Is it steeper in fact? </w:t>
+      </w:r>
+      <w:proofErr w:type="gramStart"/>
+      <w:r>
+        <w:t>Actually</w:t>
+      </w:r>
+      <w:proofErr w:type="gramEnd"/>
+      <w:r>
+        <w:t xml:space="preserve"> I don</w:t>
       </w:r>
       <w:r>
         <w:t>’</w:t>
@@ -20743,7 +21084,7 @@
       </w:r>
     </w:p>
   </w:comment>
-  <w:comment w:id="58" w:author="Michael Cramer" w:date="2019-12-03T11:02:00Z" w:initials="MC">
+  <w:comment w:id="59" w:author="Michael Cramer" w:date="2019-12-03T11:02:00Z" w:initials="MC">
     <w:p>
       <w:pPr>
         <w:pStyle w:val="CommentText"/>
@@ -20771,7 +21112,7 @@
       </w:r>
     </w:p>
   </w:comment>
-  <w:comment w:id="59" w:author="Ruan Van Mazijk" w:date="2019-12-03T12:16:00Z" w:initials="RVM">
+  <w:comment w:id="60" w:author="Ruan Van Mazijk" w:date="2019-12-03T12:16:00Z" w:initials="RVM">
     <w:p>
       <w:pPr>
         <w:pStyle w:val="CommentText"/>
@@ -22978,7 +23319,7 @@
       </w:pPr>
     </w:pPrDefault>
   </w:docDefaults>
-  <w:latentStyles w:defLockedState="0" w:defUIPriority="0" w:defSemiHidden="0" w:defUnhideWhenUsed="0" w:defQFormat="0" w:count="376">
+  <w:latentStyles w:defLockedState="0" w:defUIPriority="0" w:defSemiHidden="0" w:defUnhideWhenUsed="0" w:defQFormat="0" w:count="375">
     <w:lsdException w:name="Normal" w:qFormat="1"/>
     <w:lsdException w:name="heading 1" w:uiPriority="9" w:qFormat="1"/>
     <w:lsdException w:name="heading 2" w:uiPriority="9" w:qFormat="1"/>
@@ -23324,7 +23665,6 @@
     <w:lsdException w:name="Smart Hyperlink" w:semiHidden="1" w:uiPriority="99" w:unhideWhenUsed="1"/>
     <w:lsdException w:name="Hashtag" w:semiHidden="1" w:uiPriority="99" w:unhideWhenUsed="1"/>
     <w:lsdException w:name="Unresolved Mention" w:semiHidden="1" w:uiPriority="99" w:unhideWhenUsed="1"/>
-    <w:lsdException w:name="Smart Link" w:semiHidden="1" w:uiPriority="99" w:unhideWhenUsed="1"/>
   </w:latentStyles>
   <w:style w:type="paragraph" w:default="1" w:styleId="Normal">
     <w:name w:val="Normal"/>
@@ -24703,7 +25043,7 @@
 </file>
 
 <file path=customXml/itemProps1.xml><?xml version="1.0" encoding="utf-8"?>
-<ds:datastoreItem xmlns:ds="http://schemas.openxmlformats.org/officeDocument/2006/customXml" ds:itemID="{EBA4BFEB-931D-FB43-93F7-886DB21648AA}">
+<ds:datastoreItem xmlns:ds="http://schemas.openxmlformats.org/officeDocument/2006/customXml" ds:itemID="{CDFCE68E-104A-4483-867A-A20D00BDF7AA}">
   <ds:schemaRefs>
     <ds:schemaRef ds:uri="http://schemas.openxmlformats.org/officeDocument/2006/bibliography"/>
   </ds:schemaRefs>

</xml_diff>

<commit_message>
Add comment to discussion
</commit_message>
<xml_diff>
--- a/manuscript/manuscript.docx
+++ b/manuscript/manuscript.docx
@@ -397,16 +397,11 @@
         <w:t xml:space="preserve">species richness </w:t>
       </w:r>
       <w:r>
-        <w:t xml:space="preserve">per unit </w:t>
-      </w:r>
-      <w:proofErr w:type="gramStart"/>
-      <w:r>
-        <w:t>area</w:t>
+        <w:t>per unit area</w:t>
       </w:r>
       <w:r>
         <w:t>,</w:t>
       </w:r>
-      <w:proofErr w:type="gramEnd"/>
       <w:r>
         <w:t xml:space="preserve"> </w:t>
       </w:r>
@@ -5355,15 +5350,7 @@
         <w:t xml:space="preserve"> </w:t>
       </w:r>
       <w:r>
-        <w:t xml:space="preserve">to identify outlier points. For this </w:t>
-      </w:r>
-      <w:proofErr w:type="gramStart"/>
-      <w:r>
-        <w:t>purpose</w:t>
-      </w:r>
-      <w:proofErr w:type="gramEnd"/>
-      <w:r>
-        <w:t xml:space="preserve"> outliers </w:t>
+        <w:t xml:space="preserve">to identify outlier points. For this purpose outliers </w:t>
       </w:r>
       <w:r>
         <w:t xml:space="preserve">were defined as any </w:t>
@@ -6193,15 +6180,7 @@
         <w:t xml:space="preserve"> </w:t>
       </w:r>
       <w:r>
-        <w:t xml:space="preserve">In </w:t>
-      </w:r>
-      <w:proofErr w:type="gramStart"/>
-      <w:r>
-        <w:t>general</w:t>
-      </w:r>
-      <w:proofErr w:type="gramEnd"/>
-      <w:r>
-        <w:t xml:space="preserve"> the </w:t>
+        <w:t xml:space="preserve">In general the </w:t>
       </w:r>
       <w:r>
         <w:rPr>
@@ -7971,332 +7950,17 @@
         <w:t>in the multiple regressions</w:t>
       </w:r>
       <w:r>
-        <w:t xml:space="preserve">, which </w:t>
+        <w:t xml:space="preserve">, </w:t>
+      </w:r>
+      <w:commentRangeStart w:id="49"/>
+      <w:r>
+        <w:t xml:space="preserve">which </w:t>
       </w:r>
       <w:r>
         <w:t>a</w:t>
       </w:r>
       <w:r>
-        <w:t xml:space="preserve">re negative on account of their collinearity with other variables, all </w:t>
-      </w:r>
-      <w:r>
-        <w:t xml:space="preserve">significant </w:t>
-      </w:r>
-      <w:r>
-        <w:t>coefficients associated with environmental heterogeneity</w:t>
-      </w:r>
-      <w:r>
-        <w:t xml:space="preserve"> terms</w:t>
-      </w:r>
-      <w:r>
-        <w:t xml:space="preserve"> in our </w:t>
-      </w:r>
-      <w:r>
-        <w:t xml:space="preserve">ANCOVA and multiple regression </w:t>
-      </w:r>
-      <w:r>
-        <w:t xml:space="preserve">models </w:t>
-      </w:r>
-      <w:r>
-        <w:t>a</w:t>
-      </w:r>
-      <w:r>
-        <w:t>re positive. Thus, we f</w:t>
-      </w:r>
-      <w:r>
-        <w:t>i</w:t>
-      </w:r>
-      <w:r>
-        <w:t xml:space="preserve">nd no evidence </w:t>
-      </w:r>
-      <w:r>
-        <w:t>for</w:t>
-      </w:r>
-      <w:r>
-        <w:t xml:space="preserve"> </w:t>
-      </w:r>
-      <w:r>
-        <w:t>the</w:t>
-      </w:r>
-      <w:r>
-        <w:t xml:space="preserve"> hump-backed </w:t>
-      </w:r>
-      <w:r>
-        <w:t xml:space="preserve">response of </w:t>
-      </w:r>
-      <w:r>
-        <w:t xml:space="preserve">species richness </w:t>
-      </w:r>
-      <w:r>
-        <w:t xml:space="preserve">to heterogeneity </w:t>
-      </w:r>
-      <w:r>
-        <w:t>anticipat</w:t>
-      </w:r>
-      <w:r>
-        <w:t>ed by some authors</w:t>
-      </w:r>
-      <w:r>
-        <w:t xml:space="preserve"> (</w:t>
-      </w:r>
-      <w:proofErr w:type="spellStart"/>
-      <w:r>
-        <w:t>Allouche</w:t>
-      </w:r>
-      <w:proofErr w:type="spellEnd"/>
-      <w:r>
-        <w:t xml:space="preserve"> et al. 2012; </w:t>
-      </w:r>
-      <w:proofErr w:type="spellStart"/>
-      <w:r>
-        <w:t>Carnicer</w:t>
-      </w:r>
-      <w:proofErr w:type="spellEnd"/>
-      <w:r>
-        <w:t xml:space="preserve"> et al. 2013)</w:t>
-      </w:r>
-      <w:r>
-        <w:t xml:space="preserve">. </w:t>
-      </w:r>
-      <w:r>
-        <w:t xml:space="preserve">Additionally, and </w:t>
-      </w:r>
-      <w:r>
-        <w:t xml:space="preserve">also </w:t>
-      </w:r>
-      <w:r>
-        <w:t>consistent with Stein et al. (2014),</w:t>
-      </w:r>
-      <w:r>
-        <w:t xml:space="preserve"> </w:t>
-      </w:r>
-      <w:r>
-        <w:t>we f</w:t>
-      </w:r>
-      <w:r>
-        <w:t>i</w:t>
-      </w:r>
-      <w:r>
-        <w:t>nd</w:t>
-      </w:r>
-      <w:r>
-        <w:t xml:space="preserve"> </w:t>
-      </w:r>
-      <w:r>
-        <w:t xml:space="preserve">the strength of the heterogeneity-species richness relationship </w:t>
-      </w:r>
-      <w:r>
-        <w:t xml:space="preserve">to </w:t>
-      </w:r>
-      <w:r>
-        <w:t>assoc</w:t>
-      </w:r>
-      <w:r>
-        <w:t>i</w:t>
-      </w:r>
-      <w:r>
-        <w:t>ate</w:t>
-      </w:r>
-      <w:r>
-        <w:t xml:space="preserve"> positively with</w:t>
-      </w:r>
-      <w:r>
-        <w:t xml:space="preserve"> </w:t>
-      </w:r>
-      <w:r>
-        <w:t>spatial scale (grain)</w:t>
-      </w:r>
-      <w:r>
-        <w:t xml:space="preserve">, </w:t>
-      </w:r>
-      <w:r>
-        <w:t xml:space="preserve">as evidenced by that fact that </w:t>
-      </w:r>
-      <w:r>
-        <w:t xml:space="preserve">the coefficients of determination associated with </w:t>
-      </w:r>
-      <w:r>
-        <w:t>our ANCOVA and multiple regression models</w:t>
-      </w:r>
-      <w:r>
-        <w:t xml:space="preserve"> </w:t>
-      </w:r>
-      <w:r>
-        <w:t>were</w:t>
-      </w:r>
-      <w:r>
-        <w:t xml:space="preserve"> greatest at the DS-scale and smallest at the QDS-scale.</w:t>
-      </w:r>
-      <w:r>
-        <w:t xml:space="preserve"> </w:t>
-      </w:r>
-      <w:r>
-        <w:t xml:space="preserve">One </w:t>
-      </w:r>
-      <w:r>
-        <w:t>possible</w:t>
-      </w:r>
-      <w:r>
-        <w:t xml:space="preserve"> </w:t>
-      </w:r>
-      <w:r>
-        <w:t>explanation of</w:t>
-      </w:r>
-      <w:r>
-        <w:t xml:space="preserve"> t</w:t>
-      </w:r>
-      <w:r>
-        <w:t>his effect</w:t>
-      </w:r>
-      <w:r>
-        <w:t xml:space="preserve"> is</w:t>
-      </w:r>
-      <w:r>
-        <w:t xml:space="preserve"> </w:t>
-      </w:r>
-      <w:r>
-        <w:t xml:space="preserve">the </w:t>
-      </w:r>
-      <w:r>
-        <w:t>fact</w:t>
-      </w:r>
-      <w:r>
-        <w:t xml:space="preserve"> </w:t>
-      </w:r>
-      <w:r>
-        <w:t xml:space="preserve">that larger </w:t>
-      </w:r>
-      <w:r>
-        <w:t>areas</w:t>
-      </w:r>
-      <w:r>
-        <w:t xml:space="preserve"> </w:t>
-      </w:r>
-      <w:r>
-        <w:t>accommodate</w:t>
-      </w:r>
-      <w:r>
-        <w:t xml:space="preserve"> more </w:t>
-      </w:r>
-      <w:r>
-        <w:t xml:space="preserve">environmental </w:t>
-      </w:r>
-      <w:r>
-        <w:t>variability</w:t>
-      </w:r>
-      <w:r>
-        <w:t xml:space="preserve"> (</w:t>
-      </w:r>
-      <w:proofErr w:type="spellStart"/>
-      <w:r>
-        <w:t>Wuest</w:t>
-      </w:r>
-      <w:proofErr w:type="spellEnd"/>
-      <w:r>
-        <w:t xml:space="preserve"> et al. 2019), </w:t>
-      </w:r>
-      <w:r>
-        <w:t>and so facilitate stronger heterogeneity-species richness relationships (</w:t>
-      </w:r>
-      <w:r>
-        <w:t>V</w:t>
-      </w:r>
-      <w:r>
-        <w:t>an Rensburg et al. 2002)</w:t>
-      </w:r>
-      <w:r>
-        <w:t>.</w:t>
-      </w:r>
-      <w:r>
-        <w:t xml:space="preserve"> </w:t>
-      </w:r>
-      <w:r>
-        <w:t>I</w:t>
-      </w:r>
-      <w:r>
-        <w:t>n speciation hotspot</w:t>
-      </w:r>
-      <w:r>
-        <w:t>s</w:t>
-      </w:r>
-      <w:r>
-        <w:t xml:space="preserve"> like the GCFR </w:t>
-      </w:r>
-      <w:r>
-        <w:t xml:space="preserve">or the SWAFR, </w:t>
-      </w:r>
-      <w:r>
-        <w:t>however, a</w:t>
-      </w:r>
-      <w:r>
-        <w:t>n</w:t>
-      </w:r>
-      <w:r>
-        <w:t xml:space="preserve"> important </w:t>
-      </w:r>
-      <w:r>
-        <w:t xml:space="preserve">additional </w:t>
-      </w:r>
-      <w:r>
-        <w:t xml:space="preserve">consideration </w:t>
-      </w:r>
-      <w:r>
-        <w:t>is</w:t>
-      </w:r>
-      <w:r>
-        <w:t xml:space="preserve"> the </w:t>
-      </w:r>
-      <w:r>
-        <w:t>spatial scale of speciation (Stein et al. 2014)</w:t>
-      </w:r>
-      <w:r>
-        <w:t xml:space="preserve">, </w:t>
-      </w:r>
-      <w:commentRangeStart w:id="49"/>
-      <w:r>
-        <w:t>with the stronger coupling of species richness</w:t>
-      </w:r>
-      <w:r>
-        <w:t xml:space="preserve"> to heterogeneity </w:t>
-      </w:r>
-      <w:r>
-        <w:t xml:space="preserve">at the DS-scale </w:t>
-      </w:r>
-      <w:r>
-        <w:t xml:space="preserve">possibly </w:t>
-      </w:r>
-      <w:r>
-        <w:t>arising</w:t>
-      </w:r>
-      <w:r>
-        <w:t xml:space="preserve"> because </w:t>
-      </w:r>
-      <w:r>
-        <w:t>the DS, in contrast to the QDS and HDS,</w:t>
-      </w:r>
-      <w:r>
-        <w:t xml:space="preserve"> </w:t>
-      </w:r>
-      <w:r>
-        <w:t>is sufficiently large</w:t>
-      </w:r>
-      <w:r>
-        <w:t xml:space="preserve"> </w:t>
-      </w:r>
-      <w:r>
-        <w:t xml:space="preserve">to </w:t>
-      </w:r>
-      <w:r>
-        <w:t>capture</w:t>
-      </w:r>
-      <w:r>
-        <w:t xml:space="preserve"> allopatric speci</w:t>
-      </w:r>
-      <w:r>
-        <w:t>ation processes</w:t>
-      </w:r>
-      <w:r>
-        <w:t>.</w:t>
+        <w:t>re negative on account of their collinearity with other variables</w:t>
       </w:r>
       <w:commentRangeEnd w:id="49"/>
       <w:r>
@@ -8305,6 +7969,341 @@
           <w:rFonts w:ascii="Times New Roman" w:hAnsiTheme="minorHAnsi"/>
         </w:rPr>
         <w:commentReference w:id="49"/>
+      </w:r>
+      <w:r>
+        <w:t xml:space="preserve">, all </w:t>
+      </w:r>
+      <w:r>
+        <w:t xml:space="preserve">significant </w:t>
+      </w:r>
+      <w:r>
+        <w:t>coefficients associated with environmental heterogeneity</w:t>
+      </w:r>
+      <w:r>
+        <w:t xml:space="preserve"> terms</w:t>
+      </w:r>
+      <w:r>
+        <w:t xml:space="preserve"> in our </w:t>
+      </w:r>
+      <w:r>
+        <w:t xml:space="preserve">ANCOVA and multiple regression </w:t>
+      </w:r>
+      <w:r>
+        <w:t xml:space="preserve">models </w:t>
+      </w:r>
+      <w:r>
+        <w:t>a</w:t>
+      </w:r>
+      <w:r>
+        <w:t>re positive. Thus, we f</w:t>
+      </w:r>
+      <w:r>
+        <w:t>i</w:t>
+      </w:r>
+      <w:r>
+        <w:t xml:space="preserve">nd no evidence </w:t>
+      </w:r>
+      <w:r>
+        <w:t>for</w:t>
+      </w:r>
+      <w:r>
+        <w:t xml:space="preserve"> </w:t>
+      </w:r>
+      <w:r>
+        <w:t>the</w:t>
+      </w:r>
+      <w:r>
+        <w:t xml:space="preserve"> hump-backed </w:t>
+      </w:r>
+      <w:r>
+        <w:t xml:space="preserve">response of </w:t>
+      </w:r>
+      <w:r>
+        <w:t xml:space="preserve">species richness </w:t>
+      </w:r>
+      <w:r>
+        <w:t xml:space="preserve">to heterogeneity </w:t>
+      </w:r>
+      <w:r>
+        <w:t>anticipat</w:t>
+      </w:r>
+      <w:r>
+        <w:t>ed by some authors</w:t>
+      </w:r>
+      <w:r>
+        <w:t xml:space="preserve"> (</w:t>
+      </w:r>
+      <w:proofErr w:type="spellStart"/>
+      <w:r>
+        <w:t>Allouche</w:t>
+      </w:r>
+      <w:proofErr w:type="spellEnd"/>
+      <w:r>
+        <w:t xml:space="preserve"> et al. 2012; </w:t>
+      </w:r>
+      <w:proofErr w:type="spellStart"/>
+      <w:r>
+        <w:t>Carnicer</w:t>
+      </w:r>
+      <w:proofErr w:type="spellEnd"/>
+      <w:r>
+        <w:t xml:space="preserve"> et al. 2013)</w:t>
+      </w:r>
+      <w:r>
+        <w:t xml:space="preserve">. </w:t>
+      </w:r>
+      <w:r>
+        <w:t xml:space="preserve">Additionally, and </w:t>
+      </w:r>
+      <w:r>
+        <w:t xml:space="preserve">also </w:t>
+      </w:r>
+      <w:r>
+        <w:t>consistent with Stein et al. (2014),</w:t>
+      </w:r>
+      <w:r>
+        <w:t xml:space="preserve"> </w:t>
+      </w:r>
+      <w:r>
+        <w:t>we f</w:t>
+      </w:r>
+      <w:r>
+        <w:t>i</w:t>
+      </w:r>
+      <w:r>
+        <w:t>nd</w:t>
+      </w:r>
+      <w:r>
+        <w:t xml:space="preserve"> </w:t>
+      </w:r>
+      <w:r>
+        <w:t xml:space="preserve">the strength of the heterogeneity-species richness relationship </w:t>
+      </w:r>
+      <w:r>
+        <w:t xml:space="preserve">to </w:t>
+      </w:r>
+      <w:r>
+        <w:t>assoc</w:t>
+      </w:r>
+      <w:r>
+        <w:t>i</w:t>
+      </w:r>
+      <w:r>
+        <w:t>ate</w:t>
+      </w:r>
+      <w:r>
+        <w:t xml:space="preserve"> positively with</w:t>
+      </w:r>
+      <w:r>
+        <w:t xml:space="preserve"> </w:t>
+      </w:r>
+      <w:r>
+        <w:t>spatial scale (grain)</w:t>
+      </w:r>
+      <w:r>
+        <w:t xml:space="preserve">, </w:t>
+      </w:r>
+      <w:r>
+        <w:t>as evidenced</w:t>
+      </w:r>
+      <w:bookmarkStart w:id="50" w:name="_GoBack"/>
+      <w:bookmarkEnd w:id="50"/>
+      <w:r>
+        <w:t xml:space="preserve"> by that fact that </w:t>
+      </w:r>
+      <w:r>
+        <w:t xml:space="preserve">the coefficients of determination associated with </w:t>
+      </w:r>
+      <w:r>
+        <w:t>our ANCOVA and multiple regression models</w:t>
+      </w:r>
+      <w:r>
+        <w:t xml:space="preserve"> </w:t>
+      </w:r>
+      <w:r>
+        <w:t>were</w:t>
+      </w:r>
+      <w:r>
+        <w:t xml:space="preserve"> greatest at the DS-scale and smallest at the QDS-scale.</w:t>
+      </w:r>
+      <w:r>
+        <w:t xml:space="preserve"> </w:t>
+      </w:r>
+      <w:r>
+        <w:t xml:space="preserve">One </w:t>
+      </w:r>
+      <w:r>
+        <w:t>possible</w:t>
+      </w:r>
+      <w:r>
+        <w:t xml:space="preserve"> </w:t>
+      </w:r>
+      <w:r>
+        <w:t>explanation of</w:t>
+      </w:r>
+      <w:r>
+        <w:t xml:space="preserve"> t</w:t>
+      </w:r>
+      <w:r>
+        <w:t>his effect</w:t>
+      </w:r>
+      <w:r>
+        <w:t xml:space="preserve"> is</w:t>
+      </w:r>
+      <w:r>
+        <w:t xml:space="preserve"> </w:t>
+      </w:r>
+      <w:r>
+        <w:t xml:space="preserve">the </w:t>
+      </w:r>
+      <w:r>
+        <w:t>fact</w:t>
+      </w:r>
+      <w:r>
+        <w:t xml:space="preserve"> </w:t>
+      </w:r>
+      <w:r>
+        <w:t xml:space="preserve">that larger </w:t>
+      </w:r>
+      <w:r>
+        <w:t>areas</w:t>
+      </w:r>
+      <w:r>
+        <w:t xml:space="preserve"> </w:t>
+      </w:r>
+      <w:r>
+        <w:t>accommodate</w:t>
+      </w:r>
+      <w:r>
+        <w:t xml:space="preserve"> more </w:t>
+      </w:r>
+      <w:r>
+        <w:t xml:space="preserve">environmental </w:t>
+      </w:r>
+      <w:r>
+        <w:t>variability</w:t>
+      </w:r>
+      <w:r>
+        <w:t xml:space="preserve"> (</w:t>
+      </w:r>
+      <w:proofErr w:type="spellStart"/>
+      <w:r>
+        <w:t>Wuest</w:t>
+      </w:r>
+      <w:proofErr w:type="spellEnd"/>
+      <w:r>
+        <w:t xml:space="preserve"> et al. 2019), </w:t>
+      </w:r>
+      <w:r>
+        <w:t>and so facilitate stronger heterogeneity-species richness relationships (</w:t>
+      </w:r>
+      <w:r>
+        <w:t>V</w:t>
+      </w:r>
+      <w:r>
+        <w:t>an Rensburg et al. 2002)</w:t>
+      </w:r>
+      <w:r>
+        <w:t>.</w:t>
+      </w:r>
+      <w:r>
+        <w:t xml:space="preserve"> </w:t>
+      </w:r>
+      <w:r>
+        <w:t>I</w:t>
+      </w:r>
+      <w:r>
+        <w:t>n speciation hotspot</w:t>
+      </w:r>
+      <w:r>
+        <w:t>s</w:t>
+      </w:r>
+      <w:r>
+        <w:t xml:space="preserve"> like the GCFR </w:t>
+      </w:r>
+      <w:r>
+        <w:t xml:space="preserve">or the SWAFR, </w:t>
+      </w:r>
+      <w:r>
+        <w:t>however, a</w:t>
+      </w:r>
+      <w:r>
+        <w:t>n</w:t>
+      </w:r>
+      <w:r>
+        <w:t xml:space="preserve"> important </w:t>
+      </w:r>
+      <w:r>
+        <w:t xml:space="preserve">additional </w:t>
+      </w:r>
+      <w:r>
+        <w:t xml:space="preserve">consideration </w:t>
+      </w:r>
+      <w:r>
+        <w:t>is</w:t>
+      </w:r>
+      <w:r>
+        <w:t xml:space="preserve"> the </w:t>
+      </w:r>
+      <w:r>
+        <w:t>spatial scale of speciation (Stein et al. 2014)</w:t>
+      </w:r>
+      <w:r>
+        <w:t xml:space="preserve">, </w:t>
+      </w:r>
+      <w:commentRangeStart w:id="51"/>
+      <w:r>
+        <w:t>with the stronger coupling of species richness</w:t>
+      </w:r>
+      <w:r>
+        <w:t xml:space="preserve"> to heterogeneity </w:t>
+      </w:r>
+      <w:r>
+        <w:t xml:space="preserve">at the DS-scale </w:t>
+      </w:r>
+      <w:r>
+        <w:t xml:space="preserve">possibly </w:t>
+      </w:r>
+      <w:r>
+        <w:t>arising</w:t>
+      </w:r>
+      <w:r>
+        <w:t xml:space="preserve"> because </w:t>
+      </w:r>
+      <w:r>
+        <w:t>the DS, in contrast to the QDS and HDS,</w:t>
+      </w:r>
+      <w:r>
+        <w:t xml:space="preserve"> </w:t>
+      </w:r>
+      <w:r>
+        <w:t>is sufficiently large</w:t>
+      </w:r>
+      <w:r>
+        <w:t xml:space="preserve"> </w:t>
+      </w:r>
+      <w:r>
+        <w:t xml:space="preserve">to </w:t>
+      </w:r>
+      <w:r>
+        <w:t>capture</w:t>
+      </w:r>
+      <w:r>
+        <w:t xml:space="preserve"> allopatric speci</w:t>
+      </w:r>
+      <w:r>
+        <w:t>ation processes</w:t>
+      </w:r>
+      <w:r>
+        <w:t>.</w:t>
+      </w:r>
+      <w:commentRangeEnd w:id="51"/>
+      <w:r>
+        <w:rPr>
+          <w:rStyle w:val="CommentReference"/>
+          <w:rFonts w:ascii="Times New Roman" w:hAnsiTheme="minorHAnsi"/>
+        </w:rPr>
+        <w:commentReference w:id="51"/>
       </w:r>
     </w:p>
     <w:p>
@@ -9260,17 +9259,17 @@
       <w:r>
         <w:t xml:space="preserve"> </w:t>
       </w:r>
-      <w:commentRangeStart w:id="50"/>
+      <w:commentRangeStart w:id="52"/>
       <w:r>
         <w:t>2017</w:t>
       </w:r>
-      <w:commentRangeEnd w:id="50"/>
+      <w:commentRangeEnd w:id="52"/>
       <w:r>
         <w:rPr>
           <w:rStyle w:val="CommentReference"/>
           <w:rFonts w:ascii="Times New Roman" w:hAnsiTheme="minorHAnsi"/>
         </w:rPr>
-        <w:commentReference w:id="50"/>
+        <w:commentReference w:id="52"/>
       </w:r>
       <w:r>
         <w:t>).</w:t>
@@ -9969,17 +9968,17 @@
       <w:r>
         <w:t xml:space="preserve"> et al. </w:t>
       </w:r>
-      <w:commentRangeStart w:id="51"/>
+      <w:commentRangeStart w:id="53"/>
       <w:r>
         <w:t>2018</w:t>
       </w:r>
-      <w:commentRangeEnd w:id="51"/>
+      <w:commentRangeEnd w:id="53"/>
       <w:r>
         <w:rPr>
           <w:rStyle w:val="CommentReference"/>
           <w:rFonts w:ascii="Times New Roman" w:hAnsiTheme="minorHAnsi"/>
         </w:rPr>
-        <w:commentReference w:id="51"/>
+        <w:commentReference w:id="53"/>
       </w:r>
       <w:r>
         <w:t>)</w:t>
@@ -17057,7 +17056,7 @@
         <w:pStyle w:val="BodyText"/>
         <w:spacing w:before="0"/>
       </w:pPr>
-      <w:bookmarkStart w:id="52" w:name="figures"/>
+      <w:bookmarkStart w:id="54" w:name="figures"/>
       <w:r>
         <w:rPr>
           <w:b/>
@@ -17152,8 +17151,6 @@
       <w:r>
         <w:t>-test).</w:t>
       </w:r>
-      <w:bookmarkStart w:id="53" w:name="_GoBack"/>
-      <w:bookmarkEnd w:id="53"/>
     </w:p>
     <w:tbl>
       <w:tblPr>
@@ -17501,7 +17498,7 @@
       <w:r>
         <w:br w:type="page"/>
       </w:r>
-      <w:bookmarkEnd w:id="52"/>
+      <w:bookmarkEnd w:id="54"/>
       <w:r>
         <w:lastRenderedPageBreak/>
         <w:t>Figures</w:t>
@@ -17860,50 +17857,50 @@
       <w:r>
         <w:t xml:space="preserve"> </w:t>
       </w:r>
-      <w:commentRangeStart w:id="54"/>
       <w:commentRangeStart w:id="55"/>
+      <w:commentRangeStart w:id="56"/>
       <w:r>
         <w:t xml:space="preserve">Frequency </w:t>
       </w:r>
-      <w:commentRangeStart w:id="56"/>
       <w:commentRangeStart w:id="57"/>
+      <w:commentRangeStart w:id="58"/>
       <w:r>
         <w:t>d</w:t>
       </w:r>
       <w:r>
         <w:t xml:space="preserve">istributions </w:t>
       </w:r>
-      <w:commentRangeEnd w:id="56"/>
+      <w:commentRangeEnd w:id="57"/>
       <w:r>
         <w:rPr>
           <w:rStyle w:val="CommentReference"/>
           <w:rFonts w:ascii="Times New Roman" w:hAnsiTheme="minorHAnsi"/>
         </w:rPr>
-        <w:commentReference w:id="56"/>
-      </w:r>
-      <w:commentRangeEnd w:id="57"/>
+        <w:commentReference w:id="57"/>
+      </w:r>
+      <w:commentRangeEnd w:id="58"/>
       <w:r>
         <w:rPr>
           <w:rStyle w:val="CommentReference"/>
           <w:rFonts w:ascii="Times New Roman" w:hAnsiTheme="minorHAnsi"/>
         </w:rPr>
-        <w:commentReference w:id="57"/>
-      </w:r>
-      <w:commentRangeEnd w:id="54"/>
+        <w:commentReference w:id="58"/>
+      </w:r>
+      <w:commentRangeEnd w:id="55"/>
       <w:r>
         <w:rPr>
           <w:rStyle w:val="CommentReference"/>
           <w:rFonts w:ascii="Times New Roman" w:hAnsiTheme="minorHAnsi"/>
         </w:rPr>
-        <w:commentReference w:id="54"/>
-      </w:r>
-      <w:commentRangeEnd w:id="55"/>
+        <w:commentReference w:id="55"/>
+      </w:r>
+      <w:commentRangeEnd w:id="56"/>
       <w:r>
         <w:rPr>
           <w:rStyle w:val="CommentReference"/>
           <w:rFonts w:ascii="Times New Roman" w:hAnsiTheme="minorHAnsi"/>
         </w:rPr>
-        <w:commentReference w:id="55"/>
+        <w:commentReference w:id="56"/>
       </w:r>
       <w:r>
         <w:t>of (a) QDS- and (b) HDS-scale vascular plant species richness in the GCFR and SWAFR. (c) Scatter plot of mean QDS-scale richness (</w:t>
@@ -18221,17 +18218,17 @@
       <w:r>
         <w:t xml:space="preserve">, all with highly </w:t>
       </w:r>
-      <w:commentRangeStart w:id="58"/>
+      <w:commentRangeStart w:id="59"/>
       <w:r>
         <w:t xml:space="preserve">significant slopes </w:t>
       </w:r>
-      <w:commentRangeEnd w:id="58"/>
+      <w:commentRangeEnd w:id="59"/>
       <w:r>
         <w:rPr>
           <w:rStyle w:val="CommentReference"/>
           <w:rFonts w:ascii="Times New Roman" w:hAnsiTheme="minorHAnsi"/>
         </w:rPr>
-        <w:commentReference w:id="58"/>
+        <w:commentReference w:id="59"/>
       </w:r>
       <w:r>
         <w:t>(</w:t>
@@ -18392,8 +18389,8 @@
         <w:pStyle w:val="ImageCaption"/>
         <w:spacing w:line="240" w:lineRule="auto"/>
       </w:pPr>
-      <w:commentRangeStart w:id="59"/>
       <w:commentRangeStart w:id="60"/>
+      <w:commentRangeStart w:id="61"/>
       <w:r>
         <w:rPr>
           <w:b/>
@@ -18403,21 +18400,21 @@
       <w:r>
         <w:t xml:space="preserve"> </w:t>
       </w:r>
-      <w:commentRangeEnd w:id="59"/>
+      <w:commentRangeEnd w:id="60"/>
       <w:r>
         <w:rPr>
           <w:rStyle w:val="CommentReference"/>
           <w:rFonts w:ascii="Times New Roman" w:hAnsiTheme="minorHAnsi"/>
         </w:rPr>
-        <w:commentReference w:id="59"/>
-      </w:r>
-      <w:commentRangeEnd w:id="60"/>
+        <w:commentReference w:id="60"/>
+      </w:r>
+      <w:commentRangeEnd w:id="61"/>
       <w:r>
         <w:rPr>
           <w:rStyle w:val="CommentReference"/>
           <w:rFonts w:ascii="Times New Roman" w:hAnsiTheme="minorHAnsi"/>
         </w:rPr>
-        <w:commentReference w:id="60"/>
+        <w:commentReference w:id="61"/>
       </w:r>
       <w:r>
         <w:t xml:space="preserve">Slope estimates </w:t>
@@ -18644,7 +18641,7 @@
       <w:r>
         <w:br w:type="page"/>
       </w:r>
-      <w:bookmarkStart w:id="61" w:name="references"/>
+      <w:bookmarkStart w:id="62" w:name="references"/>
     </w:p>
     <w:p>
       <w:pPr>
@@ -18886,7 +18883,7 @@
       <w:r>
         <w:t>References</w:t>
       </w:r>
-      <w:bookmarkEnd w:id="61"/>
+      <w:bookmarkEnd w:id="62"/>
     </w:p>
     <w:p>
       <w:pPr>
@@ -20333,15 +20330,7 @@
         <w:annotationRef/>
       </w:r>
       <w:r>
-        <w:t xml:space="preserve">Why nominally? This should </w:t>
-      </w:r>
-      <w:proofErr w:type="gramStart"/>
-      <w:r>
-        <w:t>been</w:t>
-      </w:r>
-      <w:proofErr w:type="gramEnd"/>
-      <w:r>
-        <w:t xml:space="preserve"> informed by </w:t>
+        <w:t xml:space="preserve">Why nominally? This should been informed by </w:t>
       </w:r>
       <w:proofErr w:type="spellStart"/>
       <w:r>
@@ -20499,15 +20488,7 @@
         <w:annotationRef/>
       </w:r>
       <w:r>
-        <w:t xml:space="preserve">It is not easy to see this from Fig 2. There was some discussion about relativizing </w:t>
-      </w:r>
-      <w:proofErr w:type="gramStart"/>
-      <w:r>
-        <w:t>this</w:t>
-      </w:r>
-      <w:proofErr w:type="gramEnd"/>
-      <w:r>
-        <w:t xml:space="preserve"> but I don</w:t>
+        <w:t>It is not easy to see this from Fig 2. There was some discussion about relativizing this but I don</w:t>
       </w:r>
       <w:r>
         <w:t>’</w:t>
@@ -20911,7 +20892,7 @@
       </w:r>
     </w:p>
   </w:comment>
-  <w:comment w:id="49" w:author="Michael Cramer" w:date="2019-12-03T08:28:00Z" w:initials="MC">
+  <w:comment w:id="49" w:author="Ruan Van Mazijk [2]" w:date="2019-12-30T10:34:00Z" w:initials="RVM">
     <w:p>
       <w:pPr>
         <w:pStyle w:val="CommentText"/>
@@ -20923,17 +20904,11 @@
         <w:annotationRef/>
       </w:r>
       <w:r>
-        <w:t>I am not at all convinced by this argument. Isn</w:t>
-      </w:r>
-      <w:r>
-        <w:t>’</w:t>
-      </w:r>
-      <w:r>
-        <w:t>t this just a necessary consequence of data aggregation?</w:t>
+        <w:t>!!!!!!!!!!!!!!!!!!!!!!!!!!!!!</w:t>
       </w:r>
     </w:p>
   </w:comment>
-  <w:comment w:id="50" w:author="Michael Cramer" w:date="2019-12-03T08:42:00Z" w:initials="MC">
+  <w:comment w:id="51" w:author="Michael Cramer" w:date="2019-12-03T08:28:00Z" w:initials="MC">
     <w:p>
       <w:pPr>
         <w:pStyle w:val="CommentText"/>
@@ -20945,11 +20920,17 @@
         <w:annotationRef/>
       </w:r>
       <w:r>
-        <w:t xml:space="preserve">The point I would like to make is that there is no way to correct for deliberate collection of rarer species. This is not represented by sampling effort at all. I am a bit worried about this aspect because I can just see Hopper picking on this. I think we need to do a good job of defending this. </w:t>
+        <w:t>I am not at all convinced by this argument. Isn</w:t>
+      </w:r>
+      <w:r>
+        <w:t>’</w:t>
+      </w:r>
+      <w:r>
+        <w:t>t this just a necessary consequence of data aggregation?</w:t>
       </w:r>
     </w:p>
   </w:comment>
-  <w:comment w:id="51" w:author="Michael Cramer" w:date="2019-12-03T10:43:00Z" w:initials="MC">
+  <w:comment w:id="52" w:author="Michael Cramer" w:date="2019-12-03T08:42:00Z" w:initials="MC">
     <w:p>
       <w:pPr>
         <w:pStyle w:val="CommentText"/>
@@ -20961,21 +20942,29 @@
         <w:annotationRef/>
       </w:r>
       <w:r>
+        <w:t xml:space="preserve">The point I would like to make is that there is no way to correct for deliberate collection of rarer species. This is not represented by sampling effort at all. I am a bit worried about this aspect because I can just see Hopper picking on this. I think we need to do a good job of defending this. </w:t>
+      </w:r>
+    </w:p>
+  </w:comment>
+  <w:comment w:id="53" w:author="Michael Cramer" w:date="2019-12-03T10:43:00Z" w:initials="MC">
+    <w:p>
+      <w:pPr>
+        <w:pStyle w:val="CommentText"/>
+      </w:pPr>
+      <w:r>
+        <w:rPr>
+          <w:rStyle w:val="CommentReference"/>
+        </w:rPr>
+        <w:annotationRef/>
+      </w:r>
+      <w:r>
         <w:t>Don</w:t>
       </w:r>
       <w:r>
         <w:t>’</w:t>
       </w:r>
       <w:r>
-        <w:t xml:space="preserve">t you think that Perth requires a mention </w:t>
-      </w:r>
-      <w:proofErr w:type="gramStart"/>
-      <w:r>
-        <w:t>too.</w:t>
-      </w:r>
-      <w:proofErr w:type="gramEnd"/>
-      <w:r>
-        <w:t xml:space="preserve"> There is a different matter. It is the potential inflation of species richness by anthropogenic imports.</w:t>
+        <w:t>t you think that Perth requires a mention too. There is a different matter. It is the potential inflation of species richness by anthropogenic imports.</w:t>
       </w:r>
     </w:p>
     <w:p>
@@ -20984,7 +20973,7 @@
       </w:pPr>
     </w:p>
   </w:comment>
-  <w:comment w:id="56" w:author="Michael Cramer" w:date="2019-10-07T10:02:00Z" w:initials="MC">
+  <w:comment w:id="57" w:author="Michael Cramer" w:date="2019-10-07T10:02:00Z" w:initials="MC">
     <w:p>
       <w:pPr>
         <w:pStyle w:val="CommentText"/>
@@ -21000,7 +20989,7 @@
       </w:r>
     </w:p>
   </w:comment>
-  <w:comment w:id="57" w:author="Ruan Van Mazijk" w:date="2019-10-07T12:19:00Z" w:initials="RVM">
+  <w:comment w:id="58" w:author="Ruan Van Mazijk" w:date="2019-10-07T12:19:00Z" w:initials="RVM">
     <w:p>
       <w:pPr>
         <w:pStyle w:val="CommentText"/>
@@ -21016,7 +21005,7 @@
       </w:r>
     </w:p>
   </w:comment>
-  <w:comment w:id="54" w:author="Michael Cramer" w:date="2019-12-03T10:58:00Z" w:initials="MC">
+  <w:comment w:id="55" w:author="Michael Cramer" w:date="2019-12-03T10:58:00Z" w:initials="MC">
     <w:p>
       <w:pPr>
         <w:pStyle w:val="CommentText"/>
@@ -21032,7 +21021,7 @@
       </w:r>
     </w:p>
   </w:comment>
-  <w:comment w:id="55" w:author="Ruan Van Mazijk" w:date="2019-12-03T12:17:00Z" w:initials="RVM">
+  <w:comment w:id="56" w:author="Ruan Van Mazijk" w:date="2019-12-03T12:17:00Z" w:initials="RVM">
     <w:p>
       <w:pPr>
         <w:pStyle w:val="CommentText"/>
@@ -21048,7 +21037,7 @@
       </w:r>
     </w:p>
   </w:comment>
-  <w:comment w:id="58" w:author="Michael Cramer" w:date="2019-12-03T08:32:00Z" w:initials="MC">
+  <w:comment w:id="59" w:author="Michael Cramer" w:date="2019-12-03T08:32:00Z" w:initials="MC">
     <w:p>
       <w:pPr>
         <w:pStyle w:val="CommentText"/>
@@ -21060,15 +21049,7 @@
         <w:annotationRef/>
       </w:r>
       <w:r>
-        <w:t xml:space="preserve">What does the steeper slope at DS mean? Is it steeper in fact? </w:t>
-      </w:r>
-      <w:proofErr w:type="gramStart"/>
-      <w:r>
-        <w:t>Actually</w:t>
-      </w:r>
-      <w:proofErr w:type="gramEnd"/>
-      <w:r>
-        <w:t xml:space="preserve"> I don</w:t>
+        <w:t>What does the steeper slope at DS mean? Is it steeper in fact? Actually I don</w:t>
       </w:r>
       <w:r>
         <w:t>’</w:t>
@@ -21084,7 +21065,7 @@
       </w:r>
     </w:p>
   </w:comment>
-  <w:comment w:id="59" w:author="Michael Cramer" w:date="2019-12-03T11:02:00Z" w:initials="MC">
+  <w:comment w:id="60" w:author="Michael Cramer" w:date="2019-12-03T11:02:00Z" w:initials="MC">
     <w:p>
       <w:pPr>
         <w:pStyle w:val="CommentText"/>
@@ -21112,7 +21093,7 @@
       </w:r>
     </w:p>
   </w:comment>
-  <w:comment w:id="60" w:author="Ruan Van Mazijk" w:date="2019-12-03T12:16:00Z" w:initials="RVM">
+  <w:comment w:id="61" w:author="Ruan Van Mazijk" w:date="2019-12-03T12:16:00Z" w:initials="RVM">
     <w:p>
       <w:pPr>
         <w:pStyle w:val="CommentText"/>
@@ -21195,6 +21176,7 @@
   <w15:commentEx w15:paraId="3D3E71FC" w15:paraIdParent="6585E7F5" w15:done="0"/>
   <w15:commentEx w15:paraId="72D2893D" w15:done="1"/>
   <w15:commentEx w15:paraId="39197D3F" w15:paraIdParent="72D2893D" w15:done="1"/>
+  <w15:commentEx w15:paraId="0217C32F" w15:done="0"/>
   <w15:commentEx w15:paraId="7BAA7050" w15:done="0"/>
   <w15:commentEx w15:paraId="6DD55F01" w15:done="0"/>
   <w15:commentEx w15:paraId="5F3E149F" w15:done="0"/>
@@ -21252,6 +21234,7 @@
   <w16cid:commentId w16cid:paraId="3D3E71FC" w16cid:durableId="2190CDBC"/>
   <w16cid:commentId w16cid:paraId="72D2893D" w16cid:durableId="2190BFEA"/>
   <w16cid:commentId w16cid:paraId="39197D3F" w16cid:durableId="2190CE91"/>
+  <w16cid:commentId w16cid:paraId="0217C32F" w16cid:durableId="21B45151"/>
   <w16cid:commentId w16cid:paraId="7BAA7050" w16cid:durableId="21909B1E"/>
   <w16cid:commentId w16cid:paraId="6DD55F01" w16cid:durableId="21909E66"/>
   <w16cid:commentId w16cid:paraId="5F3E149F" w16cid:durableId="2190BADA"/>
@@ -23299,6 +23282,9 @@
   <w15:person w15:author="Michael Cramer">
     <w15:presenceInfo w15:providerId="AD" w15:userId="S::01400822@wf.uct.ac.za::42384198-234c-4b6a-8489-2a3f7d296e81"/>
   </w15:person>
+  <w15:person w15:author="Ruan Van Mazijk [2]">
+    <w15:presenceInfo w15:providerId="AD" w15:userId="S::vmzrua001@myuct.ac.za::f50431c7-080a-4259-97ee-a4bb5c336639"/>
+  </w15:person>
 </w15:people>
 </file>
 
@@ -23319,7 +23305,7 @@
       </w:pPr>
     </w:pPrDefault>
   </w:docDefaults>
-  <w:latentStyles w:defLockedState="0" w:defUIPriority="0" w:defSemiHidden="0" w:defUnhideWhenUsed="0" w:defQFormat="0" w:count="375">
+  <w:latentStyles w:defLockedState="0" w:defUIPriority="0" w:defSemiHidden="0" w:defUnhideWhenUsed="0" w:defQFormat="0" w:count="376">
     <w:lsdException w:name="Normal" w:qFormat="1"/>
     <w:lsdException w:name="heading 1" w:uiPriority="9" w:qFormat="1"/>
     <w:lsdException w:name="heading 2" w:uiPriority="9" w:qFormat="1"/>
@@ -23414,7 +23400,6 @@
     <w:lsdException w:name="HTML Sample" w:semiHidden="1" w:unhideWhenUsed="1"/>
     <w:lsdException w:name="HTML Typewriter" w:semiHidden="1" w:unhideWhenUsed="1"/>
     <w:lsdException w:name="HTML Variable" w:semiHidden="1" w:unhideWhenUsed="1"/>
-    <w:lsdException w:name="Normal Table" w:semiHidden="1" w:unhideWhenUsed="1"/>
     <w:lsdException w:name="annotation subject" w:semiHidden="1" w:unhideWhenUsed="1"/>
     <w:lsdException w:name="No List" w:semiHidden="1" w:uiPriority="99" w:unhideWhenUsed="1"/>
     <w:lsdException w:name="Outline List 1" w:semiHidden="1" w:unhideWhenUsed="1"/>
@@ -23461,9 +23446,7 @@
     <w:lsdException w:name="Table Subtle 2" w:semiHidden="1" w:unhideWhenUsed="1"/>
     <w:lsdException w:name="Table Web 1" w:semiHidden="1" w:unhideWhenUsed="1"/>
     <w:lsdException w:name="Table Web 2" w:semiHidden="1" w:unhideWhenUsed="1"/>
-    <w:lsdException w:name="Table Web 3" w:semiHidden="1" w:unhideWhenUsed="1"/>
     <w:lsdException w:name="Balloon Text" w:semiHidden="1" w:unhideWhenUsed="1"/>
-    <w:lsdException w:name="Table Theme" w:semiHidden="1" w:unhideWhenUsed="1"/>
     <w:lsdException w:name="Placeholder Text" w:semiHidden="1"/>
     <w:lsdException w:name="Light Shading"/>
     <w:lsdException w:name="Light List"/>
@@ -23484,7 +23467,6 @@
     <w:lsdException w:name="Light Grid Accent 1"/>
     <w:lsdException w:name="Medium Shading 1 Accent 1"/>
     <w:lsdException w:name="Medium Shading 2 Accent 1"/>
-    <w:lsdException w:name="Medium List 1 Accent 1"/>
     <w:lsdException w:name="Revision" w:semiHidden="1"/>
     <w:lsdException w:name="Medium List 2 Accent 1"/>
     <w:lsdException w:name="Medium Grid 1 Accent 1"/>
@@ -23563,7 +23545,6 @@
     <w:lsdException w:name="Dark List Accent 6"/>
     <w:lsdException w:name="Colorful Shading Accent 6"/>
     <w:lsdException w:name="Colorful List Accent 6"/>
-    <w:lsdException w:name="Colorful Grid Accent 6"/>
     <w:lsdException w:name="Bibliography" w:semiHidden="1" w:unhideWhenUsed="1" w:qFormat="1"/>
     <w:lsdException w:name="TOC Heading" w:semiHidden="1" w:uiPriority="39" w:unhideWhenUsed="1" w:qFormat="1"/>
     <w:lsdException w:name="Grid Table 4" w:uiPriority="49"/>
@@ -23665,6 +23646,7 @@
     <w:lsdException w:name="Smart Hyperlink" w:semiHidden="1" w:uiPriority="99" w:unhideWhenUsed="1"/>
     <w:lsdException w:name="Hashtag" w:semiHidden="1" w:uiPriority="99" w:unhideWhenUsed="1"/>
     <w:lsdException w:name="Unresolved Mention" w:semiHidden="1" w:uiPriority="99" w:unhideWhenUsed="1"/>
+    <w:lsdException w:name="Smart Link" w:semiHidden="1" w:uiPriority="99" w:unhideWhenUsed="1"/>
   </w:latentStyles>
   <w:style w:type="paragraph" w:default="1" w:styleId="Normal">
     <w:name w:val="Normal"/>
@@ -25043,7 +25025,7 @@
 </file>
 
 <file path=customXml/itemProps1.xml><?xml version="1.0" encoding="utf-8"?>
-<ds:datastoreItem xmlns:ds="http://schemas.openxmlformats.org/officeDocument/2006/customXml" ds:itemID="{CDFCE68E-104A-4483-867A-A20D00BDF7AA}">
+<ds:datastoreItem xmlns:ds="http://schemas.openxmlformats.org/officeDocument/2006/customXml" ds:itemID="{31738876-ECC3-B54B-8802-7D84116EB15A}">
   <ds:schemaRefs>
     <ds:schemaRef ds:uri="http://schemas.openxmlformats.org/officeDocument/2006/bibliography"/>
   </ds:schemaRefs>

</xml_diff>

<commit_message>
Update figure refs and resolve some comments
</commit_message>
<xml_diff>
--- a/manuscript/manuscript.docx
+++ b/manuscript/manuscript.docx
@@ -3335,8 +3335,6 @@
       <w:r>
         <w:t xml:space="preserve"> (see Figure S1–3)</w:t>
       </w:r>
-      <w:bookmarkStart w:id="17" w:name="_GoBack"/>
-      <w:bookmarkEnd w:id="17"/>
       <w:r>
         <w:t xml:space="preserve">. For example, the inclusion of PDQ in addition to MAP is justified on the basis that, where the </w:t>
       </w:r>
@@ -3829,26 +3827,26 @@
       <w:r>
         <w:t xml:space="preserve"> environmental variables across </w:t>
       </w:r>
+      <w:commentRangeStart w:id="17"/>
       <w:commentRangeStart w:id="18"/>
-      <w:commentRangeStart w:id="19"/>
       <w:r>
         <w:t xml:space="preserve">both </w:t>
       </w:r>
-      <w:commentRangeEnd w:id="18"/>
+      <w:commentRangeEnd w:id="17"/>
       <w:r>
         <w:rPr>
           <w:rStyle w:val="CommentReference"/>
           <w:rFonts w:ascii="Times New Roman" w:hAnsiTheme="minorHAnsi"/>
         </w:rPr>
-        <w:commentReference w:id="18"/>
-      </w:r>
-      <w:commentRangeEnd w:id="19"/>
+        <w:commentReference w:id="17"/>
+      </w:r>
+      <w:commentRangeEnd w:id="18"/>
       <w:r>
         <w:rPr>
           <w:rStyle w:val="CommentReference"/>
           <w:rFonts w:ascii="Times New Roman" w:hAnsiTheme="minorHAnsi"/>
         </w:rPr>
-        <w:commentReference w:id="19"/>
+        <w:commentReference w:id="18"/>
       </w:r>
       <w:r>
         <w:t xml:space="preserve">regions, to </w:t>
@@ -3880,8 +3878,8 @@
       <w:r>
         <w:t xml:space="preserve">first </w:t>
       </w:r>
+      <w:commentRangeStart w:id="19"/>
       <w:commentRangeStart w:id="20"/>
-      <w:commentRangeStart w:id="21"/>
       <w:r>
         <w:t>log</w:t>
       </w:r>
@@ -3897,21 +3895,21 @@
       <w:r>
         <w:t xml:space="preserve">transformed </w:t>
       </w:r>
-      <w:commentRangeEnd w:id="20"/>
+      <w:commentRangeEnd w:id="19"/>
       <w:r>
         <w:rPr>
           <w:rStyle w:val="CommentReference"/>
           <w:rFonts w:ascii="Times New Roman" w:hAnsiTheme="minorHAnsi"/>
         </w:rPr>
-        <w:commentReference w:id="20"/>
-      </w:r>
-      <w:commentRangeEnd w:id="21"/>
+        <w:commentReference w:id="19"/>
+      </w:r>
+      <w:commentRangeEnd w:id="20"/>
       <w:r>
         <w:rPr>
           <w:rStyle w:val="CommentReference"/>
           <w:rFonts w:ascii="Times New Roman" w:hAnsiTheme="minorHAnsi"/>
         </w:rPr>
-        <w:commentReference w:id="21"/>
+        <w:commentReference w:id="20"/>
       </w:r>
       <w:r>
         <w:t xml:space="preserve">to ensure normality. A separate PCA was </w:t>
@@ -4206,7 +4204,7 @@
         <w:pStyle w:val="Heading2"/>
         <w:spacing w:line="240" w:lineRule="auto"/>
       </w:pPr>
-      <w:bookmarkStart w:id="22" w:name="environmental-heterogeneity-as-an-explan"/>
+      <w:bookmarkStart w:id="21" w:name="environmental-heterogeneity-as-an-explan"/>
       <w:r>
         <w:t>2.3</w:t>
       </w:r>
@@ -4219,7 +4217,7 @@
       <w:r>
         <w:t>Environmental heterogeneity as an explanation of species richness</w:t>
       </w:r>
-      <w:bookmarkEnd w:id="22"/>
+      <w:bookmarkEnd w:id="21"/>
     </w:p>
     <w:p>
       <w:pPr>
@@ -5376,20 +5374,20 @@
       <w:r>
         <w:t xml:space="preserve"> differed between the GCFR and SWAFR. Finally, </w:t>
       </w:r>
-      <w:commentRangeStart w:id="23"/>
+      <w:commentRangeStart w:id="22"/>
       <w:r>
         <w:t>to assess</w:t>
       </w:r>
       <w:r>
         <w:t xml:space="preserve"> whether the exceptional richness of hotspots is best explained by factors other than environmental heterogeneity</w:t>
       </w:r>
-      <w:commentRangeEnd w:id="23"/>
+      <w:commentRangeEnd w:id="22"/>
       <w:r>
         <w:rPr>
           <w:rStyle w:val="CommentReference"/>
           <w:rFonts w:ascii="Times New Roman" w:hAnsiTheme="minorHAnsi"/>
         </w:rPr>
-        <w:commentReference w:id="23"/>
+        <w:commentReference w:id="22"/>
       </w:r>
       <w:r>
         <w:t xml:space="preserve">, we </w:t>
@@ -5404,7 +5402,7 @@
         <w:pStyle w:val="Heading1"/>
         <w:spacing w:line="240" w:lineRule="auto"/>
       </w:pPr>
-      <w:bookmarkStart w:id="24" w:name="results"/>
+      <w:bookmarkStart w:id="23" w:name="results"/>
       <w:r>
         <w:t>3</w:t>
       </w:r>
@@ -5417,7 +5415,7 @@
       <w:r>
         <w:t>Results</w:t>
       </w:r>
-      <w:bookmarkEnd w:id="24"/>
+      <w:bookmarkEnd w:id="23"/>
     </w:p>
     <w:p>
       <w:pPr>
@@ -5500,8 +5498,8 @@
       <w:r>
         <w:t xml:space="preserve">that </w:t>
       </w:r>
+      <w:commentRangeStart w:id="24"/>
       <w:commentRangeStart w:id="25"/>
-      <w:commentRangeStart w:id="26"/>
       <w:r>
         <w:t>species</w:t>
       </w:r>
@@ -5509,32 +5507,32 @@
         <w:t xml:space="preserve"> richness </w:t>
       </w:r>
       <w:r>
-        <w:t>per unit area is similar at the QDS</w:t>
-      </w:r>
-      <w:commentRangeEnd w:id="25"/>
+        <w:t xml:space="preserve">per </w:t>
+      </w:r>
+      <w:r>
+        <w:t>unit area is similar at the QDS</w:t>
+      </w:r>
+      <w:commentRangeEnd w:id="24"/>
       <w:r>
         <w:rPr>
           <w:rStyle w:val="CommentReference"/>
           <w:rFonts w:ascii="Times New Roman" w:hAnsiTheme="minorHAnsi"/>
         </w:rPr>
-        <w:commentReference w:id="25"/>
-      </w:r>
-      <w:commentRangeEnd w:id="26"/>
+        <w:commentReference w:id="24"/>
+      </w:r>
+      <w:commentRangeEnd w:id="25"/>
       <w:r>
         <w:rPr>
           <w:rStyle w:val="CommentReference"/>
           <w:rFonts w:ascii="Times New Roman" w:hAnsiTheme="minorHAnsi"/>
         </w:rPr>
-        <w:commentReference w:id="26"/>
-      </w:r>
-      <w:r>
-        <w:t>- (</w:t>
-      </w:r>
-      <w:r>
-        <w:rPr>
-          <w:highlight w:val="red"/>
-        </w:rPr>
-        <w:t>Figure 2a</w:t>
+        <w:commentReference w:id="25"/>
+      </w:r>
+      <w:r>
+        <w:t>- (Figure 2</w:t>
+      </w:r>
+      <w:r>
+        <w:t>c</w:t>
       </w:r>
       <w:r>
         <w:t>;</w:t>
@@ -5546,16 +5544,7 @@
         <w:t xml:space="preserve"> P</w:t>
       </w:r>
       <w:r>
-        <w:t xml:space="preserve"> </w:t>
-      </w:r>
-      <w:r>
-        <w:t>=</w:t>
-      </w:r>
-      <w:r>
-        <w:t xml:space="preserve"> 0.</w:t>
-      </w:r>
-      <w:r>
-        <w:t xml:space="preserve">402, </w:t>
+        <w:t xml:space="preserve"> = 0.402, </w:t>
       </w:r>
       <w:r>
         <w:rPr>
@@ -5565,13 +5554,7 @@
         <w:t>CLES</w:t>
       </w:r>
       <w:r>
-        <w:t xml:space="preserve"> = </w:t>
-      </w:r>
-      <w:r>
-        <w:t>0.516</w:t>
-      </w:r>
-      <w:r>
-        <w:t>) and HDS-scales (Figure 2b;</w:t>
+        <w:t xml:space="preserve"> = 0.516) and HDS-scales (Figure 2b;</w:t>
       </w:r>
       <w:r>
         <w:rPr>
@@ -5580,16 +5563,7 @@
         <w:t xml:space="preserve"> P</w:t>
       </w:r>
       <w:r>
-        <w:t xml:space="preserve"> </w:t>
-      </w:r>
-      <w:r>
-        <w:t>=</w:t>
-      </w:r>
-      <w:r>
-        <w:t xml:space="preserve"> 0.</w:t>
-      </w:r>
-      <w:r>
-        <w:t xml:space="preserve">275, </w:t>
+        <w:t xml:space="preserve"> = 0.275, </w:t>
       </w:r>
       <w:r>
         <w:rPr>
@@ -5599,45 +5573,34 @@
         <w:t>CLES</w:t>
       </w:r>
       <w:r>
-        <w:t xml:space="preserve"> = </w:t>
-      </w:r>
-      <w:r>
-        <w:t>0.542</w:t>
-      </w:r>
-      <w:r>
-        <w:t>), but that the GCFR is significantly more species-rich than the SWAFR at the DS-scale (</w:t>
-      </w:r>
+        <w:t xml:space="preserve"> = 0.542), but that the GCFR is significantly more species-rich than the SWAFR at the DS-scale (</w:t>
+      </w:r>
+      <w:commentRangeStart w:id="26"/>
       <w:commentRangeStart w:id="27"/>
-      <w:commentRangeStart w:id="28"/>
-      <w:r>
-        <w:rPr>
-          <w:highlight w:val="red"/>
-        </w:rPr>
+      <w:r>
         <w:t xml:space="preserve">Figure </w:t>
       </w:r>
-      <w:commentRangeEnd w:id="27"/>
-      <w:r>
-        <w:rPr>
-          <w:highlight w:val="red"/>
-        </w:rPr>
+      <w:commentRangeEnd w:id="26"/>
+      <w:r>
         <w:t>2</w:t>
       </w:r>
       <w:r>
         <w:rPr>
           <w:rStyle w:val="CommentReference"/>
           <w:rFonts w:ascii="Times New Roman" w:hAnsiTheme="minorHAnsi"/>
-          <w:highlight w:val="red"/>
-        </w:rPr>
-        <w:commentReference w:id="27"/>
-      </w:r>
-      <w:commentRangeEnd w:id="28"/>
+        </w:rPr>
+        <w:commentReference w:id="26"/>
+      </w:r>
+      <w:commentRangeEnd w:id="27"/>
+      <w:r>
+        <w:t>a</w:t>
+      </w:r>
       <w:r>
         <w:rPr>
           <w:rStyle w:val="CommentReference"/>
           <w:rFonts w:ascii="Times New Roman" w:hAnsiTheme="minorHAnsi"/>
-          <w:highlight w:val="red"/>
-        </w:rPr>
-        <w:commentReference w:id="28"/>
+        </w:rPr>
+        <w:commentReference w:id="27"/>
       </w:r>
       <w:r>
         <w:t>;</w:t>
@@ -5669,16 +5632,7 @@
         </w:rPr>
       </w:pPr>
       <w:r>
-        <w:t>P</w:t>
-      </w:r>
-      <w:r>
-        <w:t>artition</w:t>
-      </w:r>
-      <w:r>
-        <w:t>ing</w:t>
-      </w:r>
-      <w:r>
-        <w:t xml:space="preserve"> </w:t>
+        <w:t xml:space="preserve">Partitioning </w:t>
       </w:r>
       <w:r>
         <w:rPr>
@@ -5757,40 +5711,13 @@
         <w:t>QDS</w:t>
       </w:r>
       <w:r>
-        <w:t xml:space="preserve"> respectively</w:t>
-      </w:r>
-      <w:r>
-        <w:t xml:space="preserve">; </w:t>
-      </w:r>
-      <w:r>
-        <w:rPr>
-          <w:highlight w:val="red"/>
-        </w:rPr>
-        <w:t>Figure 2c</w:t>
-      </w:r>
-      <w:r>
-        <w:t>)</w:t>
-      </w:r>
-      <w:r>
-        <w:t>, we</w:t>
-      </w:r>
-      <w:r>
-        <w:t xml:space="preserve"> </w:t>
-      </w:r>
-      <w:r>
-        <w:t>found</w:t>
-      </w:r>
-      <w:r>
-        <w:t xml:space="preserve"> </w:t>
-      </w:r>
-      <w:r>
-        <w:t xml:space="preserve">that the proportional contribution of </w:t>
-      </w:r>
-      <w:r>
-        <w:t>floristic turnover</w:t>
-      </w:r>
-      <w:r>
-        <w:t xml:space="preserve"> (i.e. </w:t>
+        <w:t xml:space="preserve"> respectively; Figure 2</w:t>
+      </w:r>
+      <w:r>
+        <w:t>g</w:t>
+      </w:r>
+      <w:r>
+        <w:t xml:space="preserve">), we found that the proportional contribution of floristic turnover (i.e. </w:t>
       </w:r>
       <w:r>
         <w:rPr>
@@ -5820,34 +5747,13 @@
         <w:t>HDS</w:t>
       </w:r>
       <w:r>
-        <w:t xml:space="preserve">; </w:t>
-      </w:r>
-      <w:r>
-        <w:rPr>
-          <w:highlight w:val="red"/>
-        </w:rPr>
-        <w:t>Figure 2d</w:t>
-      </w:r>
-      <w:r>
-        <w:t>) is greater in the</w:t>
-      </w:r>
-      <w:r>
-        <w:t xml:space="preserve"> GCFR </w:t>
-      </w:r>
-      <w:r>
-        <w:t xml:space="preserve">(0.64) </w:t>
-      </w:r>
-      <w:r>
-        <w:t xml:space="preserve">than in the </w:t>
-      </w:r>
-      <w:r>
-        <w:t>SWAFR (</w:t>
-      </w:r>
-      <w:r>
-        <w:t>0.60) (two-sided Mann</w:t>
-      </w:r>
-      <w:r>
-        <w:t xml:space="preserve">-Whitney </w:t>
+        <w:t>; Figure 2</w:t>
+      </w:r>
+      <w:r>
+        <w:t>e</w:t>
+      </w:r>
+      <w:r>
+        <w:t xml:space="preserve">) is greater in the GCFR (0.64) than in the SWAFR (0.60) (two-sided Mann-Whitney </w:t>
       </w:r>
       <w:r>
         <w:rPr>
@@ -5856,13 +5762,7 @@
         <w:t>U</w:t>
       </w:r>
       <w:r>
-        <w:t xml:space="preserve"> </w:t>
-      </w:r>
-      <w:r>
-        <w:t>test</w:t>
-      </w:r>
-      <w:r>
-        <w:t xml:space="preserve">, </w:t>
+        <w:t xml:space="preserve"> test, </w:t>
       </w:r>
       <w:r>
         <w:rPr>
@@ -5881,28 +5781,10 @@
         <w:t>CLES</w:t>
       </w:r>
       <w:r>
-        <w:t xml:space="preserve"> = </w:t>
-      </w:r>
-      <w:r>
-        <w:t>0.696</w:t>
-      </w:r>
-      <w:r>
-        <w:t>). This is also the case at the DS-</w:t>
-      </w:r>
-      <w:r>
-        <w:t>scale (</w:t>
-      </w:r>
-      <w:r>
-        <w:rPr>
-          <w:highlight w:val="red"/>
-        </w:rPr>
-        <w:t xml:space="preserve">Figure </w:t>
-      </w:r>
-      <w:r>
-        <w:rPr>
-          <w:highlight w:val="red"/>
-        </w:rPr>
-        <w:t>2</w:t>
+        <w:t xml:space="preserve"> = 0.696). This is also the case at the DS-scale (Figure </w:t>
+      </w:r>
+      <w:r>
+        <w:t>2d</w:t>
       </w:r>
       <w:r>
         <w:t xml:space="preserve">; </w:t>
@@ -6486,8 +6368,8 @@
           <w:rFonts w:eastAsiaTheme="minorEastAsia" w:cstheme="majorBidi"/>
         </w:rPr>
       </w:pPr>
+      <w:commentRangeStart w:id="28"/>
       <w:commentRangeStart w:id="29"/>
-      <w:commentRangeStart w:id="30"/>
       <w:r>
         <w:t xml:space="preserve">The </w:t>
       </w:r>
@@ -6506,21 +6388,21 @@
         </w:rPr>
         <w:t>h</w:t>
       </w:r>
-      <w:commentRangeEnd w:id="29"/>
+      <w:commentRangeEnd w:id="28"/>
       <w:r>
         <w:rPr>
           <w:rStyle w:val="CommentReference"/>
           <w:rFonts w:ascii="Times New Roman" w:hAnsiTheme="minorHAnsi"/>
         </w:rPr>
-        <w:commentReference w:id="29"/>
-      </w:r>
-      <w:commentRangeEnd w:id="30"/>
+        <w:commentReference w:id="28"/>
+      </w:r>
+      <w:commentRangeEnd w:id="29"/>
       <w:r>
         <w:rPr>
           <w:rStyle w:val="CommentReference"/>
           <w:rFonts w:ascii="Times New Roman" w:hAnsiTheme="minorHAnsi"/>
         </w:rPr>
-        <w:commentReference w:id="30"/>
+        <w:commentReference w:id="29"/>
       </w:r>
       <w:r>
         <w:rPr>
@@ -6920,8 +6802,8 @@
       <w:r>
         <w:t>(</w:t>
       </w:r>
+      <w:commentRangeStart w:id="30"/>
       <w:commentRangeStart w:id="31"/>
-      <w:commentRangeStart w:id="32"/>
       <w:r>
         <w:rPr>
           <w:i/>
@@ -6939,21 +6821,21 @@
       <w:r>
         <w:t xml:space="preserve"> </w:t>
       </w:r>
-      <w:commentRangeEnd w:id="31"/>
+      <w:commentRangeEnd w:id="30"/>
       <w:r>
         <w:rPr>
           <w:rStyle w:val="CommentReference"/>
           <w:rFonts w:ascii="Times New Roman" w:hAnsiTheme="minorHAnsi"/>
         </w:rPr>
-        <w:commentReference w:id="31"/>
-      </w:r>
-      <w:commentRangeEnd w:id="32"/>
+        <w:commentReference w:id="30"/>
+      </w:r>
+      <w:commentRangeEnd w:id="31"/>
       <w:r>
         <w:rPr>
           <w:rStyle w:val="CommentReference"/>
           <w:rFonts w:ascii="Times New Roman" w:hAnsiTheme="minorHAnsi"/>
         </w:rPr>
-        <w:commentReference w:id="32"/>
+        <w:commentReference w:id="31"/>
       </w:r>
       <w:r>
         <w:t xml:space="preserve">= </w:t>
@@ -6967,8 +6849,8 @@
       <w:r>
         <w:t xml:space="preserve">2; </w:t>
       </w:r>
+      <w:commentRangeStart w:id="32"/>
       <w:commentRangeStart w:id="33"/>
-      <w:commentRangeStart w:id="34"/>
       <w:r>
         <w:rPr>
           <w:i/>
@@ -6986,7 +6868,7 @@
       <w:r>
         <w:t xml:space="preserve"> </w:t>
       </w:r>
-      <w:commentRangeEnd w:id="33"/>
+      <w:commentRangeEnd w:id="32"/>
       <w:r>
         <w:t>= 247.4</w:t>
       </w:r>
@@ -6995,15 +6877,15 @@
           <w:rStyle w:val="CommentReference"/>
           <w:rFonts w:ascii="Times New Roman" w:hAnsiTheme="minorHAnsi"/>
         </w:rPr>
-        <w:commentReference w:id="33"/>
-      </w:r>
-      <w:commentRangeEnd w:id="34"/>
+        <w:commentReference w:id="32"/>
+      </w:r>
+      <w:commentRangeEnd w:id="33"/>
       <w:r>
         <w:rPr>
           <w:rStyle w:val="CommentReference"/>
           <w:rFonts w:ascii="Times New Roman" w:hAnsiTheme="minorHAnsi"/>
         </w:rPr>
-        <w:commentReference w:id="34"/>
+        <w:commentReference w:id="33"/>
       </w:r>
       <w:r>
         <w:t>).</w:t>
@@ -7071,38 +6953,38 @@
         </w:rPr>
         <w:t xml:space="preserve"> (</w:t>
       </w:r>
-      <w:commentRangeStart w:id="35"/>
+      <w:commentRangeStart w:id="34"/>
       <w:r>
         <w:rPr>
           <w:rFonts w:eastAsiaTheme="minorEastAsia" w:cstheme="majorBidi"/>
           <w:highlight w:val="yellow"/>
         </w:rPr>
-        <w:t xml:space="preserve">see also SI. Figure </w:t>
-      </w:r>
-      <w:commentRangeStart w:id="36"/>
+        <w:t xml:space="preserve">see also Figure </w:t>
+      </w:r>
       <w:r>
         <w:rPr>
           <w:rFonts w:eastAsiaTheme="minorEastAsia" w:cstheme="majorBidi"/>
           <w:highlight w:val="yellow"/>
         </w:rPr>
-        <w:t>A</w:t>
-      </w:r>
-      <w:commentRangeEnd w:id="36"/>
+        <w:t>3a</w:t>
+      </w:r>
+      <w:commentRangeStart w:id="35"/>
+      <w:commentRangeEnd w:id="35"/>
       <w:r>
         <w:rPr>
           <w:rStyle w:val="CommentReference"/>
           <w:rFonts w:ascii="Times New Roman" w:hAnsiTheme="minorHAnsi"/>
           <w:highlight w:val="yellow"/>
         </w:rPr>
-        <w:commentReference w:id="36"/>
-      </w:r>
-      <w:commentRangeEnd w:id="35"/>
+        <w:commentReference w:id="35"/>
+      </w:r>
+      <w:commentRangeEnd w:id="34"/>
       <w:r>
         <w:rPr>
           <w:rStyle w:val="CommentReference"/>
           <w:rFonts w:ascii="Times New Roman" w:hAnsiTheme="minorHAnsi"/>
         </w:rPr>
-        <w:commentReference w:id="35"/>
+        <w:commentReference w:id="34"/>
       </w:r>
       <w:r>
         <w:rPr>
@@ -7176,9 +7058,6 @@
         <w:t>, particularly MAP which has the greatest explanatory power in all models (</w:t>
       </w:r>
       <w:r>
-        <w:rPr>
-          <w:highlight w:val="yellow"/>
-        </w:rPr>
         <w:t>Table S2</w:t>
       </w:r>
       <w:r>
@@ -7262,8 +7141,8 @@
       <w:r>
         <w:t xml:space="preserve"> relative to the spread of residual species richness within each region (QDS: </w:t>
       </w:r>
+      <w:commentRangeStart w:id="36"/>
       <w:commentRangeStart w:id="37"/>
-      <w:commentRangeStart w:id="38"/>
       <w:r>
         <w:rPr>
           <w:i/>
@@ -7281,21 +7160,21 @@
       <w:r>
         <w:t xml:space="preserve"> </w:t>
       </w:r>
-      <w:commentRangeEnd w:id="37"/>
+      <w:commentRangeEnd w:id="36"/>
       <w:r>
         <w:rPr>
           <w:rStyle w:val="CommentReference"/>
           <w:rFonts w:ascii="Times New Roman" w:hAnsiTheme="minorHAnsi"/>
         </w:rPr>
-        <w:commentReference w:id="37"/>
-      </w:r>
-      <w:commentRangeEnd w:id="38"/>
+        <w:commentReference w:id="36"/>
+      </w:r>
+      <w:commentRangeEnd w:id="37"/>
       <w:r>
         <w:rPr>
           <w:rStyle w:val="CommentReference"/>
           <w:rFonts w:ascii="Times New Roman" w:hAnsiTheme="minorHAnsi"/>
         </w:rPr>
-        <w:commentReference w:id="38"/>
+        <w:commentReference w:id="37"/>
       </w:r>
       <w:r>
         <w:t xml:space="preserve">= 315.5; </w:t>
@@ -7317,8 +7196,8 @@
       <w:r>
         <w:t xml:space="preserve"> = 230.1; HDS: </w:t>
       </w:r>
+      <w:commentRangeStart w:id="38"/>
       <w:commentRangeStart w:id="39"/>
-      <w:commentRangeStart w:id="40"/>
       <w:r>
         <w:rPr>
           <w:i/>
@@ -7336,21 +7215,21 @@
       <w:r>
         <w:t xml:space="preserve"> </w:t>
       </w:r>
-      <w:commentRangeEnd w:id="39"/>
+      <w:commentRangeEnd w:id="38"/>
       <w:r>
         <w:rPr>
           <w:rStyle w:val="CommentReference"/>
           <w:rFonts w:ascii="Times New Roman" w:hAnsiTheme="minorHAnsi"/>
         </w:rPr>
-        <w:commentReference w:id="39"/>
-      </w:r>
-      <w:commentRangeEnd w:id="40"/>
+        <w:commentReference w:id="38"/>
+      </w:r>
+      <w:commentRangeEnd w:id="39"/>
       <w:r>
         <w:rPr>
           <w:rStyle w:val="CommentReference"/>
           <w:rFonts w:ascii="Times New Roman" w:hAnsiTheme="minorHAnsi"/>
         </w:rPr>
-        <w:commentReference w:id="40"/>
+        <w:commentReference w:id="39"/>
       </w:r>
       <w:r>
         <w:t xml:space="preserve">= </w:t>
@@ -7405,8 +7284,8 @@
       <w:r>
         <w:t>large (500.0 to 1622.9) relative to the spread of residual species richness within each region (</w:t>
       </w:r>
+      <w:commentRangeStart w:id="40"/>
       <w:commentRangeStart w:id="41"/>
-      <w:commentRangeStart w:id="42"/>
       <w:r>
         <w:rPr>
           <w:i/>
@@ -7424,21 +7303,21 @@
       <w:r>
         <w:t xml:space="preserve"> </w:t>
       </w:r>
-      <w:commentRangeEnd w:id="41"/>
+      <w:commentRangeEnd w:id="40"/>
       <w:r>
         <w:rPr>
           <w:rStyle w:val="CommentReference"/>
           <w:rFonts w:ascii="Times New Roman" w:hAnsiTheme="minorHAnsi"/>
         </w:rPr>
-        <w:commentReference w:id="41"/>
-      </w:r>
-      <w:commentRangeEnd w:id="42"/>
+        <w:commentReference w:id="40"/>
+      </w:r>
+      <w:commentRangeEnd w:id="41"/>
       <w:r>
         <w:rPr>
           <w:rStyle w:val="CommentReference"/>
           <w:rFonts w:ascii="Times New Roman" w:hAnsiTheme="minorHAnsi"/>
         </w:rPr>
-        <w:commentReference w:id="42"/>
+        <w:commentReference w:id="41"/>
       </w:r>
       <w:r>
         <w:t xml:space="preserve">= 638.4; </w:t>
@@ -7463,8 +7342,8 @@
       <w:r>
         <w:t xml:space="preserve">. </w:t>
       </w:r>
+      <w:commentRangeStart w:id="42"/>
       <w:commentRangeStart w:id="43"/>
-      <w:commentRangeStart w:id="44"/>
       <w:r>
         <w:t xml:space="preserve">Where the </w:t>
       </w:r>
@@ -7501,21 +7380,21 @@
       <w:r>
         <w:t xml:space="preserve"> have the effect of cancelling (in the SWAFR) the partial main effects of these variables, both of which are a consequence of collinearities. </w:t>
       </w:r>
-      <w:commentRangeEnd w:id="43"/>
+      <w:commentRangeEnd w:id="42"/>
       <w:r>
         <w:rPr>
           <w:rStyle w:val="CommentReference"/>
           <w:rFonts w:ascii="Times New Roman" w:hAnsiTheme="minorHAnsi"/>
         </w:rPr>
-        <w:commentReference w:id="43"/>
-      </w:r>
-      <w:commentRangeEnd w:id="44"/>
+        <w:commentReference w:id="42"/>
+      </w:r>
+      <w:commentRangeEnd w:id="43"/>
       <w:r>
         <w:rPr>
           <w:rStyle w:val="CommentReference"/>
           <w:rFonts w:ascii="Times New Roman" w:hAnsiTheme="minorHAnsi"/>
         </w:rPr>
-        <w:commentReference w:id="44"/>
+        <w:commentReference w:id="43"/>
       </w:r>
     </w:p>
     <w:p>
@@ -7534,26 +7413,26 @@
       <w:r>
         <w:t xml:space="preserve"> (</w:t>
       </w:r>
+      <w:commentRangeStart w:id="44"/>
       <w:commentRangeStart w:id="45"/>
-      <w:commentRangeStart w:id="46"/>
       <w:r>
         <w:t>Figure 4</w:t>
       </w:r>
-      <w:commentRangeEnd w:id="45"/>
+      <w:commentRangeEnd w:id="44"/>
       <w:r>
         <w:rPr>
           <w:rStyle w:val="CommentReference"/>
           <w:rFonts w:ascii="Times New Roman" w:hAnsiTheme="minorHAnsi"/>
         </w:rPr>
-        <w:commentReference w:id="45"/>
-      </w:r>
-      <w:commentRangeEnd w:id="46"/>
+        <w:commentReference w:id="44"/>
+      </w:r>
+      <w:commentRangeEnd w:id="45"/>
       <w:r>
         <w:rPr>
           <w:rStyle w:val="CommentReference"/>
           <w:rFonts w:ascii="Times New Roman" w:hAnsiTheme="minorHAnsi"/>
         </w:rPr>
-        <w:commentReference w:id="46"/>
+        <w:commentReference w:id="45"/>
       </w:r>
       <w:r>
         <w:t xml:space="preserve">: </w:t>
@@ -7566,9 +7445,6 @@
         <w:t>R</w:t>
       </w:r>
       <w:r>
-        <w:softHyphen/>
-      </w:r>
-      <w:r>
         <w:rPr>
           <w:vertAlign w:val="superscript"/>
         </w:rPr>
@@ -7603,9 +7479,6 @@
         <w:t>R</w:t>
       </w:r>
       <w:r>
-        <w:softHyphen/>
-      </w:r>
-      <w:r>
         <w:rPr>
           <w:vertAlign w:val="superscript"/>
         </w:rPr>
@@ -7677,10 +7550,33 @@
         <w:t>yielded very similar results for the PC1-based ANCOVA and multiple regression models at all spatial scales</w:t>
       </w:r>
       <w:r>
-        <w:t xml:space="preserve"> (Figure 5; Suppl. Figure ***)</w:t>
-      </w:r>
-      <w:r>
-        <w:t xml:space="preserve">. For both the GCFR and SWAFR, outliers </w:t>
+        <w:t xml:space="preserve"> (</w:t>
+      </w:r>
+      <w:r>
+        <w:t>Figure 5</w:t>
+      </w:r>
+      <w:r>
+        <w:t>e–h</w:t>
+      </w:r>
+      <w:r>
+        <w:t xml:space="preserve">; </w:t>
+      </w:r>
+      <w:r>
+        <w:t>S</w:t>
+      </w:r>
+      <w:r>
+        <w:t>5e–h; S6e–h</w:t>
+      </w:r>
+      <w:bookmarkStart w:id="46" w:name="_GoBack"/>
+      <w:bookmarkEnd w:id="46"/>
+      <w:r>
+        <w:t>)</w:t>
+      </w:r>
+      <w:r>
+        <w:t>.</w:t>
+      </w:r>
+      <w:r>
+        <w:t xml:space="preserve"> For both the GCFR and SWAFR, outliers </w:t>
       </w:r>
       <w:r>
         <w:t>a</w:t>
@@ -20304,7 +20200,7 @@
       </w:r>
     </w:p>
   </w:comment>
-  <w:comment w:id="18" w:author="Michael Cramer" w:date="2019-10-06T20:10:00Z" w:initials="MC">
+  <w:comment w:id="17" w:author="Michael Cramer" w:date="2019-10-06T20:10:00Z" w:initials="MC">
     <w:p>
       <w:pPr>
         <w:pStyle w:val="CommentText"/>
@@ -20320,7 +20216,7 @@
       </w:r>
     </w:p>
   </w:comment>
-  <w:comment w:id="19" w:author="Ruan Van Mazijk" w:date="2019-10-07T15:44:00Z" w:initials="RVM">
+  <w:comment w:id="18" w:author="Ruan Van Mazijk" w:date="2019-10-07T15:44:00Z" w:initials="RVM">
     <w:p>
       <w:pPr>
         <w:pStyle w:val="CommentText"/>
@@ -20339,7 +20235,7 @@
       </w:r>
     </w:p>
   </w:comment>
-  <w:comment w:id="20" w:author="Michael Cramer" w:date="2019-10-06T20:11:00Z" w:initials="MC">
+  <w:comment w:id="19" w:author="Michael Cramer" w:date="2019-10-06T20:11:00Z" w:initials="MC">
     <w:p>
       <w:pPr>
         <w:pStyle w:val="CommentText"/>
@@ -20367,7 +20263,7 @@
       </w:r>
     </w:p>
   </w:comment>
-  <w:comment w:id="21" w:author="Ruan Van Mazijk" w:date="2019-10-07T11:59:00Z" w:initials="RVM">
+  <w:comment w:id="20" w:author="Ruan Van Mazijk" w:date="2019-10-07T11:59:00Z" w:initials="RVM">
     <w:p>
       <w:pPr>
         <w:pStyle w:val="CommentText"/>
@@ -20392,7 +20288,7 @@
       </w:r>
     </w:p>
   </w:comment>
-  <w:comment w:id="23" w:author="Ruan Van Mazijk" w:date="2019-12-03T11:34:00Z" w:initials="RVM">
+  <w:comment w:id="22" w:author="Ruan Van Mazijk" w:date="2019-12-03T11:34:00Z" w:initials="RVM">
     <w:p>
       <w:pPr>
         <w:pStyle w:val="CommentText"/>
@@ -20408,7 +20304,7 @@
       </w:r>
     </w:p>
   </w:comment>
-  <w:comment w:id="25" w:author="Michael Cramer" w:date="2019-12-03T08:06:00Z" w:initials="MC">
+  <w:comment w:id="24" w:author="Michael Cramer" w:date="2019-12-03T08:06:00Z" w:initials="MC">
     <w:p>
       <w:pPr>
         <w:pStyle w:val="CommentText"/>
@@ -20430,7 +20326,7 @@
       </w:r>
     </w:p>
   </w:comment>
-  <w:comment w:id="26" w:author="Ruan Van Mazijk" w:date="2019-12-03T12:14:00Z" w:initials="RVM">
+  <w:comment w:id="25" w:author="Ruan Van Mazijk" w:date="2019-12-03T12:14:00Z" w:initials="RVM">
     <w:p>
       <w:pPr>
         <w:pStyle w:val="CommentText"/>
@@ -20468,7 +20364,7 @@
       </w:r>
     </w:p>
   </w:comment>
-  <w:comment w:id="27" w:author="Michael Cramer" w:date="2019-12-03T08:07:00Z" w:initials="MC">
+  <w:comment w:id="26" w:author="Michael Cramer" w:date="2019-12-03T08:07:00Z" w:initials="MC">
     <w:p>
       <w:pPr>
         <w:pStyle w:val="CommentText"/>
@@ -20484,7 +20380,7 @@
       </w:r>
     </w:p>
   </w:comment>
-  <w:comment w:id="28" w:author="Ruan Van Mazijk" w:date="2019-12-03T11:55:00Z" w:initials="RVM">
+  <w:comment w:id="27" w:author="Ruan Van Mazijk" w:date="2019-12-03T11:55:00Z" w:initials="RVM">
     <w:p>
       <w:pPr>
         <w:pStyle w:val="CommentText"/>
@@ -20500,7 +20396,7 @@
       </w:r>
     </w:p>
   </w:comment>
-  <w:comment w:id="29" w:author="Michael Cramer" w:date="2019-12-03T08:17:00Z" w:initials="MC">
+  <w:comment w:id="28" w:author="Michael Cramer" w:date="2019-12-03T08:17:00Z" w:initials="MC">
     <w:p>
       <w:pPr>
         <w:pStyle w:val="CommentText"/>
@@ -20516,7 +20412,7 @@
       </w:r>
     </w:p>
   </w:comment>
-  <w:comment w:id="30" w:author="Ruan Van Mazijk" w:date="2019-12-03T11:57:00Z" w:initials="RVM">
+  <w:comment w:id="29" w:author="Ruan Van Mazijk" w:date="2019-12-03T11:57:00Z" w:initials="RVM">
     <w:p>
       <w:pPr>
         <w:pStyle w:val="CommentText"/>
@@ -20532,7 +20428,7 @@
       </w:r>
     </w:p>
   </w:comment>
-  <w:comment w:id="31" w:author="Michael Cramer" w:date="2019-10-06T20:52:00Z" w:initials="MC">
+  <w:comment w:id="30" w:author="Michael Cramer" w:date="2019-10-06T20:52:00Z" w:initials="MC">
     <w:p>
       <w:pPr>
         <w:pStyle w:val="CommentText"/>
@@ -20548,7 +20444,7 @@
       </w:r>
     </w:p>
   </w:comment>
-  <w:comment w:id="32" w:author="Ruan Van Mazijk" w:date="2019-10-08T09:24:00Z" w:initials="RVM">
+  <w:comment w:id="31" w:author="Ruan Van Mazijk" w:date="2019-10-08T09:24:00Z" w:initials="RVM">
     <w:p>
       <w:pPr>
         <w:pStyle w:val="CommentText"/>
@@ -20564,7 +20460,7 @@
       </w:r>
     </w:p>
   </w:comment>
-  <w:comment w:id="33" w:author="Michael Cramer" w:date="2019-10-06T20:52:00Z" w:initials="MC">
+  <w:comment w:id="32" w:author="Michael Cramer" w:date="2019-10-06T20:52:00Z" w:initials="MC">
     <w:p>
       <w:pPr>
         <w:pStyle w:val="CommentText"/>
@@ -20580,7 +20476,7 @@
       </w:r>
     </w:p>
   </w:comment>
-  <w:comment w:id="34" w:author="Ruan Van Mazijk" w:date="2019-10-08T09:24:00Z" w:initials="RVM">
+  <w:comment w:id="33" w:author="Ruan Van Mazijk" w:date="2019-10-08T09:24:00Z" w:initials="RVM">
     <w:p>
       <w:pPr>
         <w:pStyle w:val="CommentText"/>
@@ -20596,7 +20492,7 @@
       </w:r>
     </w:p>
   </w:comment>
-  <w:comment w:id="36" w:author="Michael Cramer" w:date="2019-12-03T08:19:00Z" w:initials="MC">
+  <w:comment w:id="35" w:author="Michael Cramer" w:date="2019-12-03T08:19:00Z" w:initials="MC">
     <w:p>
       <w:pPr>
         <w:pStyle w:val="CommentText"/>
@@ -20612,7 +20508,7 @@
       </w:r>
     </w:p>
   </w:comment>
-  <w:comment w:id="35" w:author="Ruan Van Mazijk" w:date="2019-12-03T11:36:00Z" w:initials="RVM">
+  <w:comment w:id="34" w:author="Ruan Van Mazijk" w:date="2019-12-03T11:36:00Z" w:initials="RVM">
     <w:p>
       <w:pPr>
         <w:pStyle w:val="CommentText"/>
@@ -20634,7 +20530,7 @@
       </w:r>
     </w:p>
   </w:comment>
-  <w:comment w:id="37" w:author="Michael Cramer" w:date="2019-10-06T20:52:00Z" w:initials="MC">
+  <w:comment w:id="36" w:author="Michael Cramer" w:date="2019-10-06T20:52:00Z" w:initials="MC">
     <w:p>
       <w:pPr>
         <w:pStyle w:val="CommentText"/>
@@ -20650,7 +20546,7 @@
       </w:r>
     </w:p>
   </w:comment>
-  <w:comment w:id="38" w:author="Ruan Van Mazijk" w:date="2019-10-08T09:24:00Z" w:initials="RVM">
+  <w:comment w:id="37" w:author="Ruan Van Mazijk" w:date="2019-10-08T09:24:00Z" w:initials="RVM">
     <w:p>
       <w:pPr>
         <w:pStyle w:val="CommentText"/>
@@ -20666,7 +20562,7 @@
       </w:r>
     </w:p>
   </w:comment>
-  <w:comment w:id="39" w:author="Michael Cramer" w:date="2019-10-06T20:52:00Z" w:initials="MC">
+  <w:comment w:id="38" w:author="Michael Cramer" w:date="2019-10-06T20:52:00Z" w:initials="MC">
     <w:p>
       <w:pPr>
         <w:pStyle w:val="CommentText"/>
@@ -20682,7 +20578,7 @@
       </w:r>
     </w:p>
   </w:comment>
-  <w:comment w:id="40" w:author="Ruan Van Mazijk" w:date="2019-10-08T09:24:00Z" w:initials="RVM">
+  <w:comment w:id="39" w:author="Ruan Van Mazijk" w:date="2019-10-08T09:24:00Z" w:initials="RVM">
     <w:p>
       <w:pPr>
         <w:pStyle w:val="CommentText"/>
@@ -20698,7 +20594,7 @@
       </w:r>
     </w:p>
   </w:comment>
-  <w:comment w:id="41" w:author="Michael Cramer" w:date="2019-10-06T20:52:00Z" w:initials="MC">
+  <w:comment w:id="40" w:author="Michael Cramer" w:date="2019-10-06T20:52:00Z" w:initials="MC">
     <w:p>
       <w:pPr>
         <w:pStyle w:val="CommentText"/>
@@ -20714,7 +20610,7 @@
       </w:r>
     </w:p>
   </w:comment>
-  <w:comment w:id="42" w:author="Ruan Van Mazijk" w:date="2019-10-08T09:24:00Z" w:initials="RVM">
+  <w:comment w:id="41" w:author="Ruan Van Mazijk" w:date="2019-10-08T09:24:00Z" w:initials="RVM">
     <w:p>
       <w:pPr>
         <w:pStyle w:val="CommentText"/>
@@ -20730,7 +20626,7 @@
       </w:r>
     </w:p>
   </w:comment>
-  <w:comment w:id="43" w:author="Michael Cramer" w:date="2019-12-03T08:21:00Z" w:initials="MC">
+  <w:comment w:id="42" w:author="Michael Cramer" w:date="2019-12-03T08:21:00Z" w:initials="MC">
     <w:p>
       <w:pPr>
         <w:pStyle w:val="CommentText"/>
@@ -20746,7 +20642,7 @@
       </w:r>
     </w:p>
   </w:comment>
-  <w:comment w:id="44" w:author="Ruan Van Mazijk" w:date="2019-12-03T12:04:00Z" w:initials="RVM">
+  <w:comment w:id="43" w:author="Ruan Van Mazijk" w:date="2019-12-03T12:04:00Z" w:initials="RVM">
     <w:p>
       <w:pPr>
         <w:pStyle w:val="CommentText"/>
@@ -20774,7 +20670,7 @@
       </w:r>
     </w:p>
   </w:comment>
-  <w:comment w:id="45" w:author="Michael Cramer" w:date="2019-12-03T11:05:00Z" w:initials="MC">
+  <w:comment w:id="44" w:author="Michael Cramer" w:date="2019-12-03T11:05:00Z" w:initials="MC">
     <w:p>
       <w:pPr>
         <w:pStyle w:val="CommentText"/>
@@ -20790,7 +20686,7 @@
       </w:r>
     </w:p>
   </w:comment>
-  <w:comment w:id="46" w:author="Ruan Van Mazijk" w:date="2019-12-03T12:07:00Z" w:initials="RVM">
+  <w:comment w:id="45" w:author="Ruan Van Mazijk" w:date="2019-12-03T12:07:00Z" w:initials="RVM">
     <w:p>
       <w:pPr>
         <w:pStyle w:val="CommentText"/>
@@ -21074,8 +20970,8 @@
   <w15:commentEx w15:paraId="0D85E42B" w15:done="0"/>
   <w15:commentEx w15:paraId="50E697F5" w15:paraIdParent="0D85E42B" w15:done="0"/>
   <w15:commentEx w15:paraId="276D846E" w15:done="1"/>
-  <w15:commentEx w15:paraId="03CFEB10" w15:done="0"/>
-  <w15:commentEx w15:paraId="52802E12" w15:paraIdParent="03CFEB10" w15:done="0"/>
+  <w15:commentEx w15:paraId="03CFEB10" w15:done="1"/>
+  <w15:commentEx w15:paraId="52802E12" w15:paraIdParent="03CFEB10" w15:done="1"/>
   <w15:commentEx w15:paraId="1C33D467" w15:done="0"/>
   <w15:commentEx w15:paraId="5228A70D" w15:done="1"/>
   <w15:commentEx w15:paraId="7FCF8830" w15:paraIdParent="5228A70D" w15:done="1"/>
@@ -21095,15 +20991,15 @@
   <w15:commentEx w15:paraId="72002478" w15:done="1"/>
   <w15:commentEx w15:paraId="0A83FFEA" w15:paraIdParent="72002478" w15:done="1"/>
   <w15:commentEx w15:paraId="20553D95" w15:done="1"/>
-  <w15:commentEx w15:paraId="1CDB9C49" w15:done="0"/>
+  <w15:commentEx w15:paraId="1CDB9C49" w15:done="1"/>
   <w15:commentEx w15:paraId="151A031E" w15:done="1"/>
   <w15:commentEx w15:paraId="21F65C2F" w15:paraIdParent="151A031E" w15:done="1"/>
   <w15:commentEx w15:paraId="35D2187B" w15:done="1"/>
   <w15:commentEx w15:paraId="5801EF70" w15:paraIdParent="35D2187B" w15:done="1"/>
   <w15:commentEx w15:paraId="4CA8A44E" w15:done="1"/>
   <w15:commentEx w15:paraId="7CB43028" w15:paraIdParent="4CA8A44E" w15:done="1"/>
-  <w15:commentEx w15:paraId="6585E7F5" w15:done="0"/>
-  <w15:commentEx w15:paraId="3D3E71FC" w15:paraIdParent="6585E7F5" w15:done="0"/>
+  <w15:commentEx w15:paraId="6585E7F5" w15:done="1"/>
+  <w15:commentEx w15:paraId="3D3E71FC" w15:paraIdParent="6585E7F5" w15:done="1"/>
   <w15:commentEx w15:paraId="72D2893D" w15:done="1"/>
   <w15:commentEx w15:paraId="39197D3F" w15:paraIdParent="72D2893D" w15:done="1"/>
   <w15:commentEx w15:paraId="0217C32F" w15:done="0"/>
@@ -24958,7 +24854,7 @@
 </file>
 
 <file path=customXml/itemProps1.xml><?xml version="1.0" encoding="utf-8"?>
-<ds:datastoreItem xmlns:ds="http://schemas.openxmlformats.org/officeDocument/2006/customXml" ds:itemID="{860AD06F-31B6-EB4A-A4A0-1CABF566AC3F}">
+<ds:datastoreItem xmlns:ds="http://schemas.openxmlformats.org/officeDocument/2006/customXml" ds:itemID="{E5938B38-84E7-3C40-8B48-B0335F7BC3DA}">
   <ds:schemaRefs>
     <ds:schemaRef ds:uri="http://schemas.openxmlformats.org/officeDocument/2006/bibliography"/>
   </ds:schemaRefs>

</xml_diff>

<commit_message>
Remove statements about collinearity generating patterns in results
</commit_message>
<xml_diff>
--- a/manuscript/manuscript.docx
+++ b/manuscript/manuscript.docx
@@ -7037,34 +7037,40 @@
         <w:t xml:space="preserve"> (Figure 4)</w:t>
       </w:r>
       <w:r>
-        <w:t xml:space="preserve">. Moreover, where </w:t>
-      </w:r>
-      <w:r>
-        <w:t>these</w:t>
-      </w:r>
-      <w:r>
-        <w:t xml:space="preserve"> </w:t>
-      </w:r>
-      <w:r>
-        <w:t xml:space="preserve">partial </w:t>
-      </w:r>
-      <w:r>
-        <w:t>effects are negative this is almost certainly due to collinearities of pH and elevation with the other variables retained in the model</w:t>
-      </w:r>
-      <w:r>
-        <w:t>s</w:t>
-      </w:r>
-      <w:r>
-        <w:t>, particularly MAP which has the greatest explanatory power in all models (</w:t>
-      </w:r>
-      <w:r>
+        <w:t xml:space="preserve">. </w:t>
+      </w:r>
+      <w:r>
+        <w:rPr>
+          <w:highlight w:val="yellow"/>
+        </w:rPr>
+        <w:t xml:space="preserve">[…] </w:t>
+      </w:r>
+      <w:r>
+        <w:rPr>
+          <w:highlight w:val="yellow"/>
+        </w:rPr>
+        <w:t>MAP which has the greatest explanatory power in all models (</w:t>
+      </w:r>
+      <w:r>
+        <w:rPr>
+          <w:highlight w:val="yellow"/>
+        </w:rPr>
         <w:t>Table S2</w:t>
       </w:r>
       <w:r>
+        <w:rPr>
+          <w:highlight w:val="yellow"/>
+        </w:rPr>
         <w:t>)</w:t>
       </w:r>
       <w:r>
-        <w:t xml:space="preserve">. </w:t>
+        <w:rPr>
+          <w:highlight w:val="yellow"/>
+        </w:rPr>
+        <w:t>.</w:t>
+      </w:r>
+      <w:r>
+        <w:t xml:space="preserve"> </w:t>
       </w:r>
       <w:r>
         <w:t xml:space="preserve">In contrast to </w:t>
@@ -7378,7 +7384,12 @@
         <w:t xml:space="preserve"> heterogeneity</w:t>
       </w:r>
       <w:r>
-        <w:t xml:space="preserve"> have the effect of cancelling (in the SWAFR) the partial main effects of these variables, both of which are a consequence of collinearities. </w:t>
+        <w:t xml:space="preserve"> have the effect of cancelling (in the SWAFR) the main effects of these variables</w:t>
+      </w:r>
+      <w:bookmarkStart w:id="44" w:name="_GoBack"/>
+      <w:bookmarkEnd w:id="44"/>
+      <w:r>
+        <w:t xml:space="preserve">. </w:t>
       </w:r>
       <w:commentRangeEnd w:id="42"/>
       <w:r>
@@ -7413,26 +7424,26 @@
       <w:r>
         <w:t xml:space="preserve"> (</w:t>
       </w:r>
-      <w:commentRangeStart w:id="44"/>
       <w:commentRangeStart w:id="45"/>
+      <w:commentRangeStart w:id="46"/>
       <w:r>
         <w:t>Figure 4</w:t>
       </w:r>
-      <w:commentRangeEnd w:id="44"/>
+      <w:commentRangeEnd w:id="45"/>
       <w:r>
         <w:rPr>
           <w:rStyle w:val="CommentReference"/>
           <w:rFonts w:ascii="Times New Roman" w:hAnsiTheme="minorHAnsi"/>
         </w:rPr>
-        <w:commentReference w:id="44"/>
-      </w:r>
-      <w:commentRangeEnd w:id="45"/>
+        <w:commentReference w:id="45"/>
+      </w:r>
+      <w:commentRangeEnd w:id="46"/>
       <w:r>
         <w:rPr>
           <w:rStyle w:val="CommentReference"/>
           <w:rFonts w:ascii="Times New Roman" w:hAnsiTheme="minorHAnsi"/>
         </w:rPr>
-        <w:commentReference w:id="45"/>
+        <w:commentReference w:id="46"/>
       </w:r>
       <w:r>
         <w:t xml:space="preserve">: </w:t>
@@ -7567,8 +7578,6 @@
       <w:r>
         <w:t>5e–h; S6e–h</w:t>
       </w:r>
-      <w:bookmarkStart w:id="46" w:name="_GoBack"/>
-      <w:bookmarkEnd w:id="46"/>
       <w:r>
         <w:t>)</w:t>
       </w:r>
@@ -7824,7 +7833,6 @@
         <w:t xml:space="preserve">partial </w:t>
       </w:r>
       <w:r>
-        <w:lastRenderedPageBreak/>
         <w:t>coefficient</w:t>
       </w:r>
       <w:r>
@@ -7864,7 +7872,11 @@
         <w:t xml:space="preserve">significant </w:t>
       </w:r>
       <w:r>
-        <w:t>coefficients associated with environmental heterogeneity</w:t>
+        <w:t xml:space="preserve">coefficients associated with environmental </w:t>
+      </w:r>
+      <w:r>
+        <w:lastRenderedPageBreak/>
+        <w:t>heterogeneity</w:t>
       </w:r>
       <w:r>
         <w:t xml:space="preserve"> terms</w:t>
@@ -20670,7 +20682,7 @@
       </w:r>
     </w:p>
   </w:comment>
-  <w:comment w:id="44" w:author="Michael Cramer" w:date="2019-12-03T11:05:00Z" w:initials="MC">
+  <w:comment w:id="45" w:author="Michael Cramer" w:date="2019-12-03T11:05:00Z" w:initials="MC">
     <w:p>
       <w:pPr>
         <w:pStyle w:val="CommentText"/>
@@ -20686,7 +20698,7 @@
       </w:r>
     </w:p>
   </w:comment>
-  <w:comment w:id="45" w:author="Ruan Van Mazijk" w:date="2019-12-03T12:07:00Z" w:initials="RVM">
+  <w:comment w:id="46" w:author="Ruan Van Mazijk" w:date="2019-12-03T12:07:00Z" w:initials="RVM">
     <w:p>
       <w:pPr>
         <w:pStyle w:val="CommentText"/>
@@ -24854,7 +24866,7 @@
 </file>
 
 <file path=customXml/itemProps1.xml><?xml version="1.0" encoding="utf-8"?>
-<ds:datastoreItem xmlns:ds="http://schemas.openxmlformats.org/officeDocument/2006/customXml" ds:itemID="{E5938B38-84E7-3C40-8B48-B0335F7BC3DA}">
+<ds:datastoreItem xmlns:ds="http://schemas.openxmlformats.org/officeDocument/2006/customXml" ds:itemID="{78C3E052-BE9E-E147-9585-511D5CF55A0C}">
   <ds:schemaRefs>
     <ds:schemaRef ds:uri="http://schemas.openxmlformats.org/officeDocument/2006/bibliography"/>
   </ds:schemaRefs>

</xml_diff>

<commit_message>
Update HDS map in ms; Highlight figure and table nos. to change
</commit_message>
<xml_diff>
--- a/manuscript/manuscript.docx
+++ b/manuscript/manuscript.docx
@@ -10001,7 +10001,20 @@
         <w:rPr>
           <w:b/>
         </w:rPr>
-        <w:t>Table 2:</w:t>
+        <w:t xml:space="preserve">Table </w:t>
+      </w:r>
+      <w:r>
+        <w:rPr>
+          <w:b/>
+          <w:highlight w:val="red"/>
+        </w:rPr>
+        <w:t>2</w:t>
+      </w:r>
+      <w:r>
+        <w:rPr>
+          <w:b/>
+        </w:rPr>
+        <w:t>:</w:t>
       </w:r>
       <w:r>
         <w:t xml:space="preserve"> </w:t>
@@ -16615,7 +16628,22 @@
           <w:bCs/>
         </w:rPr>
         <w:lastRenderedPageBreak/>
-        <w:t>Table 3:</w:t>
+        <w:t xml:space="preserve">Table </w:t>
+      </w:r>
+      <w:r>
+        <w:rPr>
+          <w:b/>
+          <w:bCs/>
+          <w:highlight w:val="red"/>
+        </w:rPr>
+        <w:t>3</w:t>
+      </w:r>
+      <w:r>
+        <w:rPr>
+          <w:b/>
+          <w:bCs/>
+        </w:rPr>
+        <w:t>:</w:t>
       </w:r>
       <w:r>
         <w:t xml:space="preserve"> </w:t>
@@ -17124,7 +17152,20 @@
         <w:rPr>
           <w:b/>
         </w:rPr>
-        <w:t>Figure 1:</w:t>
+        <w:t xml:space="preserve">Figure </w:t>
+      </w:r>
+      <w:r>
+        <w:rPr>
+          <w:b/>
+          <w:highlight w:val="red"/>
+        </w:rPr>
+        <w:t>1</w:t>
+      </w:r>
+      <w:r>
+        <w:rPr>
+          <w:b/>
+        </w:rPr>
+        <w:t>:</w:t>
       </w:r>
       <w:r>
         <w:t xml:space="preserve"> </w:t>
@@ -17404,7 +17445,20 @@
         <w:rPr>
           <w:b/>
         </w:rPr>
-        <w:t>Figure 2:</w:t>
+        <w:t xml:space="preserve">Figure </w:t>
+      </w:r>
+      <w:r>
+        <w:rPr>
+          <w:b/>
+          <w:highlight w:val="red"/>
+        </w:rPr>
+        <w:t>2</w:t>
+      </w:r>
+      <w:r>
+        <w:rPr>
+          <w:b/>
+        </w:rPr>
+        <w:t>:</w:t>
       </w:r>
       <w:r>
         <w:t xml:space="preserve"> </w:t>
@@ -17638,7 +17692,20 @@
         <w:rPr>
           <w:b/>
         </w:rPr>
-        <w:t>Figure 3:</w:t>
+        <w:t xml:space="preserve">Figure </w:t>
+      </w:r>
+      <w:r>
+        <w:rPr>
+          <w:b/>
+          <w:highlight w:val="red"/>
+        </w:rPr>
+        <w:t>3</w:t>
+      </w:r>
+      <w:r>
+        <w:rPr>
+          <w:b/>
+        </w:rPr>
+        <w:t>:</w:t>
       </w:r>
       <w:r>
         <w:t xml:space="preserve"> </w:t>
@@ -17920,7 +17987,20 @@
         <w:rPr>
           <w:b/>
         </w:rPr>
-        <w:t>Figure 4:</w:t>
+        <w:t xml:space="preserve">Figure </w:t>
+      </w:r>
+      <w:r>
+        <w:rPr>
+          <w:b/>
+          <w:highlight w:val="red"/>
+        </w:rPr>
+        <w:t>4</w:t>
+      </w:r>
+      <w:r>
+        <w:rPr>
+          <w:b/>
+        </w:rPr>
+        <w:t>:</w:t>
       </w:r>
       <w:r>
         <w:t xml:space="preserve"> Slope estimates </w:t>
@@ -18153,7 +18233,6 @@
       <w:pPr>
         <w:pStyle w:val="BodyText"/>
       </w:pPr>
-      <w:bookmarkStart w:id="21" w:name="_GoBack"/>
       <w:r>
         <w:rPr>
           <w:noProof/>
@@ -18161,9 +18240,9 @@
         </w:rPr>
         <w:lastRenderedPageBreak/>
         <w:drawing>
-          <wp:inline distT="0" distB="0" distL="0" distR="0" wp14:anchorId="6CD6A0FF" wp14:editId="40ACFF47">
-            <wp:extent cx="5118100" cy="8773886"/>
-            <wp:effectExtent l="0" t="0" r="0" b="1905"/>
+          <wp:inline distT="0" distB="0" distL="0" distR="0" wp14:anchorId="6CD6A0FF" wp14:editId="187C2CE7">
+            <wp:extent cx="5159468" cy="8844802"/>
+            <wp:effectExtent l="0" t="0" r="3175" b="0"/>
             <wp:docPr id="5" name="Picture 5"/>
             <wp:cNvGraphicFramePr>
               <a:graphicFrameLocks xmlns:a="http://schemas.openxmlformats.org/drawingml/2006/main" noChangeAspect="1"/>
@@ -18190,7 +18269,7 @@
                   <pic:spPr>
                     <a:xfrm>
                       <a:off x="0" y="0"/>
-                      <a:ext cx="5159468" cy="8844803"/>
+                      <a:ext cx="5159468" cy="8844802"/>
                     </a:xfrm>
                     <a:prstGeom prst="rect">
                       <a:avLst/>
@@ -18202,7 +18281,6 @@
           </wp:inline>
         </w:drawing>
       </w:r>
-      <w:bookmarkEnd w:id="21"/>
     </w:p>
     <w:p>
       <w:pPr>
@@ -18218,6 +18296,7 @@
       <w:r>
         <w:rPr>
           <w:b/>
+          <w:highlight w:val="red"/>
         </w:rPr>
         <w:t>5</w:t>
       </w:r>
@@ -18246,7 +18325,12 @@
         <w:t xml:space="preserve">s </w:t>
       </w:r>
       <w:r>
-        <w:t xml:space="preserve">for the GCFR and SWAFR </w:t>
+        <w:t>for the GCF</w:t>
+      </w:r>
+      <w:bookmarkStart w:id="21" w:name="_GoBack"/>
+      <w:bookmarkEnd w:id="21"/>
+      <w:r>
+        <w:t xml:space="preserve">R and SWAFR </w:t>
       </w:r>
       <w:r>
         <w:t>of (</w:t>
@@ -23605,7 +23689,7 @@
 </file>
 
 <file path=customXml/itemProps1.xml><?xml version="1.0" encoding="utf-8"?>
-<ds:datastoreItem xmlns:ds="http://schemas.openxmlformats.org/officeDocument/2006/customXml" ds:itemID="{6D73D552-185D-473A-9536-00AFBA62D007}">
+<ds:datastoreItem xmlns:ds="http://schemas.openxmlformats.org/officeDocument/2006/customXml" ds:itemID="{F7AB6F46-2DEF-419F-AA88-164E97C1470E}">
   <ds:schemaRefs>
     <ds:schemaRef ds:uri="http://schemas.openxmlformats.org/officeDocument/2006/bibliography"/>
   </ds:schemaRefs>

</xml_diff>

<commit_message>
Make manual version of MV model figure for nicer legend and add to ms
</commit_message>
<xml_diff>
--- a/manuscript/manuscript.docx
+++ b/manuscript/manuscript.docx
@@ -17921,6 +17921,7 @@
         <w:pStyle w:val="CaptionedFigure"/>
         <w:spacing w:line="240" w:lineRule="auto"/>
       </w:pPr>
+      <w:bookmarkStart w:id="20" w:name="_GoBack"/>
       <w:r>
         <w:rPr>
           <w:noProof/>
@@ -17928,8 +17929,8 @@
         </w:rPr>
         <w:lastRenderedPageBreak/>
         <w:drawing>
-          <wp:inline distT="0" distB="0" distL="0" distR="0" wp14:anchorId="6BA46A0B" wp14:editId="20B1C8E0">
-            <wp:extent cx="6819864" cy="3897064"/>
+          <wp:inline distT="0" distB="0" distL="0" distR="0" wp14:anchorId="6BA46A0B" wp14:editId="19157ECF">
+            <wp:extent cx="6819862" cy="3897064"/>
             <wp:effectExtent l="0" t="0" r="635" b="8255"/>
             <wp:docPr id="4" name="Picture"/>
             <wp:cNvGraphicFramePr>
@@ -17959,7 +17960,7 @@
                   <pic:spPr bwMode="auto">
                     <a:xfrm>
                       <a:off x="0" y="0"/>
-                      <a:ext cx="6819864" cy="3897064"/>
+                      <a:ext cx="6819862" cy="3897064"/>
                     </a:xfrm>
                     <a:prstGeom prst="rect">
                       <a:avLst/>
@@ -17977,6 +17978,7 @@
           </wp:inline>
         </w:drawing>
       </w:r>
+      <w:bookmarkEnd w:id="20"/>
     </w:p>
     <w:p>
       <w:pPr>
@@ -18227,7 +18229,7 @@
       <w:r>
         <w:br w:type="page"/>
       </w:r>
-      <w:bookmarkStart w:id="20" w:name="references"/>
+      <w:bookmarkStart w:id="21" w:name="references"/>
     </w:p>
     <w:p>
       <w:pPr>
@@ -18325,12 +18327,7 @@
         <w:t xml:space="preserve">s </w:t>
       </w:r>
       <w:r>
-        <w:t>for the GCF</w:t>
-      </w:r>
-      <w:bookmarkStart w:id="21" w:name="_GoBack"/>
-      <w:bookmarkEnd w:id="21"/>
-      <w:r>
-        <w:t xml:space="preserve">R and SWAFR </w:t>
+        <w:t xml:space="preserve">for the GCFR and SWAFR </w:t>
       </w:r>
       <w:r>
         <w:t>of (</w:t>
@@ -18475,7 +18472,7 @@
       <w:r>
         <w:t>References</w:t>
       </w:r>
-      <w:bookmarkEnd w:id="20"/>
+      <w:bookmarkEnd w:id="21"/>
     </w:p>
     <w:p>
       <w:pPr>
@@ -23689,7 +23686,7 @@
 </file>
 
 <file path=customXml/itemProps1.xml><?xml version="1.0" encoding="utf-8"?>
-<ds:datastoreItem xmlns:ds="http://schemas.openxmlformats.org/officeDocument/2006/customXml" ds:itemID="{F7AB6F46-2DEF-419F-AA88-164E97C1470E}">
+<ds:datastoreItem xmlns:ds="http://schemas.openxmlformats.org/officeDocument/2006/customXml" ds:itemID="{8A5DD7FC-E5B6-4CAB-B51F-9FD0AC3920D4}">
   <ds:schemaRefs>
     <ds:schemaRef ds:uri="http://schemas.openxmlformats.org/officeDocument/2006/bibliography"/>
   </ds:schemaRefs>

</xml_diff>

<commit_message>
Resize figures all (except S7; WIP) to 19cm wide (or 24.5cm tall for full page figures)
</commit_message>
<xml_diff>
--- a/manuscript/manuscript.docx
+++ b/manuscript/manuscript.docx
@@ -17094,9 +17094,9 @@
           <w:lang w:val="en-ZA" w:eastAsia="en-ZA"/>
         </w:rPr>
         <w:drawing>
-          <wp:inline distT="0" distB="0" distL="0" distR="0" wp14:anchorId="4180D9B2" wp14:editId="2C458EC1">
-            <wp:extent cx="6741267" cy="3852153"/>
-            <wp:effectExtent l="0" t="0" r="2540" b="0"/>
+          <wp:inline distT="0" distB="0" distL="0" distR="0" wp14:anchorId="4180D9B2" wp14:editId="3902878C">
+            <wp:extent cx="6840000" cy="3908571"/>
+            <wp:effectExtent l="0" t="0" r="0" b="0"/>
             <wp:docPr id="1" name="Picture"/>
             <wp:cNvGraphicFramePr>
               <a:graphicFrameLocks xmlns:a="http://schemas.openxmlformats.org/drawingml/2006/main" noChangeAspect="1"/>
@@ -17125,7 +17125,7 @@
                   <pic:spPr bwMode="auto">
                     <a:xfrm>
                       <a:off x="0" y="0"/>
-                      <a:ext cx="6769892" cy="3868510"/>
+                      <a:ext cx="6840000" cy="3908571"/>
                     </a:xfrm>
                     <a:prstGeom prst="rect">
                       <a:avLst/>
@@ -17386,8 +17386,8 @@
         </w:rPr>
         <w:lastRenderedPageBreak/>
         <w:drawing>
-          <wp:inline distT="0" distB="0" distL="0" distR="0" wp14:anchorId="4CFE472E" wp14:editId="302101C0">
-            <wp:extent cx="6770452" cy="5924145"/>
+          <wp:inline distT="0" distB="0" distL="0" distR="0" wp14:anchorId="4CFE472E" wp14:editId="1294E167">
+            <wp:extent cx="6840000" cy="5984999"/>
             <wp:effectExtent l="0" t="0" r="0" b="0"/>
             <wp:docPr id="2" name="Picture"/>
             <wp:cNvGraphicFramePr>
@@ -17417,7 +17417,7 @@
                   <pic:spPr bwMode="auto">
                     <a:xfrm>
                       <a:off x="0" y="0"/>
-                      <a:ext cx="6774120" cy="5927354"/>
+                      <a:ext cx="6840000" cy="5984999"/>
                     </a:xfrm>
                     <a:prstGeom prst="rect">
                       <a:avLst/>
@@ -17633,9 +17633,9 @@
         </w:rPr>
         <w:lastRenderedPageBreak/>
         <w:drawing>
-          <wp:inline distT="0" distB="0" distL="0" distR="0" wp14:anchorId="06F193A1" wp14:editId="0888E168">
-            <wp:extent cx="6828819" cy="2276273"/>
-            <wp:effectExtent l="0" t="0" r="3810" b="0"/>
+          <wp:inline distT="0" distB="0" distL="0" distR="0" wp14:anchorId="06F193A1" wp14:editId="4720EADA">
+            <wp:extent cx="6840000" cy="2280000"/>
+            <wp:effectExtent l="0" t="0" r="0" b="6350"/>
             <wp:docPr id="3" name="Picture"/>
             <wp:cNvGraphicFramePr>
               <a:graphicFrameLocks xmlns:a="http://schemas.openxmlformats.org/drawingml/2006/main" noChangeAspect="1"/>
@@ -17664,7 +17664,7 @@
                   <pic:spPr bwMode="auto">
                     <a:xfrm>
                       <a:off x="0" y="0"/>
-                      <a:ext cx="6851866" cy="2283955"/>
+                      <a:ext cx="6840000" cy="2280000"/>
                     </a:xfrm>
                     <a:prstGeom prst="rect">
                       <a:avLst/>
@@ -17921,7 +17921,6 @@
         <w:pStyle w:val="CaptionedFigure"/>
         <w:spacing w:line="240" w:lineRule="auto"/>
       </w:pPr>
-      <w:bookmarkStart w:id="20" w:name="_GoBack"/>
       <w:r>
         <w:rPr>
           <w:noProof/>
@@ -17929,9 +17928,9 @@
         </w:rPr>
         <w:lastRenderedPageBreak/>
         <w:drawing>
-          <wp:inline distT="0" distB="0" distL="0" distR="0" wp14:anchorId="6BA46A0B" wp14:editId="19157ECF">
-            <wp:extent cx="6819862" cy="3897064"/>
-            <wp:effectExtent l="0" t="0" r="635" b="8255"/>
+          <wp:inline distT="0" distB="0" distL="0" distR="0" wp14:anchorId="6BA46A0B" wp14:editId="3394A2C3">
+            <wp:extent cx="6840000" cy="3908571"/>
+            <wp:effectExtent l="0" t="0" r="0" b="0"/>
             <wp:docPr id="4" name="Picture"/>
             <wp:cNvGraphicFramePr>
               <a:graphicFrameLocks xmlns:a="http://schemas.openxmlformats.org/drawingml/2006/main" noChangeAspect="1"/>
@@ -17960,7 +17959,7 @@
                   <pic:spPr bwMode="auto">
                     <a:xfrm>
                       <a:off x="0" y="0"/>
-                      <a:ext cx="6819862" cy="3897064"/>
+                      <a:ext cx="6840000" cy="3908571"/>
                     </a:xfrm>
                     <a:prstGeom prst="rect">
                       <a:avLst/>
@@ -17978,7 +17977,6 @@
           </wp:inline>
         </w:drawing>
       </w:r>
-      <w:bookmarkEnd w:id="20"/>
     </w:p>
     <w:p>
       <w:pPr>
@@ -18229,7 +18227,7 @@
       <w:r>
         <w:br w:type="page"/>
       </w:r>
-      <w:bookmarkStart w:id="21" w:name="references"/>
+      <w:bookmarkStart w:id="20" w:name="references"/>
     </w:p>
     <w:p>
       <w:pPr>
@@ -18242,9 +18240,9 @@
         </w:rPr>
         <w:lastRenderedPageBreak/>
         <w:drawing>
-          <wp:inline distT="0" distB="0" distL="0" distR="0" wp14:anchorId="6CD6A0FF" wp14:editId="187C2CE7">
-            <wp:extent cx="5159468" cy="8844802"/>
-            <wp:effectExtent l="0" t="0" r="3175" b="0"/>
+          <wp:inline distT="0" distB="0" distL="0" distR="0" wp14:anchorId="6CD6A0FF" wp14:editId="5938AC58">
+            <wp:extent cx="5145000" cy="8820000"/>
+            <wp:effectExtent l="0" t="0" r="0" b="635"/>
             <wp:docPr id="5" name="Picture 5"/>
             <wp:cNvGraphicFramePr>
               <a:graphicFrameLocks xmlns:a="http://schemas.openxmlformats.org/drawingml/2006/main" noChangeAspect="1"/>
@@ -18271,7 +18269,7 @@
                   <pic:spPr>
                     <a:xfrm>
                       <a:off x="0" y="0"/>
-                      <a:ext cx="5159468" cy="8844802"/>
+                      <a:ext cx="5145000" cy="8820000"/>
                     </a:xfrm>
                     <a:prstGeom prst="rect">
                       <a:avLst/>
@@ -18283,6 +18281,9 @@
           </wp:inline>
         </w:drawing>
       </w:r>
+      <w:r>
+        <w:br w:type="page"/>
+      </w:r>
     </w:p>
     <w:p>
       <w:pPr>
@@ -18394,6 +18395,8 @@
         <w:pStyle w:val="Heading1"/>
         <w:spacing w:line="240" w:lineRule="auto"/>
       </w:pPr>
+      <w:bookmarkStart w:id="21" w:name="_GoBack"/>
+      <w:bookmarkEnd w:id="21"/>
       <w:r>
         <w:lastRenderedPageBreak/>
         <w:t>Data availability statement</w:t>
@@ -18472,7 +18475,7 @@
       <w:r>
         <w:t>References</w:t>
       </w:r>
-      <w:bookmarkEnd w:id="21"/>
+      <w:bookmarkEnd w:id="20"/>
     </w:p>
     <w:p>
       <w:pPr>
@@ -23686,7 +23689,7 @@
 </file>
 
 <file path=customXml/itemProps1.xml><?xml version="1.0" encoding="utf-8"?>
-<ds:datastoreItem xmlns:ds="http://schemas.openxmlformats.org/officeDocument/2006/customXml" ds:itemID="{8A5DD7FC-E5B6-4CAB-B51F-9FD0AC3920D4}">
+<ds:datastoreItem xmlns:ds="http://schemas.openxmlformats.org/officeDocument/2006/customXml" ds:itemID="{05797552-EB30-413F-9964-68B49AD5EB24}">
   <ds:schemaRefs>
     <ds:schemaRef ds:uri="http://schemas.openxmlformats.org/officeDocument/2006/bibliography"/>
   </ds:schemaRefs>

</xml_diff>